<commit_message>
Adding instantiating thread objects
Adding instantiating thread objects
</commit_message>
<xml_diff>
--- a/Thread_01.docx
+++ b/Thread_01.docx
@@ -1105,8 +1105,174 @@
       <w:r>
         <w:t>run() mrthod is free to overload, but that will act as a normal java method, without initializing a new thread when invoked.</w:t>
       </w:r>
+    </w:p>
+    <w:p>
+      <w:pPr>
+        <w:ind w:left="360"/>
+        <w:rPr>
+          <w:b/>
+        </w:rPr>
+      </w:pPr>
+      <w:r>
+        <w:rPr>
+          <w:b/>
+        </w:rPr>
+        <w:t>Instantiating a Thread:</w:t>
+      </w:r>
+    </w:p>
+    <w:p>
+      <w:pPr>
+        <w:ind w:left="360"/>
+      </w:pPr>
+      <w:r>
+        <w:t>Simple words, to execute a thread a instance of Thread class is required. Irrespective of whether the user Thread class is created by extending java.lang.Thread or by implementing Runnable interface a Thread object(work) is required to invoke the run() method (the job to be done).</w:t>
+      </w:r>
+    </w:p>
+    <w:p>
+      <w:pPr>
+        <w:ind w:left="360"/>
+      </w:pPr>
+      <w:r>
+        <w:t>When the user Thread class is created by extending a Thread class it is relatively simple to get the Thread object.</w:t>
+      </w:r>
+      <w:r>
+        <w:t xml:space="preserve"> For example,</w:t>
+      </w:r>
+    </w:p>
+    <w:p>
+      <w:r>
+        <w:rPr>
+          <w:noProof/>
+        </w:rPr>
+        <mc:AlternateContent>
+          <mc:Choice Requires="wps">
+            <w:drawing>
+              <wp:anchor distT="0" distB="0" distL="114300" distR="114300" simplePos="0" relativeHeight="251662336" behindDoc="0" locked="0" layoutInCell="1" allowOverlap="1">
+                <wp:simplePos x="0" y="0"/>
+                <wp:positionH relativeFrom="column">
+                  <wp:posOffset>189247</wp:posOffset>
+                </wp:positionH>
+                <wp:positionV relativeFrom="paragraph">
+                  <wp:posOffset>5526</wp:posOffset>
+                </wp:positionV>
+                <wp:extent cx="1992991" cy="288324"/>
+                <wp:effectExtent l="0" t="0" r="26670" b="16510"/>
+                <wp:wrapNone/>
+                <wp:docPr id="3" name="Rectangle 3"/>
+                <wp:cNvGraphicFramePr/>
+                <a:graphic xmlns:a="http://schemas.openxmlformats.org/drawingml/2006/main">
+                  <a:graphicData uri="http://schemas.microsoft.com/office/word/2010/wordprocessingShape">
+                    <wps:wsp>
+                      <wps:cNvSpPr/>
+                      <wps:spPr>
+                        <a:xfrm>
+                          <a:off x="0" y="0"/>
+                          <a:ext cx="1992991" cy="288324"/>
+                        </a:xfrm>
+                        <a:prstGeom prst="rect">
+                          <a:avLst/>
+                        </a:prstGeom>
+                        <a:solidFill>
+                          <a:schemeClr val="bg1">
+                            <a:lumMod val="85000"/>
+                          </a:schemeClr>
+                        </a:solidFill>
+                      </wps:spPr>
+                      <wps:style>
+                        <a:lnRef idx="2">
+                          <a:schemeClr val="accent1">
+                            <a:shade val="50000"/>
+                          </a:schemeClr>
+                        </a:lnRef>
+                        <a:fillRef idx="1">
+                          <a:schemeClr val="accent1"/>
+                        </a:fillRef>
+                        <a:effectRef idx="0">
+                          <a:schemeClr val="accent1"/>
+                        </a:effectRef>
+                        <a:fontRef idx="minor">
+                          <a:schemeClr val="lt1"/>
+                        </a:fontRef>
+                      </wps:style>
+                      <wps:txbx>
+                        <w:txbxContent>
+                          <w:p>
+                            <w:pPr>
+                              <w:jc w:val="center"/>
+                              <w:rPr>
+                                <w:color w:val="000000" w:themeColor="text1"/>
+                              </w:rPr>
+                            </w:pPr>
+                            <w:r>
+                              <w:rPr>
+                                <w:color w:val="000000" w:themeColor="text1"/>
+                              </w:rPr>
+                              <w:t>MyThread t = new MyThread</w:t>
+                            </w:r>
+                          </w:p>
+                        </w:txbxContent>
+                      </wps:txbx>
+                      <wps:bodyPr rot="0" spcFirstLastPara="0" vertOverflow="overflow" horzOverflow="overflow" vert="horz" wrap="square" lIns="91440" tIns="45720" rIns="91440" bIns="45720" numCol="1" spcCol="0" rtlCol="0" fromWordArt="0" anchor="ctr" anchorCtr="0" forceAA="0" compatLnSpc="1">
+                        <a:prstTxWarp prst="textNoShape">
+                          <a:avLst/>
+                        </a:prstTxWarp>
+                        <a:noAutofit/>
+                      </wps:bodyPr>
+                    </wps:wsp>
+                  </a:graphicData>
+                </a:graphic>
+                <wp14:sizeRelH relativeFrom="margin">
+                  <wp14:pctWidth>0</wp14:pctWidth>
+                </wp14:sizeRelH>
+                <wp14:sizeRelV relativeFrom="margin">
+                  <wp14:pctHeight>0</wp14:pctHeight>
+                </wp14:sizeRelV>
+              </wp:anchor>
+            </w:drawing>
+          </mc:Choice>
+          <mc:Fallback>
+            <w:pict>
+              <v:rect id="Rectangle 3" o:spid="_x0000_s1028" style="position:absolute;margin-left:14.9pt;margin-top:.45pt;width:156.95pt;height:22.7pt;z-index:251662336;visibility:visible;mso-wrap-style:square;mso-width-percent:0;mso-height-percent:0;mso-wrap-distance-left:9pt;mso-wrap-distance-top:0;mso-wrap-distance-right:9pt;mso-wrap-distance-bottom:0;mso-position-horizontal:absolute;mso-position-horizontal-relative:text;mso-position-vertical:absolute;mso-position-vertical-relative:text;mso-width-percent:0;mso-height-percent:0;mso-width-relative:margin;mso-height-relative:margin;v-text-anchor:middle" o:gfxdata="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" fillcolor="#d8d8d8 [2732]" strokecolor="#1f4d78 [1604]" strokeweight="1pt">
+                <v:textbox>
+                  <w:txbxContent>
+                    <w:p>
+                      <w:pPr>
+                        <w:jc w:val="center"/>
+                        <w:rPr>
+                          <w:color w:val="000000" w:themeColor="text1"/>
+                        </w:rPr>
+                      </w:pPr>
+                      <w:r>
+                        <w:rPr>
+                          <w:color w:val="000000" w:themeColor="text1"/>
+                        </w:rPr>
+                        <w:t>MyThread t = new MyThread</w:t>
+                      </w:r>
+                    </w:p>
+                  </w:txbxContent>
+                </v:textbox>
+              </v:rect>
+            </w:pict>
+          </mc:Fallback>
+        </mc:AlternateContent>
+      </w:r>
+    </w:p>
+    <w:p>
+      <w:pPr>
+        <w:ind w:left="360"/>
+      </w:pPr>
+    </w:p>
+    <w:p>
+      <w:pPr>
+        <w:ind w:left="360"/>
+      </w:pPr>
       <w:bookmarkStart w:id="0" w:name="_GoBack"/>
       <w:bookmarkEnd w:id="0"/>
+    </w:p>
+    <w:p>
+      <w:pPr>
+        <w:ind w:left="360"/>
+      </w:pPr>
     </w:p>
     <w:p/>
     <w:p/>

</xml_diff>

<commit_message>
Instantiating a thread completed.
Instantiating a thread completed.  To initiate starting of thread.
</commit_message>
<xml_diff>
--- a/Thread_01.docx
+++ b/Thread_01.docx
@@ -847,10 +847,16 @@
                             </w:pPr>
                             <w:r>
                               <w:rPr>
+                                <w:color w:val="000000" w:themeColor="text1"/>
+                              </w:rPr>
+                              <w:t>Class MyThread implements Runnable</w:t>
+                            </w:r>
+                            <w:r>
+                              <w:rPr>
                                 <w:i/>
                                 <w:color w:val="000000" w:themeColor="text1"/>
                               </w:rPr>
-                              <w:t>Class MyThread implements Runnable{</w:t>
+                              <w:t>{</w:t>
                             </w:r>
                           </w:p>
                           <w:p>
@@ -933,10 +939,16 @@
                       </w:pPr>
                       <w:r>
                         <w:rPr>
+                          <w:color w:val="000000" w:themeColor="text1"/>
+                        </w:rPr>
+                        <w:t>Class MyThread implements Runnable</w:t>
+                      </w:r>
+                      <w:r>
+                        <w:rPr>
                           <w:i/>
                           <w:color w:val="000000" w:themeColor="text1"/>
                         </w:rPr>
-                        <w:t>Class MyThread implements Runnable{</w:t>
+                        <w:t>{</w:t>
                       </w:r>
                     </w:p>
                     <w:p>
@@ -1133,10 +1145,19 @@
         <w:ind w:left="360"/>
       </w:pPr>
       <w:r>
+        <w:rPr>
+          <w:i/>
+        </w:rPr>
         <w:t>When the user Thread class is created by extending a Thread class it is relatively simple to get the Thread object.</w:t>
       </w:r>
       <w:r>
-        <w:t xml:space="preserve"> For example,</w:t>
+        <w:rPr>
+          <w:i/>
+        </w:rPr>
+        <w:t xml:space="preserve"> For example</w:t>
+      </w:r>
+      <w:r>
+        <w:t>,</w:t>
       </w:r>
     </w:p>
     <w:p>
@@ -1198,7 +1219,6 @@
                         <w:txbxContent>
                           <w:p>
                             <w:pPr>
-                              <w:jc w:val="center"/>
                               <w:rPr>
                                 <w:color w:val="000000" w:themeColor="text1"/>
                               </w:rPr>
@@ -1237,7 +1257,6 @@
                   <w:txbxContent>
                     <w:p>
                       <w:pPr>
-                        <w:jc w:val="center"/>
                         <w:rPr>
                           <w:color w:val="000000" w:themeColor="text1"/>
                         </w:rPr>
@@ -1266,8 +1285,362 @@
       <w:pPr>
         <w:ind w:left="360"/>
       </w:pPr>
+      <w:r>
+        <w:lastRenderedPageBreak/>
+        <w:t xml:space="preserve">With this reference variable t we can now invoke the run() method, which will create a new thread and call stack. </w:t>
+      </w:r>
+    </w:p>
+    <w:p>
+      <w:pPr>
+        <w:ind w:left="360"/>
+        <w:rPr>
+          <w:i/>
+        </w:rPr>
+      </w:pPr>
+      <w:r>
+        <w:rPr>
+          <w:i/>
+        </w:rPr>
+        <w:t xml:space="preserve">When the user Thread class is created by </w:t>
+      </w:r>
+      <w:r>
+        <w:rPr>
+          <w:i/>
+        </w:rPr>
+        <w:t>implementing Runnable interface the instantiaion is slightly diffferent</w:t>
+      </w:r>
+      <w:r>
+        <w:rPr>
+          <w:i/>
+        </w:rPr>
+        <w:t xml:space="preserve">. </w:t>
+      </w:r>
+    </w:p>
+    <w:p>
+      <w:pPr>
+        <w:ind w:left="360"/>
+      </w:pPr>
+      <w:r>
+        <w:t>To run a separate Thread an instance of Thread(</w:t>
+      </w:r>
+      <w:r>
+        <w:rPr>
+          <w:i/>
+        </w:rPr>
+        <w:t>worker</w:t>
+      </w:r>
+      <w:r>
+        <w:t>) is still required. But in this case the run() method(the job to be done) is not the Thread class but the class implementing the Runnbale interface. In this case we still need to create a Thread instance but by passing the Runnbale interface object to the constructor, so that the Thread knows which run() method to call. (</w:t>
+      </w:r>
+      <w:r>
+        <w:rPr>
+          <w:i/>
+        </w:rPr>
+        <w:t>The worker must know the job to be done</w:t>
+      </w:r>
+      <w:r>
+        <w:t>). The Runnable passed to the Thread constructor is know as the ‘</w:t>
+      </w:r>
+      <w:r>
+        <w:rPr>
+          <w:i/>
+        </w:rPr>
+        <w:t>target</w:t>
+      </w:r>
+      <w:r>
+        <w:t>’ or ‘</w:t>
+      </w:r>
+      <w:r>
+        <w:rPr>
+          <w:i/>
+        </w:rPr>
+        <w:t>ta</w:t>
+      </w:r>
+      <w:r>
+        <w:rPr>
+          <w:i/>
+        </w:rPr>
+        <w:t>r</w:t>
+      </w:r>
+      <w:r>
+        <w:rPr>
+          <w:i/>
+        </w:rPr>
+        <w:t>get</w:t>
+      </w:r>
+      <w:r>
+        <w:t>’ Runnable. The code to execute this will be as below.</w:t>
+      </w:r>
+    </w:p>
+    <w:p>
+      <w:pPr>
+        <w:ind w:left="360"/>
+      </w:pPr>
+      <w:r>
+        <w:rPr>
+          <w:noProof/>
+        </w:rPr>
+        <mc:AlternateContent>
+          <mc:Choice Requires="wps">
+            <w:drawing>
+              <wp:inline distT="0" distB="0" distL="0" distR="0">
+                <wp:extent cx="2430162" cy="716692"/>
+                <wp:effectExtent l="0" t="0" r="27305" b="26670"/>
+                <wp:docPr id="4" name="Rectangle 4"/>
+                <wp:cNvGraphicFramePr/>
+                <a:graphic xmlns:a="http://schemas.openxmlformats.org/drawingml/2006/main">
+                  <a:graphicData uri="http://schemas.microsoft.com/office/word/2010/wordprocessingShape">
+                    <wps:wsp>
+                      <wps:cNvSpPr/>
+                      <wps:spPr>
+                        <a:xfrm>
+                          <a:off x="0" y="0"/>
+                          <a:ext cx="2430162" cy="716692"/>
+                        </a:xfrm>
+                        <a:prstGeom prst="rect">
+                          <a:avLst/>
+                        </a:prstGeom>
+                        <a:solidFill>
+                          <a:schemeClr val="bg1">
+                            <a:lumMod val="75000"/>
+                          </a:schemeClr>
+                        </a:solidFill>
+                      </wps:spPr>
+                      <wps:style>
+                        <a:lnRef idx="2">
+                          <a:schemeClr val="accent1">
+                            <a:shade val="50000"/>
+                          </a:schemeClr>
+                        </a:lnRef>
+                        <a:fillRef idx="1">
+                          <a:schemeClr val="accent1"/>
+                        </a:fillRef>
+                        <a:effectRef idx="0">
+                          <a:schemeClr val="accent1"/>
+                        </a:effectRef>
+                        <a:fontRef idx="minor">
+                          <a:schemeClr val="lt1"/>
+                        </a:fontRef>
+                      </wps:style>
+                      <wps:txbx>
+                        <w:txbxContent>
+                          <w:p>
+                            <w:pPr>
+                              <w:rPr>
+                                <w:color w:val="000000" w:themeColor="text1"/>
+                              </w:rPr>
+                            </w:pPr>
+                            <w:r>
+                              <w:rPr>
+                                <w:color w:val="000000" w:themeColor="text1"/>
+                              </w:rPr>
+                              <w:t>MyRunnable r = new MyRunnable();</w:t>
+                            </w:r>
+                          </w:p>
+                          <w:p>
+                            <w:pPr>
+                              <w:rPr>
+                                <w:color w:val="000000" w:themeColor="text1"/>
+                              </w:rPr>
+                            </w:pPr>
+                            <w:r>
+                              <w:rPr>
+                                <w:color w:val="000000" w:themeColor="text1"/>
+                              </w:rPr>
+                              <w:t>Thread t = new Thread(r)</w:t>
+                            </w:r>
+                          </w:p>
+                        </w:txbxContent>
+                      </wps:txbx>
+                      <wps:bodyPr rot="0" spcFirstLastPara="0" vertOverflow="overflow" horzOverflow="overflow" vert="horz" wrap="square" lIns="91440" tIns="45720" rIns="91440" bIns="45720" numCol="1" spcCol="0" rtlCol="0" fromWordArt="0" anchor="ctr" anchorCtr="0" forceAA="0" compatLnSpc="1">
+                        <a:prstTxWarp prst="textNoShape">
+                          <a:avLst/>
+                        </a:prstTxWarp>
+                        <a:noAutofit/>
+                      </wps:bodyPr>
+                    </wps:wsp>
+                  </a:graphicData>
+                </a:graphic>
+              </wp:inline>
+            </w:drawing>
+          </mc:Choice>
+          <mc:Fallback>
+            <w:pict>
+              <v:rect id="Rectangle 4" o:spid="_x0000_s1029" style="width:191.35pt;height:56.45pt;visibility:visible;mso-wrap-style:square;mso-left-percent:-10001;mso-top-percent:-10001;mso-position-horizontal:absolute;mso-position-horizontal-relative:char;mso-position-vertical:absolute;mso-position-vertical-relative:line;mso-left-percent:-10001;mso-top-percent:-10001;v-text-anchor:middle" o:gfxdata="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" fillcolor="#bfbfbf [2412]" strokecolor="#1f4d78 [1604]" strokeweight="1pt">
+                <v:textbox>
+                  <w:txbxContent>
+                    <w:p>
+                      <w:pPr>
+                        <w:rPr>
+                          <w:color w:val="000000" w:themeColor="text1"/>
+                        </w:rPr>
+                      </w:pPr>
+                      <w:r>
+                        <w:rPr>
+                          <w:color w:val="000000" w:themeColor="text1"/>
+                        </w:rPr>
+                        <w:t>MyRunnable r = new MyRunnable();</w:t>
+                      </w:r>
+                    </w:p>
+                    <w:p>
+                      <w:pPr>
+                        <w:rPr>
+                          <w:color w:val="000000" w:themeColor="text1"/>
+                        </w:rPr>
+                      </w:pPr>
+                      <w:r>
+                        <w:rPr>
+                          <w:color w:val="000000" w:themeColor="text1"/>
+                        </w:rPr>
+                        <w:t>Thread t = new Thread(r)</w:t>
+                      </w:r>
+                    </w:p>
+                  </w:txbxContent>
+                </v:textbox>
+                <w10:anchorlock/>
+              </v:rect>
+            </w:pict>
+          </mc:Fallback>
+        </mc:AlternateContent>
+      </w:r>
+    </w:p>
+    <w:p>
+      <w:pPr>
+        <w:ind w:left="360"/>
+      </w:pPr>
+      <w:r>
+        <w:t xml:space="preserve">Now the Thread instace t knows that it has to execute the run() method implemented in the Runnable interface. </w:t>
+      </w:r>
+      <w:r>
+        <w:t>If no target is passed, the Thread will execute it’s own run() method.</w:t>
+      </w:r>
+    </w:p>
+    <w:p>
+      <w:pPr>
+        <w:ind w:left="360"/>
+      </w:pPr>
+      <w:r>
+        <w:t xml:space="preserve">We can also pass same or single target Runnable objects to multiple Threads so that all the thread instances perforom the same work. </w:t>
+      </w:r>
+    </w:p>
+    <w:p>
+      <w:pPr>
+        <w:ind w:left="360"/>
+      </w:pPr>
+      <w:r>
+        <w:t>Besides the Thread constructors with no constructors and constructors with targer Runnbale there are also other constructors of thread class which takes different values. Below are some of the commmonly used.</w:t>
+      </w:r>
+    </w:p>
+    <w:p>
+      <w:pPr>
+        <w:pStyle w:val="ListParagraph"/>
+        <w:numPr>
+          <w:ilvl w:val="0"/>
+          <w:numId w:val="6"/>
+        </w:numPr>
+      </w:pPr>
+      <w:r>
+        <w:t>Thread()</w:t>
+      </w:r>
+    </w:p>
+    <w:p>
+      <w:pPr>
+        <w:pStyle w:val="ListParagraph"/>
+        <w:numPr>
+          <w:ilvl w:val="0"/>
+          <w:numId w:val="6"/>
+        </w:numPr>
+      </w:pPr>
+      <w:r>
+        <w:t>Thread(Runnable target)</w:t>
+      </w:r>
+    </w:p>
+    <w:p>
+      <w:pPr>
+        <w:pStyle w:val="ListParagraph"/>
+        <w:numPr>
+          <w:ilvl w:val="0"/>
+          <w:numId w:val="6"/>
+        </w:numPr>
+      </w:pPr>
+      <w:r>
+        <w:t>Thread(Runnable target, String name)</w:t>
+      </w:r>
+    </w:p>
+    <w:p>
+      <w:pPr>
+        <w:pStyle w:val="ListParagraph"/>
+        <w:numPr>
+          <w:ilvl w:val="0"/>
+          <w:numId w:val="6"/>
+        </w:numPr>
+      </w:pPr>
+      <w:r>
+        <w:t>Thread(String name)</w:t>
+      </w:r>
+    </w:p>
+    <w:p>
+      <w:r>
+        <w:t>As we understood, the last two constructors takes String objects which gives user defined names to the Threads created.</w:t>
+      </w:r>
+    </w:p>
+    <w:p>
+      <w:pPr>
+        <w:rPr>
+          <w:b/>
+        </w:rPr>
+      </w:pPr>
       <w:bookmarkStart w:id="0" w:name="_GoBack"/>
-      <w:bookmarkEnd w:id="0"/>
+      <w:r>
+        <w:rPr>
+          <w:b/>
+        </w:rPr>
+        <w:t>Starting a Thread:</w:t>
+      </w:r>
+    </w:p>
+    <w:bookmarkEnd w:id="0"/>
+    <w:p>
+      <w:pPr>
+        <w:ind w:left="360"/>
+      </w:pPr>
+    </w:p>
+    <w:p>
+      <w:pPr>
+        <w:ind w:left="360"/>
+      </w:pPr>
+    </w:p>
+    <w:p>
+      <w:pPr>
+        <w:ind w:left="360"/>
+      </w:pPr>
+    </w:p>
+    <w:p>
+      <w:pPr>
+        <w:ind w:left="360"/>
+      </w:pPr>
+      <w:r>
+        <w:t xml:space="preserve"> </w:t>
+      </w:r>
+    </w:p>
+    <w:p>
+      <w:pPr>
+        <w:ind w:left="360"/>
+      </w:pPr>
+    </w:p>
+    <w:p>
+      <w:pPr>
+        <w:ind w:left="360"/>
+      </w:pPr>
+    </w:p>
+    <w:p>
+      <w:pPr>
+        <w:ind w:left="360"/>
+      </w:pPr>
+    </w:p>
+    <w:p>
+      <w:pPr>
+        <w:ind w:left="360"/>
+      </w:pPr>
     </w:p>
     <w:p>
       <w:pPr>
@@ -1631,6 +2004,119 @@
     </w:lvl>
   </w:abstractNum>
   <w:abstractNum w:abstractNumId="2" w15:restartNumberingAfterBreak="0">
+    <w:nsid w:val="5AFF2A68"/>
+    <w:multiLevelType w:val="hybridMultilevel"/>
+    <w:tmpl w:val="17D4896C"/>
+    <w:lvl w:ilvl="0" w:tplc="04090001">
+      <w:start w:val="1"/>
+      <w:numFmt w:val="bullet"/>
+      <w:lvlText w:val=""/>
+      <w:lvlJc w:val="left"/>
+      <w:pPr>
+        <w:ind w:left="1080" w:hanging="360"/>
+      </w:pPr>
+      <w:rPr>
+        <w:rFonts w:ascii="Symbol" w:hAnsi="Symbol" w:hint="default"/>
+      </w:rPr>
+    </w:lvl>
+    <w:lvl w:ilvl="1" w:tplc="04090003" w:tentative="1">
+      <w:start w:val="1"/>
+      <w:numFmt w:val="bullet"/>
+      <w:lvlText w:val="o"/>
+      <w:lvlJc w:val="left"/>
+      <w:pPr>
+        <w:ind w:left="1800" w:hanging="360"/>
+      </w:pPr>
+      <w:rPr>
+        <w:rFonts w:ascii="Courier New" w:hAnsi="Courier New" w:cs="Courier New" w:hint="default"/>
+      </w:rPr>
+    </w:lvl>
+    <w:lvl w:ilvl="2" w:tplc="04090005" w:tentative="1">
+      <w:start w:val="1"/>
+      <w:numFmt w:val="bullet"/>
+      <w:lvlText w:val=""/>
+      <w:lvlJc w:val="left"/>
+      <w:pPr>
+        <w:ind w:left="2520" w:hanging="360"/>
+      </w:pPr>
+      <w:rPr>
+        <w:rFonts w:ascii="Wingdings" w:hAnsi="Wingdings" w:hint="default"/>
+      </w:rPr>
+    </w:lvl>
+    <w:lvl w:ilvl="3" w:tplc="04090001" w:tentative="1">
+      <w:start w:val="1"/>
+      <w:numFmt w:val="bullet"/>
+      <w:lvlText w:val=""/>
+      <w:lvlJc w:val="left"/>
+      <w:pPr>
+        <w:ind w:left="3240" w:hanging="360"/>
+      </w:pPr>
+      <w:rPr>
+        <w:rFonts w:ascii="Symbol" w:hAnsi="Symbol" w:hint="default"/>
+      </w:rPr>
+    </w:lvl>
+    <w:lvl w:ilvl="4" w:tplc="04090003" w:tentative="1">
+      <w:start w:val="1"/>
+      <w:numFmt w:val="bullet"/>
+      <w:lvlText w:val="o"/>
+      <w:lvlJc w:val="left"/>
+      <w:pPr>
+        <w:ind w:left="3960" w:hanging="360"/>
+      </w:pPr>
+      <w:rPr>
+        <w:rFonts w:ascii="Courier New" w:hAnsi="Courier New" w:cs="Courier New" w:hint="default"/>
+      </w:rPr>
+    </w:lvl>
+    <w:lvl w:ilvl="5" w:tplc="04090005" w:tentative="1">
+      <w:start w:val="1"/>
+      <w:numFmt w:val="bullet"/>
+      <w:lvlText w:val=""/>
+      <w:lvlJc w:val="left"/>
+      <w:pPr>
+        <w:ind w:left="4680" w:hanging="360"/>
+      </w:pPr>
+      <w:rPr>
+        <w:rFonts w:ascii="Wingdings" w:hAnsi="Wingdings" w:hint="default"/>
+      </w:rPr>
+    </w:lvl>
+    <w:lvl w:ilvl="6" w:tplc="04090001" w:tentative="1">
+      <w:start w:val="1"/>
+      <w:numFmt w:val="bullet"/>
+      <w:lvlText w:val=""/>
+      <w:lvlJc w:val="left"/>
+      <w:pPr>
+        <w:ind w:left="5400" w:hanging="360"/>
+      </w:pPr>
+      <w:rPr>
+        <w:rFonts w:ascii="Symbol" w:hAnsi="Symbol" w:hint="default"/>
+      </w:rPr>
+    </w:lvl>
+    <w:lvl w:ilvl="7" w:tplc="04090003" w:tentative="1">
+      <w:start w:val="1"/>
+      <w:numFmt w:val="bullet"/>
+      <w:lvlText w:val="o"/>
+      <w:lvlJc w:val="left"/>
+      <w:pPr>
+        <w:ind w:left="6120" w:hanging="360"/>
+      </w:pPr>
+      <w:rPr>
+        <w:rFonts w:ascii="Courier New" w:hAnsi="Courier New" w:cs="Courier New" w:hint="default"/>
+      </w:rPr>
+    </w:lvl>
+    <w:lvl w:ilvl="8" w:tplc="04090005" w:tentative="1">
+      <w:start w:val="1"/>
+      <w:numFmt w:val="bullet"/>
+      <w:lvlText w:val=""/>
+      <w:lvlJc w:val="left"/>
+      <w:pPr>
+        <w:ind w:left="6840" w:hanging="360"/>
+      </w:pPr>
+      <w:rPr>
+        <w:rFonts w:ascii="Wingdings" w:hAnsi="Wingdings" w:hint="default"/>
+      </w:rPr>
+    </w:lvl>
+  </w:abstractNum>
+  <w:abstractNum w:abstractNumId="3" w15:restartNumberingAfterBreak="0">
     <w:nsid w:val="5E3A13CA"/>
     <w:multiLevelType w:val="hybridMultilevel"/>
     <w:tmpl w:val="A8461B2C"/>
@@ -1719,7 +2205,7 @@
       </w:pPr>
     </w:lvl>
   </w:abstractNum>
-  <w:abstractNum w:abstractNumId="3" w15:restartNumberingAfterBreak="0">
+  <w:abstractNum w:abstractNumId="4" w15:restartNumberingAfterBreak="0">
     <w:nsid w:val="5F9F217C"/>
     <w:multiLevelType w:val="hybridMultilevel"/>
     <w:tmpl w:val="99BE8820"/>
@@ -1832,7 +2318,7 @@
       </w:rPr>
     </w:lvl>
   </w:abstractNum>
-  <w:abstractNum w:abstractNumId="4" w15:restartNumberingAfterBreak="0">
+  <w:abstractNum w:abstractNumId="5" w15:restartNumberingAfterBreak="0">
     <w:nsid w:val="64C812C2"/>
     <w:multiLevelType w:val="hybridMultilevel"/>
     <w:tmpl w:val="B9600C0E"/>
@@ -1922,16 +2408,19 @@
     <w:abstractNumId w:val="1"/>
   </w:num>
   <w:num w:numId="2">
-    <w:abstractNumId w:val="3"/>
+    <w:abstractNumId w:val="4"/>
   </w:num>
   <w:num w:numId="3">
-    <w:abstractNumId w:val="4"/>
+    <w:abstractNumId w:val="5"/>
   </w:num>
   <w:num w:numId="4">
-    <w:abstractNumId w:val="2"/>
+    <w:abstractNumId w:val="3"/>
   </w:num>
   <w:num w:numId="5">
     <w:abstractNumId w:val="0"/>
+  </w:num>
+  <w:num w:numId="6">
+    <w:abstractNumId w:val="2"/>
   </w:num>
 </w:numbering>
 </file>

</xml_diff>

<commit_message>
Completed starting of Thread
Completed starting of Thread
</commit_message>
<xml_diff>
--- a/Thread_01.docx
+++ b/Thread_01.docx
@@ -6,6 +6,8 @@
       <w:pPr>
         <w:pStyle w:val="Heading1"/>
       </w:pPr>
+      <w:bookmarkStart w:id="0" w:name="_GoBack"/>
+      <w:bookmarkEnd w:id="0"/>
       <w:r>
         <w:t>Thread, multi-thread, synchronization in programming using Java: Part 1</w:t>
       </w:r>
@@ -1583,6 +1585,24 @@
       <w:r>
         <w:t>As we understood, the last two constructors takes String objects which gives user defined names to the Threads created.</w:t>
       </w:r>
+      <w:r>
+        <w:t xml:space="preserve"> The main thread by default has it’s name as ‘</w:t>
+      </w:r>
+      <w:r>
+        <w:rPr>
+          <w:i/>
+        </w:rPr>
+        <w:t xml:space="preserve">main’. </w:t>
+      </w:r>
+      <w:r>
+        <w:t>If not name is given Java automatically gives neames to threads as Thread-serial-</w:t>
+      </w:r>
+      <w:r>
+        <w:rPr>
+          <w:i/>
+        </w:rPr>
+        <w:t>integer-of-thread-creation</w:t>
+      </w:r>
     </w:p>
     <w:p>
       <w:pPr>
@@ -1590,7 +1610,6 @@
           <w:b/>
         </w:rPr>
       </w:pPr>
-      <w:bookmarkStart w:id="0" w:name="_GoBack"/>
       <w:r>
         <w:rPr>
           <w:b/>
@@ -1598,17 +1617,569 @@
         <w:t>Starting a Thread:</w:t>
       </w:r>
     </w:p>
-    <w:bookmarkEnd w:id="0"/>
+    <w:p>
+      <w:r>
+        <w:t xml:space="preserve">So far things are pretty like other Java stuffs. But to create a thread we need a new call stack and as discussed earlier invoking the run() method does that. But suppose, we have Thread instance t which has its target r in it, i.e. the run() method is available. </w:t>
+      </w:r>
+    </w:p>
+    <w:p>
+      <w:r>
+        <w:rPr>
+          <w:noProof/>
+        </w:rPr>
+        <mc:AlternateContent>
+          <mc:Choice Requires="wps">
+            <w:drawing>
+              <wp:anchor distT="0" distB="0" distL="114300" distR="114300" simplePos="0" relativeHeight="251663360" behindDoc="0" locked="0" layoutInCell="1" allowOverlap="1">
+                <wp:simplePos x="0" y="0"/>
+                <wp:positionH relativeFrom="margin">
+                  <wp:posOffset>-41189</wp:posOffset>
+                </wp:positionH>
+                <wp:positionV relativeFrom="paragraph">
+                  <wp:posOffset>813298</wp:posOffset>
+                </wp:positionV>
+                <wp:extent cx="3838832" cy="1268627"/>
+                <wp:effectExtent l="0" t="0" r="28575" b="27305"/>
+                <wp:wrapNone/>
+                <wp:docPr id="5" name="Rectangle 5"/>
+                <wp:cNvGraphicFramePr/>
+                <a:graphic xmlns:a="http://schemas.openxmlformats.org/drawingml/2006/main">
+                  <a:graphicData uri="http://schemas.microsoft.com/office/word/2010/wordprocessingShape">
+                    <wps:wsp>
+                      <wps:cNvSpPr/>
+                      <wps:spPr>
+                        <a:xfrm>
+                          <a:off x="0" y="0"/>
+                          <a:ext cx="3838832" cy="1268627"/>
+                        </a:xfrm>
+                        <a:prstGeom prst="rect">
+                          <a:avLst/>
+                        </a:prstGeom>
+                        <a:solidFill>
+                          <a:schemeClr val="bg1">
+                            <a:lumMod val="75000"/>
+                          </a:schemeClr>
+                        </a:solidFill>
+                      </wps:spPr>
+                      <wps:style>
+                        <a:lnRef idx="2">
+                          <a:schemeClr val="accent1">
+                            <a:shade val="50000"/>
+                          </a:schemeClr>
+                        </a:lnRef>
+                        <a:fillRef idx="1">
+                          <a:schemeClr val="accent1"/>
+                        </a:fillRef>
+                        <a:effectRef idx="0">
+                          <a:schemeClr val="accent1"/>
+                        </a:effectRef>
+                        <a:fontRef idx="minor">
+                          <a:schemeClr val="lt1"/>
+                        </a:fontRef>
+                      </wps:style>
+                      <wps:txbx>
+                        <w:txbxContent>
+                          <w:p>
+                            <w:pPr>
+                              <w:rPr>
+                                <w:color w:val="000000" w:themeColor="text1"/>
+                              </w:rPr>
+                            </w:pPr>
+                            <w:r>
+                              <w:rPr>
+                                <w:color w:val="000000" w:themeColor="text1"/>
+                              </w:rPr>
+                              <w:t>My Runnable r = new MyRunnable();</w:t>
+                            </w:r>
+                          </w:p>
+                          <w:p>
+                            <w:pPr>
+                              <w:rPr>
+                                <w:color w:val="000000" w:themeColor="text1"/>
+                              </w:rPr>
+                            </w:pPr>
+                            <w:r>
+                              <w:rPr>
+                                <w:color w:val="000000" w:themeColor="text1"/>
+                              </w:rPr>
+                              <w:t>MyThread t = new MyThread(r);</w:t>
+                            </w:r>
+                          </w:p>
+                          <w:p>
+                            <w:pPr>
+                              <w:rPr>
+                                <w:b/>
+                                <w:color w:val="000000" w:themeColor="text1"/>
+                              </w:rPr>
+                            </w:pPr>
+                            <w:r>
+                              <w:rPr>
+                                <w:color w:val="000000" w:themeColor="text1"/>
+                              </w:rPr>
+                              <w:t xml:space="preserve">t.start(); // </w:t>
+                            </w:r>
+                            <w:r>
+                              <w:rPr>
+                                <w:color w:val="000000" w:themeColor="text1"/>
+                              </w:rPr>
+                              <w:sym w:font="Wingdings" w:char="F0E0"/>
+                            </w:r>
+                            <w:r>
+                              <w:rPr>
+                                <w:color w:val="000000" w:themeColor="text1"/>
+                              </w:rPr>
+                              <w:t xml:space="preserve"> </w:t>
+                            </w:r>
+                            <w:r>
+                              <w:rPr>
+                                <w:b/>
+                                <w:color w:val="000000" w:themeColor="text1"/>
+                              </w:rPr>
+                              <w:t>Here happens the magic</w:t>
+                            </w:r>
+                            <w:r>
+                              <w:rPr>
+                                <w:b/>
+                                <w:color w:val="000000" w:themeColor="text1"/>
+                              </w:rPr>
+                              <w:t xml:space="preserve"> of new thread creation</w:t>
+                            </w:r>
+                          </w:p>
+                          <w:p>
+                            <w:pPr>
+                              <w:rPr>
+                                <w:b/>
+                                <w:color w:val="000000" w:themeColor="text1"/>
+                              </w:rPr>
+                            </w:pPr>
+                            <w:r>
+                              <w:rPr>
+                                <w:color w:val="000000" w:themeColor="text1"/>
+                              </w:rPr>
+                              <w:t xml:space="preserve">t.run(); </w:t>
+                            </w:r>
+                            <w:r>
+                              <w:rPr>
+                                <w:color w:val="000000" w:themeColor="text1"/>
+                              </w:rPr>
+                              <w:sym w:font="Wingdings" w:char="F0E0"/>
+                            </w:r>
+                            <w:r>
+                              <w:rPr>
+                                <w:color w:val="000000" w:themeColor="text1"/>
+                              </w:rPr>
+                              <w:t xml:space="preserve"> </w:t>
+                            </w:r>
+                            <w:r>
+                              <w:rPr>
+                                <w:b/>
+                                <w:color w:val="000000" w:themeColor="text1"/>
+                              </w:rPr>
+                              <w:t>Legal but, doesn’t create a new thread</w:t>
+                            </w:r>
+                          </w:p>
+                        </w:txbxContent>
+                      </wps:txbx>
+                      <wps:bodyPr rot="0" spcFirstLastPara="0" vertOverflow="overflow" horzOverflow="overflow" vert="horz" wrap="square" lIns="91440" tIns="45720" rIns="91440" bIns="45720" numCol="1" spcCol="0" rtlCol="0" fromWordArt="0" anchor="t" anchorCtr="0" forceAA="0" compatLnSpc="1">
+                        <a:prstTxWarp prst="textNoShape">
+                          <a:avLst/>
+                        </a:prstTxWarp>
+                        <a:noAutofit/>
+                      </wps:bodyPr>
+                    </wps:wsp>
+                  </a:graphicData>
+                </a:graphic>
+                <wp14:sizeRelH relativeFrom="margin">
+                  <wp14:pctWidth>0</wp14:pctWidth>
+                </wp14:sizeRelH>
+                <wp14:sizeRelV relativeFrom="margin">
+                  <wp14:pctHeight>0</wp14:pctHeight>
+                </wp14:sizeRelV>
+              </wp:anchor>
+            </w:drawing>
+          </mc:Choice>
+          <mc:Fallback>
+            <w:pict>
+              <v:rect id="Rectangle 5" o:spid="_x0000_s1030" style="position:absolute;margin-left:-3.25pt;margin-top:64.05pt;width:302.25pt;height:99.9pt;z-index:251663360;visibility:visible;mso-wrap-style:square;mso-width-percent:0;mso-height-percent:0;mso-wrap-distance-left:9pt;mso-wrap-distance-top:0;mso-wrap-distance-right:9pt;mso-wrap-distance-bottom:0;mso-position-horizontal:absolute;mso-position-horizontal-relative:margin;mso-position-vertical:absolute;mso-position-vertical-relative:text;mso-width-percent:0;mso-height-percent:0;mso-width-relative:margin;mso-height-relative:margin;v-text-anchor:top" o:gfxdata="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" fillcolor="#bfbfbf [2412]" strokecolor="#1f4d78 [1604]" strokeweight="1pt">
+                <v:textbox>
+                  <w:txbxContent>
+                    <w:p>
+                      <w:pPr>
+                        <w:rPr>
+                          <w:color w:val="000000" w:themeColor="text1"/>
+                        </w:rPr>
+                      </w:pPr>
+                      <w:r>
+                        <w:rPr>
+                          <w:color w:val="000000" w:themeColor="text1"/>
+                        </w:rPr>
+                        <w:t>My Runnable r = new MyRunnable();</w:t>
+                      </w:r>
+                    </w:p>
+                    <w:p>
+                      <w:pPr>
+                        <w:rPr>
+                          <w:color w:val="000000" w:themeColor="text1"/>
+                        </w:rPr>
+                      </w:pPr>
+                      <w:r>
+                        <w:rPr>
+                          <w:color w:val="000000" w:themeColor="text1"/>
+                        </w:rPr>
+                        <w:t>MyThread t = new MyThread(r);</w:t>
+                      </w:r>
+                    </w:p>
+                    <w:p>
+                      <w:pPr>
+                        <w:rPr>
+                          <w:b/>
+                          <w:color w:val="000000" w:themeColor="text1"/>
+                        </w:rPr>
+                      </w:pPr>
+                      <w:r>
+                        <w:rPr>
+                          <w:color w:val="000000" w:themeColor="text1"/>
+                        </w:rPr>
+                        <w:t xml:space="preserve">t.start(); // </w:t>
+                      </w:r>
+                      <w:r>
+                        <w:rPr>
+                          <w:color w:val="000000" w:themeColor="text1"/>
+                        </w:rPr>
+                        <w:sym w:font="Wingdings" w:char="F0E0"/>
+                      </w:r>
+                      <w:r>
+                        <w:rPr>
+                          <w:color w:val="000000" w:themeColor="text1"/>
+                        </w:rPr>
+                        <w:t xml:space="preserve"> </w:t>
+                      </w:r>
+                      <w:r>
+                        <w:rPr>
+                          <w:b/>
+                          <w:color w:val="000000" w:themeColor="text1"/>
+                        </w:rPr>
+                        <w:t>Here happens the magic</w:t>
+                      </w:r>
+                      <w:r>
+                        <w:rPr>
+                          <w:b/>
+                          <w:color w:val="000000" w:themeColor="text1"/>
+                        </w:rPr>
+                        <w:t xml:space="preserve"> of new thread creation</w:t>
+                      </w:r>
+                    </w:p>
+                    <w:p>
+                      <w:pPr>
+                        <w:rPr>
+                          <w:b/>
+                          <w:color w:val="000000" w:themeColor="text1"/>
+                        </w:rPr>
+                      </w:pPr>
+                      <w:r>
+                        <w:rPr>
+                          <w:color w:val="000000" w:themeColor="text1"/>
+                        </w:rPr>
+                        <w:t xml:space="preserve">t.run(); </w:t>
+                      </w:r>
+                      <w:r>
+                        <w:rPr>
+                          <w:color w:val="000000" w:themeColor="text1"/>
+                        </w:rPr>
+                        <w:sym w:font="Wingdings" w:char="F0E0"/>
+                      </w:r>
+                      <w:r>
+                        <w:rPr>
+                          <w:color w:val="000000" w:themeColor="text1"/>
+                        </w:rPr>
+                        <w:t xml:space="preserve"> </w:t>
+                      </w:r>
+                      <w:r>
+                        <w:rPr>
+                          <w:b/>
+                          <w:color w:val="000000" w:themeColor="text1"/>
+                        </w:rPr>
+                        <w:t>Legal but, doesn’t create a new thread</w:t>
+                      </w:r>
+                    </w:p>
+                  </w:txbxContent>
+                </v:textbox>
+                <w10:wrap anchorx="margin"/>
+              </v:rect>
+            </w:pict>
+          </mc:Fallback>
+        </mc:AlternateContent>
+      </w:r>
+      <w:r>
+        <w:t xml:space="preserve">We can simply invoke the run method by calling t.run() right, just like any other Java code. But it won’t do anything about creating and running a new thread. </w:t>
+      </w:r>
+      <w:r>
+        <w:rPr>
+          <w:i/>
+        </w:rPr>
+        <w:t>It will surely execute the run command, but in the same thread, not in a new thread.</w:t>
+      </w:r>
+      <w:r>
+        <w:rPr>
+          <w:i/>
+        </w:rPr>
+        <w:t xml:space="preserve"> </w:t>
+      </w:r>
+      <w:r>
+        <w:t>To make a new thread with its own call stack we need to execute the following command.</w:t>
+      </w:r>
+    </w:p>
+    <w:p/>
     <w:p>
       <w:pPr>
         <w:ind w:left="360"/>
       </w:pPr>
+      <w:r>
+        <w:lastRenderedPageBreak/>
+        <w:t>wwdddq</w:t>
+      </w:r>
     </w:p>
     <w:p>
       <w:pPr>
         <w:ind w:left="360"/>
       </w:pPr>
-    </w:p>
+      <w:r>
+        <w:t xml:space="preserve">When we call start() on a Thread object, the thread object creates a </w:t>
+      </w:r>
+      <w:r>
+        <w:t xml:space="preserve">new </w:t>
+      </w:r>
+      <w:r>
+        <w:t>thread and its own</w:t>
+      </w:r>
+      <w:r>
+        <w:t xml:space="preserve"> </w:t>
+      </w:r>
+      <w:r>
+        <w:t>call stack by invoking the run</w:t>
+      </w:r>
+      <w:r>
+        <w:t xml:space="preserve">() </w:t>
+      </w:r>
+      <w:r>
+        <w:t>method.</w:t>
+      </w:r>
+      <w:r>
+        <w:t xml:space="preserve">  Prior to calling the start() method on the Thread object, it is just another simple Java object and not a new thread of execution.</w:t>
+      </w:r>
+      <w:r>
+        <w:t xml:space="preserve"> When the start() mehtod is invoked on the thread object following stuffs happens.</w:t>
+      </w:r>
+    </w:p>
+    <w:p>
+      <w:pPr>
+        <w:pStyle w:val="ListParagraph"/>
+        <w:numPr>
+          <w:ilvl w:val="0"/>
+          <w:numId w:val="7"/>
+        </w:numPr>
+      </w:pPr>
+      <w:r>
+        <w:t>A new thread of execution started i.e. new call stack gets created.</w:t>
+      </w:r>
+    </w:p>
+    <w:p>
+      <w:pPr>
+        <w:pStyle w:val="ListParagraph"/>
+        <w:numPr>
+          <w:ilvl w:val="0"/>
+          <w:numId w:val="7"/>
+        </w:numPr>
+      </w:pPr>
+      <w:r>
+        <w:t>The thread moves from NEW to RUNNABLE state. (states of thread is discussed later)</w:t>
+      </w:r>
+    </w:p>
+    <w:p>
+      <w:pPr>
+        <w:pStyle w:val="ListParagraph"/>
+        <w:numPr>
+          <w:ilvl w:val="0"/>
+          <w:numId w:val="7"/>
+        </w:numPr>
+      </w:pPr>
+      <w:r>
+        <w:t>When the thread gets the chance to execute the target run() method it will run.</w:t>
+      </w:r>
+    </w:p>
+    <w:p>
+      <w:r>
+        <w:t>Below is a pictorial description of how thread and call stack works.</w:t>
+      </w:r>
+    </w:p>
+    <w:p>
+      <w:pPr>
+        <w:pStyle w:val="Caption"/>
+        <w:keepNext/>
+      </w:pPr>
+      <w:r>
+        <w:t xml:space="preserve">Figure </w:t>
+      </w:r>
+      <w:r>
+        <w:fldChar w:fldCharType="begin"/>
+      </w:r>
+      <w:r>
+        <w:instrText xml:space="preserve"> SEQ Figure \* ARABIC </w:instrText>
+      </w:r>
+      <w:r>
+        <w:fldChar w:fldCharType="separate"/>
+      </w:r>
+      <w:r>
+        <w:rPr>
+          <w:noProof/>
+        </w:rPr>
+        <w:t>1</w:t>
+      </w:r>
+      <w:r>
+        <w:fldChar w:fldCharType="end"/>
+      </w:r>
+      <w:r>
+        <w:t>: When the Java program initiates.</w:t>
+      </w:r>
+    </w:p>
+    <w:p>
+      <w:r>
+        <w:drawing>
+          <wp:inline distT="0" distB="0" distL="0" distR="0">
+            <wp:extent cx="5943600" cy="4720294"/>
+            <wp:effectExtent l="0" t="0" r="0" b="0"/>
+            <wp:docPr id="7" name="Picture 7"/>
+            <wp:cNvGraphicFramePr>
+              <a:graphicFrameLocks xmlns:a="http://schemas.openxmlformats.org/drawingml/2006/main" noChangeAspect="1"/>
+            </wp:cNvGraphicFramePr>
+            <a:graphic xmlns:a="http://schemas.openxmlformats.org/drawingml/2006/main">
+              <a:graphicData uri="http://schemas.openxmlformats.org/drawingml/2006/picture">
+                <pic:pic xmlns:pic="http://schemas.openxmlformats.org/drawingml/2006/picture">
+                  <pic:nvPicPr>
+                    <pic:cNvPr id="0" name="Picture 2"/>
+                    <pic:cNvPicPr>
+                      <a:picLocks noChangeAspect="1" noChangeArrowheads="1"/>
+                    </pic:cNvPicPr>
+                  </pic:nvPicPr>
+                  <pic:blipFill>
+                    <a:blip r:embed="rId7">
+                      <a:extLst>
+                        <a:ext uri="{28A0092B-C50C-407E-A947-70E740481C1C}">
+                          <a14:useLocalDpi xmlns:a14="http://schemas.microsoft.com/office/drawing/2010/main" val="0"/>
+                        </a:ext>
+                      </a:extLst>
+                    </a:blip>
+                    <a:srcRect/>
+                    <a:stretch>
+                      <a:fillRect/>
+                    </a:stretch>
+                  </pic:blipFill>
+                  <pic:spPr bwMode="auto">
+                    <a:xfrm>
+                      <a:off x="0" y="0"/>
+                      <a:ext cx="5943600" cy="4720294"/>
+                    </a:xfrm>
+                    <a:prstGeom prst="rect">
+                      <a:avLst/>
+                    </a:prstGeom>
+                    <a:noFill/>
+                    <a:ln>
+                      <a:noFill/>
+                    </a:ln>
+                  </pic:spPr>
+                </pic:pic>
+              </a:graphicData>
+            </a:graphic>
+          </wp:inline>
+        </w:drawing>
+      </w:r>
+    </w:p>
+    <w:p/>
+    <w:p>
+      <w:pPr>
+        <w:pStyle w:val="Caption"/>
+        <w:keepNext/>
+      </w:pPr>
+      <w:r>
+        <w:lastRenderedPageBreak/>
+        <w:t xml:space="preserve">Figure </w:t>
+      </w:r>
+      <w:r>
+        <w:fldChar w:fldCharType="begin"/>
+      </w:r>
+      <w:r>
+        <w:instrText xml:space="preserve"> SEQ Figure \* ARABIC </w:instrText>
+      </w:r>
+      <w:r>
+        <w:fldChar w:fldCharType="separate"/>
+      </w:r>
+      <w:r>
+        <w:rPr>
+          <w:noProof/>
+        </w:rPr>
+        <w:t>2</w:t>
+      </w:r>
+      <w:r>
+        <w:fldChar w:fldCharType="end"/>
+      </w:r>
+      <w:r>
+        <w:t>: When start() method is called on a thread object</w:t>
+      </w:r>
+    </w:p>
+    <w:p>
+      <w:r>
+        <w:drawing>
+          <wp:inline distT="0" distB="0" distL="0" distR="0">
+            <wp:extent cx="5943600" cy="4497282"/>
+            <wp:effectExtent l="0" t="0" r="0" b="0"/>
+            <wp:docPr id="8" name="Picture 8"/>
+            <wp:cNvGraphicFramePr>
+              <a:graphicFrameLocks xmlns:a="http://schemas.openxmlformats.org/drawingml/2006/main" noChangeAspect="1"/>
+            </wp:cNvGraphicFramePr>
+            <a:graphic xmlns:a="http://schemas.openxmlformats.org/drawingml/2006/main">
+              <a:graphicData uri="http://schemas.openxmlformats.org/drawingml/2006/picture">
+                <pic:pic xmlns:pic="http://schemas.openxmlformats.org/drawingml/2006/picture">
+                  <pic:nvPicPr>
+                    <pic:cNvPr id="0" name="Picture 3"/>
+                    <pic:cNvPicPr>
+                      <a:picLocks noChangeAspect="1" noChangeArrowheads="1"/>
+                    </pic:cNvPicPr>
+                  </pic:nvPicPr>
+                  <pic:blipFill>
+                    <a:blip r:embed="rId8">
+                      <a:extLst>
+                        <a:ext uri="{28A0092B-C50C-407E-A947-70E740481C1C}">
+                          <a14:useLocalDpi xmlns:a14="http://schemas.microsoft.com/office/drawing/2010/main" val="0"/>
+                        </a:ext>
+                      </a:extLst>
+                    </a:blip>
+                    <a:srcRect/>
+                    <a:stretch>
+                      <a:fillRect/>
+                    </a:stretch>
+                  </pic:blipFill>
+                  <pic:spPr bwMode="auto">
+                    <a:xfrm>
+                      <a:off x="0" y="0"/>
+                      <a:ext cx="5943600" cy="4497282"/>
+                    </a:xfrm>
+                    <a:prstGeom prst="rect">
+                      <a:avLst/>
+                    </a:prstGeom>
+                    <a:noFill/>
+                    <a:ln>
+                      <a:noFill/>
+                    </a:ln>
+                  </pic:spPr>
+                </pic:pic>
+              </a:graphicData>
+            </a:graphic>
+          </wp:inline>
+        </w:drawing>
+      </w:r>
+    </w:p>
+    <w:p/>
+    <w:p/>
     <w:p>
       <w:pPr>
         <w:ind w:left="360"/>
@@ -1650,12 +2221,12 @@
     <w:p/>
     <w:p/>
     <w:sectPr>
-      <w:headerReference w:type="even" r:id="rId7"/>
-      <w:headerReference w:type="default" r:id="rId8"/>
-      <w:footerReference w:type="even" r:id="rId9"/>
-      <w:footerReference w:type="default" r:id="rId10"/>
-      <w:headerReference w:type="first" r:id="rId11"/>
-      <w:footerReference w:type="first" r:id="rId12"/>
+      <w:headerReference w:type="even" r:id="rId9"/>
+      <w:headerReference w:type="default" r:id="rId10"/>
+      <w:footerReference w:type="even" r:id="rId11"/>
+      <w:footerReference w:type="default" r:id="rId12"/>
+      <w:headerReference w:type="first" r:id="rId13"/>
+      <w:footerReference w:type="first" r:id="rId14"/>
       <w:pgSz w:w="12240" w:h="15840"/>
       <w:pgMar w:top="1440" w:right="1440" w:bottom="1440" w:left="1440" w:header="720" w:footer="720" w:gutter="0"/>
       <w:cols w:space="720"/>
@@ -2404,6 +2975,119 @@
       </w:pPr>
     </w:lvl>
   </w:abstractNum>
+  <w:abstractNum w:abstractNumId="6" w15:restartNumberingAfterBreak="0">
+    <w:nsid w:val="70B93C36"/>
+    <w:multiLevelType w:val="hybridMultilevel"/>
+    <w:tmpl w:val="3B80F4C6"/>
+    <w:lvl w:ilvl="0" w:tplc="04090001">
+      <w:start w:val="1"/>
+      <w:numFmt w:val="bullet"/>
+      <w:lvlText w:val=""/>
+      <w:lvlJc w:val="left"/>
+      <w:pPr>
+        <w:ind w:left="1080" w:hanging="360"/>
+      </w:pPr>
+      <w:rPr>
+        <w:rFonts w:ascii="Symbol" w:hAnsi="Symbol" w:hint="default"/>
+      </w:rPr>
+    </w:lvl>
+    <w:lvl w:ilvl="1" w:tplc="04090003" w:tentative="1">
+      <w:start w:val="1"/>
+      <w:numFmt w:val="bullet"/>
+      <w:lvlText w:val="o"/>
+      <w:lvlJc w:val="left"/>
+      <w:pPr>
+        <w:ind w:left="1800" w:hanging="360"/>
+      </w:pPr>
+      <w:rPr>
+        <w:rFonts w:ascii="Courier New" w:hAnsi="Courier New" w:cs="Courier New" w:hint="default"/>
+      </w:rPr>
+    </w:lvl>
+    <w:lvl w:ilvl="2" w:tplc="04090005" w:tentative="1">
+      <w:start w:val="1"/>
+      <w:numFmt w:val="bullet"/>
+      <w:lvlText w:val=""/>
+      <w:lvlJc w:val="left"/>
+      <w:pPr>
+        <w:ind w:left="2520" w:hanging="360"/>
+      </w:pPr>
+      <w:rPr>
+        <w:rFonts w:ascii="Wingdings" w:hAnsi="Wingdings" w:hint="default"/>
+      </w:rPr>
+    </w:lvl>
+    <w:lvl w:ilvl="3" w:tplc="04090001" w:tentative="1">
+      <w:start w:val="1"/>
+      <w:numFmt w:val="bullet"/>
+      <w:lvlText w:val=""/>
+      <w:lvlJc w:val="left"/>
+      <w:pPr>
+        <w:ind w:left="3240" w:hanging="360"/>
+      </w:pPr>
+      <w:rPr>
+        <w:rFonts w:ascii="Symbol" w:hAnsi="Symbol" w:hint="default"/>
+      </w:rPr>
+    </w:lvl>
+    <w:lvl w:ilvl="4" w:tplc="04090003" w:tentative="1">
+      <w:start w:val="1"/>
+      <w:numFmt w:val="bullet"/>
+      <w:lvlText w:val="o"/>
+      <w:lvlJc w:val="left"/>
+      <w:pPr>
+        <w:ind w:left="3960" w:hanging="360"/>
+      </w:pPr>
+      <w:rPr>
+        <w:rFonts w:ascii="Courier New" w:hAnsi="Courier New" w:cs="Courier New" w:hint="default"/>
+      </w:rPr>
+    </w:lvl>
+    <w:lvl w:ilvl="5" w:tplc="04090005" w:tentative="1">
+      <w:start w:val="1"/>
+      <w:numFmt w:val="bullet"/>
+      <w:lvlText w:val=""/>
+      <w:lvlJc w:val="left"/>
+      <w:pPr>
+        <w:ind w:left="4680" w:hanging="360"/>
+      </w:pPr>
+      <w:rPr>
+        <w:rFonts w:ascii="Wingdings" w:hAnsi="Wingdings" w:hint="default"/>
+      </w:rPr>
+    </w:lvl>
+    <w:lvl w:ilvl="6" w:tplc="04090001" w:tentative="1">
+      <w:start w:val="1"/>
+      <w:numFmt w:val="bullet"/>
+      <w:lvlText w:val=""/>
+      <w:lvlJc w:val="left"/>
+      <w:pPr>
+        <w:ind w:left="5400" w:hanging="360"/>
+      </w:pPr>
+      <w:rPr>
+        <w:rFonts w:ascii="Symbol" w:hAnsi="Symbol" w:hint="default"/>
+      </w:rPr>
+    </w:lvl>
+    <w:lvl w:ilvl="7" w:tplc="04090003" w:tentative="1">
+      <w:start w:val="1"/>
+      <w:numFmt w:val="bullet"/>
+      <w:lvlText w:val="o"/>
+      <w:lvlJc w:val="left"/>
+      <w:pPr>
+        <w:ind w:left="6120" w:hanging="360"/>
+      </w:pPr>
+      <w:rPr>
+        <w:rFonts w:ascii="Courier New" w:hAnsi="Courier New" w:cs="Courier New" w:hint="default"/>
+      </w:rPr>
+    </w:lvl>
+    <w:lvl w:ilvl="8" w:tplc="04090005" w:tentative="1">
+      <w:start w:val="1"/>
+      <w:numFmt w:val="bullet"/>
+      <w:lvlText w:val=""/>
+      <w:lvlJc w:val="left"/>
+      <w:pPr>
+        <w:ind w:left="6840" w:hanging="360"/>
+      </w:pPr>
+      <w:rPr>
+        <w:rFonts w:ascii="Wingdings" w:hAnsi="Wingdings" w:hint="default"/>
+      </w:rPr>
+    </w:lvl>
+  </w:abstractNum>
   <w:num w:numId="1">
     <w:abstractNumId w:val="1"/>
   </w:num>
@@ -2421,6 +3105,9 @@
   </w:num>
   <w:num w:numId="6">
     <w:abstractNumId w:val="2"/>
+  </w:num>
+  <w:num w:numId="7">
+    <w:abstractNumId w:val="6"/>
   </w:num>
 </w:numbering>
 </file>
@@ -2843,7 +3530,6 @@
   <w:style w:type="character" w:default="1" w:styleId="DefaultParagraphFont">
     <w:name w:val="Default Paragraph Font"/>
     <w:uiPriority w:val="1"/>
-    <w:semiHidden/>
     <w:unhideWhenUsed/>
   </w:style>
   <w:style w:type="table" w:default="1" w:styleId="TableNormal">
@@ -2934,6 +3620,26 @@
       <w:ind w:left="720"/>
       <w:contextualSpacing/>
     </w:pPr>
+  </w:style>
+  <w:style w:type="paragraph" w:styleId="Caption">
+    <w:name w:val="caption"/>
+    <w:basedOn w:val="Normal"/>
+    <w:next w:val="Normal"/>
+    <w:uiPriority w:val="35"/>
+    <w:semiHidden/>
+    <w:unhideWhenUsed/>
+    <w:qFormat/>
+    <w:rsid w:val="00C81B98"/>
+    <w:pPr>
+      <w:spacing w:after="200" w:line="240" w:lineRule="auto"/>
+    </w:pPr>
+    <w:rPr>
+      <w:i/>
+      <w:iCs/>
+      <w:color w:val="44546A" w:themeColor="text2"/>
+      <w:sz w:val="18"/>
+      <w:szCs w:val="18"/>
+    </w:rPr>
   </w:style>
 </w:styles>
 </file>

</xml_diff>

<commit_message>
Desc on multi thread
Desc on multi thread. Code example not added.
</commit_message>
<xml_diff>
--- a/Thread_01.docx
+++ b/Thread_01.docx
@@ -6,8 +6,6 @@
       <w:pPr>
         <w:pStyle w:val="Heading1"/>
       </w:pPr>
-      <w:bookmarkStart w:id="0" w:name="_GoBack"/>
-      <w:bookmarkEnd w:id="0"/>
       <w:r>
         <w:t>Thread, multi-thread, synchronization in programming using Java: Part 1</w:t>
       </w:r>
@@ -132,7 +130,15 @@
         </w:rPr>
       </w:pPr>
       <w:r>
-        <w:t>Multiple processes can be executed in a true multiple processor system, whereas in uni-processor system a process scheduling algorithm is used to achieved to maintain different processes</w:t>
+        <w:t xml:space="preserve">Multiple processes can be executed in a true multiple processor system, whereas in </w:t>
+      </w:r>
+      <w:proofErr w:type="spellStart"/>
+      <w:r>
+        <w:t>uni</w:t>
+      </w:r>
+      <w:proofErr w:type="spellEnd"/>
+      <w:r>
+        <w:t>-processor system a process scheduling algorithm is used to achieved to maintain different processes</w:t>
       </w:r>
     </w:p>
     <w:p>
@@ -252,7 +258,15 @@
         </w:rPr>
       </w:pPr>
       <w:r>
-        <w:t>In multiple processor true multi-threading can be achieved. In case of uni-processor thread scheduler maintains the execution of different threads.</w:t>
+        <w:t xml:space="preserve">In multiple processor true multi-threading can be achieved. In case of </w:t>
+      </w:r>
+      <w:proofErr w:type="spellStart"/>
+      <w:r>
+        <w:t>uni</w:t>
+      </w:r>
+      <w:proofErr w:type="spellEnd"/>
+      <w:r>
+        <w:t>-processor thread scheduler maintains the execution of different threads.</w:t>
       </w:r>
     </w:p>
     <w:p>
@@ -390,7 +404,15 @@
         <w:t>t</w:t>
       </w:r>
       <w:r>
-        <w:t xml:space="preserve">hread stays in the new call stack. All the call stacks created runs parallel making he program to perform multiple tasks concurrently. </w:t>
+        <w:t xml:space="preserve">hread stays in the new call stack. All the call stacks created runs parallel making </w:t>
+      </w:r>
+      <w:proofErr w:type="spellStart"/>
+      <w:r>
+        <w:t>he</w:t>
+      </w:r>
+      <w:proofErr w:type="spellEnd"/>
+      <w:r>
+        <w:t xml:space="preserve"> program to perform multiple tasks concurrently. </w:t>
       </w:r>
       <w:r>
         <w:t xml:space="preserve">JVM is responsible for scheduling the running of multiple threads. JVM differs from one to another. In some cases the JVM hands over the scheduling to the underlying native –OS. </w:t>
@@ -510,7 +532,15 @@
     <w:p>
       <w:r>
         <w:lastRenderedPageBreak/>
-        <w:t>Let’s have a look at the below code for the two different types of implementatiion.</w:t>
+        <w:t xml:space="preserve">Let’s have a look at the below code for the two different types of </w:t>
+      </w:r>
+      <w:proofErr w:type="spellStart"/>
+      <w:r>
+        <w:t>implementatiion</w:t>
+      </w:r>
+      <w:proofErr w:type="spellEnd"/>
+      <w:r>
+        <w:t>.</w:t>
       </w:r>
     </w:p>
     <w:p>
@@ -523,7 +553,21 @@
         <w:rPr>
           <w:i/>
         </w:rPr>
-        <w:t>The first onewill be like this:</w:t>
+        <w:t xml:space="preserve">The first </w:t>
+      </w:r>
+      <w:proofErr w:type="spellStart"/>
+      <w:r>
+        <w:rPr>
+          <w:i/>
+        </w:rPr>
+        <w:t>onewill</w:t>
+      </w:r>
+      <w:proofErr w:type="spellEnd"/>
+      <w:r>
+        <w:rPr>
+          <w:i/>
+        </w:rPr>
+        <w:t xml:space="preserve"> be like this:</w:t>
       </w:r>
     </w:p>
     <w:p>
@@ -606,7 +650,21 @@
                               <w:rPr>
                                 <w:color w:val="000000" w:themeColor="text1"/>
                               </w:rPr>
-                              <w:t>class MyThread extends Thread{</w:t>
+                              <w:t xml:space="preserve">class </w:t>
+                            </w:r>
+                            <w:proofErr w:type="spellStart"/>
+                            <w:r>
+                              <w:rPr>
+                                <w:color w:val="000000" w:themeColor="text1"/>
+                              </w:rPr>
+                              <w:t>MyThread</w:t>
+                            </w:r>
+                            <w:proofErr w:type="spellEnd"/>
+                            <w:r>
+                              <w:rPr>
+                                <w:color w:val="000000" w:themeColor="text1"/>
+                              </w:rPr>
+                              <w:t xml:space="preserve"> extends Thread{</w:t>
                             </w:r>
                           </w:p>
                           <w:p>
@@ -684,7 +742,21 @@
                         <w:rPr>
                           <w:color w:val="000000" w:themeColor="text1"/>
                         </w:rPr>
-                        <w:t>class MyThread extends Thread{</w:t>
+                        <w:t xml:space="preserve">class </w:t>
+                      </w:r>
+                      <w:proofErr w:type="spellStart"/>
+                      <w:r>
+                        <w:rPr>
+                          <w:color w:val="000000" w:themeColor="text1"/>
+                        </w:rPr>
+                        <w:t>MyThread</w:t>
+                      </w:r>
+                      <w:proofErr w:type="spellEnd"/>
+                      <w:r>
+                        <w:rPr>
+                          <w:color w:val="000000" w:themeColor="text1"/>
+                        </w:rPr>
+                        <w:t xml:space="preserve"> extends Thread{</w:t>
                       </w:r>
                     </w:p>
                     <w:p>
@@ -851,7 +923,21 @@
                               <w:rPr>
                                 <w:color w:val="000000" w:themeColor="text1"/>
                               </w:rPr>
-                              <w:t>Class MyThread implements Runnable</w:t>
+                              <w:t xml:space="preserve">Class </w:t>
+                            </w:r>
+                            <w:proofErr w:type="spellStart"/>
+                            <w:r>
+                              <w:rPr>
+                                <w:color w:val="000000" w:themeColor="text1"/>
+                              </w:rPr>
+                              <w:t>MyThread</w:t>
+                            </w:r>
+                            <w:proofErr w:type="spellEnd"/>
+                            <w:r>
+                              <w:rPr>
+                                <w:color w:val="000000" w:themeColor="text1"/>
+                              </w:rPr>
+                              <w:t xml:space="preserve"> implements Runnable</w:t>
                             </w:r>
                             <w:r>
                               <w:rPr>
@@ -943,7 +1029,21 @@
                         <w:rPr>
                           <w:color w:val="000000" w:themeColor="text1"/>
                         </w:rPr>
-                        <w:t>Class MyThread implements Runnable</w:t>
+                        <w:t xml:space="preserve">Class </w:t>
+                      </w:r>
+                      <w:proofErr w:type="spellStart"/>
+                      <w:r>
+                        <w:rPr>
+                          <w:color w:val="000000" w:themeColor="text1"/>
+                        </w:rPr>
+                        <w:t>MyThread</w:t>
+                      </w:r>
+                      <w:proofErr w:type="spellEnd"/>
+                      <w:r>
+                        <w:rPr>
+                          <w:color w:val="000000" w:themeColor="text1"/>
+                        </w:rPr>
+                        <w:t xml:space="preserve"> implements Runnable</w:t>
                       </w:r>
                       <w:r>
                         <w:rPr>
@@ -1055,16 +1155,40 @@
         <w:t xml:space="preserve">run method will be invoked </w:t>
       </w:r>
       <w:r>
-        <w:t xml:space="preserve">properly for Thread specific behaveour </w:t>
-      </w:r>
-      <w:r>
-        <w:t xml:space="preserve">they will gve the same output in separate thread as expected. But by following </w:t>
+        <w:t xml:space="preserve">properly for Thread specific </w:t>
+      </w:r>
+      <w:r>
+        <w:t>behave our</w:t>
+      </w:r>
+      <w:r>
+        <w:t xml:space="preserve"> </w:t>
+      </w:r>
+      <w:r>
+        <w:t xml:space="preserve">they will </w:t>
+      </w:r>
+      <w:r>
+        <w:t>give</w:t>
+      </w:r>
+      <w:r>
+        <w:t xml:space="preserve"> the same output in separate thread as expected. But by following </w:t>
       </w:r>
       <w:r>
         <w:t xml:space="preserve">the </w:t>
       </w:r>
       <w:r>
-        <w:t>OOPS principles it is recomemned to use the interface Runnable rather than the inheritance for the followin reasons mainly:</w:t>
+        <w:t xml:space="preserve">OOPS principles it is </w:t>
+      </w:r>
+      <w:r>
+        <w:t>recommended</w:t>
+      </w:r>
+      <w:r>
+        <w:t xml:space="preserve"> to use the interface Runnable rather than the inheritance for the </w:t>
+      </w:r>
+      <w:r>
+        <w:t>following</w:t>
+      </w:r>
+      <w:r>
+        <w:t xml:space="preserve"> reasons mainly:</w:t>
       </w:r>
     </w:p>
     <w:p>
@@ -1109,7 +1233,13 @@
         </w:rPr>
       </w:pPr>
       <w:r>
-        <w:t xml:space="preserve">Extending Thread class is recommended when a user Thread class is needed for some specific particular behaveour. </w:t>
+        <w:t xml:space="preserve">Extending Thread class is recommended when a user Thread class is needed for some specific particular </w:t>
+      </w:r>
+      <w:r>
+        <w:t>behavior</w:t>
+      </w:r>
+      <w:r>
+        <w:t xml:space="preserve">. </w:t>
       </w:r>
     </w:p>
     <w:p>
@@ -1117,7 +1247,13 @@
         <w:ind w:left="360"/>
       </w:pPr>
       <w:r>
-        <w:t>run() mrthod is free to overload, but that will act as a normal java method, without initializing a new thread when invoked.</w:t>
+        <w:t xml:space="preserve">run() </w:t>
+      </w:r>
+      <w:r>
+        <w:t>method</w:t>
+      </w:r>
+      <w:r>
+        <w:t xml:space="preserve"> is free to overload, but that will act as a normal java method, without initializing a new thread when invoked.</w:t>
       </w:r>
     </w:p>
     <w:p>
@@ -1139,7 +1275,15 @@
         <w:ind w:left="360"/>
       </w:pPr>
       <w:r>
-        <w:t>Simple words, to execute a thread a instance of Thread class is required. Irrespective of whether the user Thread class is created by extending java.lang.Thread or by implementing Runnable interface a Thread object(work) is required to invoke the run() method (the job to be done).</w:t>
+        <w:t xml:space="preserve">Simple words, to execute a thread </w:t>
+      </w:r>
+      <w:proofErr w:type="spellStart"/>
+      <w:r>
+        <w:t>a</w:t>
+      </w:r>
+      <w:proofErr w:type="spellEnd"/>
+      <w:r>
+        <w:t xml:space="preserve"> instance of Thread class is required. Irrespective of whether the user Thread class is created by extending java.lang.Thread or by implementing Runnable interface a Thread object(work) is required to invoke the run() method (the job to be done).</w:t>
       </w:r>
     </w:p>
     <w:p>
@@ -1225,12 +1369,28 @@
                                 <w:color w:val="000000" w:themeColor="text1"/>
                               </w:rPr>
                             </w:pPr>
+                            <w:proofErr w:type="spellStart"/>
                             <w:r>
                               <w:rPr>
                                 <w:color w:val="000000" w:themeColor="text1"/>
                               </w:rPr>
-                              <w:t>MyThread t = new MyThread</w:t>
+                              <w:t>MyThread</w:t>
                             </w:r>
+                            <w:proofErr w:type="spellEnd"/>
+                            <w:r>
+                              <w:rPr>
+                                <w:color w:val="000000" w:themeColor="text1"/>
+                              </w:rPr>
+                              <w:t xml:space="preserve"> t = new </w:t>
+                            </w:r>
+                            <w:proofErr w:type="spellStart"/>
+                            <w:r>
+                              <w:rPr>
+                                <w:color w:val="000000" w:themeColor="text1"/>
+                              </w:rPr>
+                              <w:t>MyThread</w:t>
+                            </w:r>
+                            <w:proofErr w:type="spellEnd"/>
                           </w:p>
                         </w:txbxContent>
                       </wps:txbx>
@@ -1263,12 +1423,28 @@
                           <w:color w:val="000000" w:themeColor="text1"/>
                         </w:rPr>
                       </w:pPr>
+                      <w:proofErr w:type="spellStart"/>
                       <w:r>
                         <w:rPr>
                           <w:color w:val="000000" w:themeColor="text1"/>
                         </w:rPr>
-                        <w:t>MyThread t = new MyThread</w:t>
+                        <w:t>MyThread</w:t>
                       </w:r>
+                      <w:proofErr w:type="spellEnd"/>
+                      <w:r>
+                        <w:rPr>
+                          <w:color w:val="000000" w:themeColor="text1"/>
+                        </w:rPr>
+                        <w:t xml:space="preserve"> t = new </w:t>
+                      </w:r>
+                      <w:proofErr w:type="spellStart"/>
+                      <w:r>
+                        <w:rPr>
+                          <w:color w:val="000000" w:themeColor="text1"/>
+                        </w:rPr>
+                        <w:t>MyThread</w:t>
+                      </w:r>
+                      <w:proofErr w:type="spellEnd"/>
                     </w:p>
                   </w:txbxContent>
                 </v:textbox>
@@ -1309,12 +1485,30 @@
         <w:rPr>
           <w:i/>
         </w:rPr>
-        <w:t>implementing Runnable interface the instantiaion is slightly diffferent</w:t>
+        <w:t xml:space="preserve">implementing Runnable interface the </w:t>
       </w:r>
       <w:r>
         <w:rPr>
           <w:i/>
         </w:rPr>
+        <w:t>instantiation</w:t>
+      </w:r>
+      <w:r>
+        <w:rPr>
+          <w:i/>
+        </w:rPr>
+        <w:t xml:space="preserve"> is slightly </w:t>
+      </w:r>
+      <w:r>
+        <w:rPr>
+          <w:i/>
+        </w:rPr>
+        <w:t>different</w:t>
+      </w:r>
+      <w:r>
+        <w:rPr>
+          <w:i/>
+        </w:rPr>
         <w:t xml:space="preserve">. </w:t>
       </w:r>
     </w:p>
@@ -1323,7 +1517,10 @@
         <w:ind w:left="360"/>
       </w:pPr>
       <w:r>
-        <w:t>To run a separate Thread an instance of Thread(</w:t>
+        <w:t xml:space="preserve">To run a separate Thread an instance of </w:t>
+      </w:r>
+      <w:r>
+        <w:t>Thread (</w:t>
       </w:r>
       <w:r>
         <w:rPr>
@@ -1332,7 +1529,19 @@
         <w:t>worker</w:t>
       </w:r>
       <w:r>
-        <w:t>) is still required. But in this case the run() method(the job to be done) is not the Thread class but the class implementing the Runnbale interface. In this case we still need to create a Thread instance but by passing the Runnbale interface object to the constructor, so that the Thread knows which run() method to call. (</w:t>
+        <w:t xml:space="preserve">) is still required. But in this case the run() method(the job to be done) is not the Thread class but the class implementing the </w:t>
+      </w:r>
+      <w:r>
+        <w:t>Runnable</w:t>
+      </w:r>
+      <w:r>
+        <w:t xml:space="preserve"> interface. In this case we still need to create a Thread instance but by passing the </w:t>
+      </w:r>
+      <w:r>
+        <w:t>Runnable</w:t>
+      </w:r>
+      <w:r>
+        <w:t xml:space="preserve"> interface object to the constructor, so that the Thread knows which run() method to call. (</w:t>
       </w:r>
       <w:r>
         <w:rPr>
@@ -1341,7 +1550,13 @@
         <w:t>The worker must know the job to be done</w:t>
       </w:r>
       <w:r>
-        <w:t>). The Runnable passed to the Thread constructor is know as the ‘</w:t>
+        <w:t xml:space="preserve">). The Runnable passed to the Thread constructor is </w:t>
+      </w:r>
+      <w:r>
+        <w:t>known</w:t>
+      </w:r>
+      <w:r>
+        <w:t xml:space="preserve"> as the ‘</w:t>
       </w:r>
       <w:r>
         <w:rPr>
@@ -1432,11 +1647,33 @@
                                 <w:color w:val="000000" w:themeColor="text1"/>
                               </w:rPr>
                             </w:pPr>
+                            <w:proofErr w:type="spellStart"/>
                             <w:r>
                               <w:rPr>
                                 <w:color w:val="000000" w:themeColor="text1"/>
                               </w:rPr>
-                              <w:t>MyRunnable r = new MyRunnable();</w:t>
+                              <w:t>MyRunnable</w:t>
+                            </w:r>
+                            <w:proofErr w:type="spellEnd"/>
+                            <w:r>
+                              <w:rPr>
+                                <w:color w:val="000000" w:themeColor="text1"/>
+                              </w:rPr>
+                              <w:t xml:space="preserve"> r = new </w:t>
+                            </w:r>
+                            <w:proofErr w:type="spellStart"/>
+                            <w:r>
+                              <w:rPr>
+                                <w:color w:val="000000" w:themeColor="text1"/>
+                              </w:rPr>
+                              <w:t>MyRunnable</w:t>
+                            </w:r>
+                            <w:proofErr w:type="spellEnd"/>
+                            <w:r>
+                              <w:rPr>
+                                <w:color w:val="000000" w:themeColor="text1"/>
+                              </w:rPr>
+                              <w:t>();</w:t>
                             </w:r>
                           </w:p>
                           <w:p>
@@ -1477,11 +1714,33 @@
                           <w:color w:val="000000" w:themeColor="text1"/>
                         </w:rPr>
                       </w:pPr>
+                      <w:proofErr w:type="spellStart"/>
                       <w:r>
                         <w:rPr>
                           <w:color w:val="000000" w:themeColor="text1"/>
                         </w:rPr>
-                        <w:t>MyRunnable r = new MyRunnable();</w:t>
+                        <w:t>MyRunnable</w:t>
+                      </w:r>
+                      <w:proofErr w:type="spellEnd"/>
+                      <w:r>
+                        <w:rPr>
+                          <w:color w:val="000000" w:themeColor="text1"/>
+                        </w:rPr>
+                        <w:t xml:space="preserve"> r = new </w:t>
+                      </w:r>
+                      <w:proofErr w:type="spellStart"/>
+                      <w:r>
+                        <w:rPr>
+                          <w:color w:val="000000" w:themeColor="text1"/>
+                        </w:rPr>
+                        <w:t>MyRunnable</w:t>
+                      </w:r>
+                      <w:proofErr w:type="spellEnd"/>
+                      <w:r>
+                        <w:rPr>
+                          <w:color w:val="000000" w:themeColor="text1"/>
+                        </w:rPr>
+                        <w:t>();</w:t>
                       </w:r>
                     </w:p>
                     <w:p>
@@ -1511,10 +1770,24 @@
         <w:ind w:left="360"/>
       </w:pPr>
       <w:r>
-        <w:t xml:space="preserve">Now the Thread instace t knows that it has to execute the run() method implemented in the Runnable interface. </w:t>
-      </w:r>
-      <w:r>
-        <w:t>If no target is passed, the Thread will execute it’s own run() method.</w:t>
+        <w:t xml:space="preserve">Now the Thread </w:t>
+      </w:r>
+      <w:r>
+        <w:t>instance</w:t>
+      </w:r>
+      <w:r>
+        <w:t xml:space="preserve"> t knows that it has to execute the run() method implemented in the Runnable interface. </w:t>
+      </w:r>
+      <w:r>
+        <w:t xml:space="preserve">If no target is passed, the Thread will execute </w:t>
+      </w:r>
+      <w:proofErr w:type="spellStart"/>
+      <w:r>
+        <w:t>it’s</w:t>
+      </w:r>
+      <w:proofErr w:type="spellEnd"/>
+      <w:r>
+        <w:t xml:space="preserve"> own run() method.</w:t>
       </w:r>
     </w:p>
     <w:p>
@@ -1522,7 +1795,13 @@
         <w:ind w:left="360"/>
       </w:pPr>
       <w:r>
-        <w:t xml:space="preserve">We can also pass same or single target Runnable objects to multiple Threads so that all the thread instances perforom the same work. </w:t>
+        <w:t xml:space="preserve">We can also pass same or single target Runnable objects to multiple Threads so that all the thread instances </w:t>
+      </w:r>
+      <w:r>
+        <w:t>perform</w:t>
+      </w:r>
+      <w:r>
+        <w:t xml:space="preserve"> the same work. </w:t>
       </w:r>
     </w:p>
     <w:p>
@@ -1530,7 +1809,27 @@
         <w:ind w:left="360"/>
       </w:pPr>
       <w:r>
-        <w:t>Besides the Thread constructors with no constructors and constructors with targer Runnbale there are also other constructors of thread class which takes different values. Below are some of the commmonly used.</w:t>
+        <w:t xml:space="preserve">Besides the Thread constructors with no constructors and constructors with </w:t>
+      </w:r>
+      <w:r>
+        <w:t>target</w:t>
+      </w:r>
+      <w:r>
+        <w:t xml:space="preserve"> </w:t>
+      </w:r>
+      <w:proofErr w:type="spellStart"/>
+      <w:r>
+        <w:t>Runnbale</w:t>
+      </w:r>
+      <w:proofErr w:type="spellEnd"/>
+      <w:r>
+        <w:t xml:space="preserve"> there are also other constructors of thread class which takes different values. Below are some of the </w:t>
+      </w:r>
+      <w:r>
+        <w:t>commonly</w:t>
+      </w:r>
+      <w:r>
+        <w:t xml:space="preserve"> used.</w:t>
       </w:r>
     </w:p>
     <w:p>
@@ -1586,7 +1885,15 @@
         <w:t>As we understood, the last two constructors takes String objects which gives user defined names to the Threads created.</w:t>
       </w:r>
       <w:r>
-        <w:t xml:space="preserve"> The main thread by default has it’s name as ‘</w:t>
+        <w:t xml:space="preserve"> The main thread by default has </w:t>
+      </w:r>
+      <w:proofErr w:type="spellStart"/>
+      <w:r>
+        <w:t>it’s</w:t>
+      </w:r>
+      <w:proofErr w:type="spellEnd"/>
+      <w:r>
+        <w:t xml:space="preserve"> name as ‘</w:t>
       </w:r>
       <w:r>
         <w:rPr>
@@ -1595,7 +1902,13 @@
         <w:t xml:space="preserve">main’. </w:t>
       </w:r>
       <w:r>
-        <w:t>If not name is given Java automatically gives neames to threads as Thread-serial-</w:t>
+        <w:t xml:space="preserve">If not name is given Java automatically gives </w:t>
+      </w:r>
+      <w:r>
+        <w:t>names</w:t>
+      </w:r>
+      <w:r>
+        <w:t xml:space="preserve"> to threads as Thread-serial-</w:t>
       </w:r>
       <w:r>
         <w:rPr>
@@ -1689,7 +2002,21 @@
                               <w:rPr>
                                 <w:color w:val="000000" w:themeColor="text1"/>
                               </w:rPr>
-                              <w:t>My Runnable r = new MyRunnable();</w:t>
+                              <w:t xml:space="preserve">My Runnable r = new </w:t>
+                            </w:r>
+                            <w:proofErr w:type="spellStart"/>
+                            <w:r>
+                              <w:rPr>
+                                <w:color w:val="000000" w:themeColor="text1"/>
+                              </w:rPr>
+                              <w:t>MyRunnable</w:t>
+                            </w:r>
+                            <w:proofErr w:type="spellEnd"/>
+                            <w:r>
+                              <w:rPr>
+                                <w:color w:val="000000" w:themeColor="text1"/>
+                              </w:rPr>
+                              <w:t>();</w:t>
                             </w:r>
                           </w:p>
                           <w:p>
@@ -1698,11 +2025,33 @@
                                 <w:color w:val="000000" w:themeColor="text1"/>
                               </w:rPr>
                             </w:pPr>
+                            <w:proofErr w:type="spellStart"/>
                             <w:r>
                               <w:rPr>
                                 <w:color w:val="000000" w:themeColor="text1"/>
                               </w:rPr>
-                              <w:t>MyThread t = new MyThread(r);</w:t>
+                              <w:t>MyThread</w:t>
+                            </w:r>
+                            <w:proofErr w:type="spellEnd"/>
+                            <w:r>
+                              <w:rPr>
+                                <w:color w:val="000000" w:themeColor="text1"/>
+                              </w:rPr>
+                              <w:t xml:space="preserve"> t = new </w:t>
+                            </w:r>
+                            <w:proofErr w:type="spellStart"/>
+                            <w:r>
+                              <w:rPr>
+                                <w:color w:val="000000" w:themeColor="text1"/>
+                              </w:rPr>
+                              <w:t>MyThread</w:t>
+                            </w:r>
+                            <w:proofErr w:type="spellEnd"/>
+                            <w:r>
+                              <w:rPr>
+                                <w:color w:val="000000" w:themeColor="text1"/>
+                              </w:rPr>
+                              <w:t>(r);</w:t>
                             </w:r>
                           </w:p>
                           <w:p>
@@ -1712,11 +2061,19 @@
                                 <w:color w:val="000000" w:themeColor="text1"/>
                               </w:rPr>
                             </w:pPr>
+                            <w:proofErr w:type="spellStart"/>
                             <w:r>
                               <w:rPr>
                                 <w:color w:val="000000" w:themeColor="text1"/>
                               </w:rPr>
-                              <w:t xml:space="preserve">t.start(); // </w:t>
+                              <w:t>t.start</w:t>
+                            </w:r>
+                            <w:proofErr w:type="spellEnd"/>
+                            <w:r>
+                              <w:rPr>
+                                <w:color w:val="000000" w:themeColor="text1"/>
+                              </w:rPr>
+                              <w:t xml:space="preserve">(); // </w:t>
                             </w:r>
                             <w:r>
                               <w:rPr>
@@ -1752,11 +2109,19 @@
                                 <w:color w:val="000000" w:themeColor="text1"/>
                               </w:rPr>
                             </w:pPr>
+                            <w:proofErr w:type="spellStart"/>
                             <w:r>
                               <w:rPr>
                                 <w:color w:val="000000" w:themeColor="text1"/>
                               </w:rPr>
-                              <w:t xml:space="preserve">t.run(); </w:t>
+                              <w:t>t.run</w:t>
+                            </w:r>
+                            <w:proofErr w:type="spellEnd"/>
+                            <w:r>
+                              <w:rPr>
+                                <w:color w:val="000000" w:themeColor="text1"/>
+                              </w:rPr>
+                              <w:t xml:space="preserve">(); </w:t>
                             </w:r>
                             <w:r>
                               <w:rPr>
@@ -1813,7 +2178,21 @@
                         <w:rPr>
                           <w:color w:val="000000" w:themeColor="text1"/>
                         </w:rPr>
-                        <w:t>My Runnable r = new MyRunnable();</w:t>
+                        <w:t xml:space="preserve">My Runnable r = new </w:t>
+                      </w:r>
+                      <w:proofErr w:type="spellStart"/>
+                      <w:r>
+                        <w:rPr>
+                          <w:color w:val="000000" w:themeColor="text1"/>
+                        </w:rPr>
+                        <w:t>MyRunnable</w:t>
+                      </w:r>
+                      <w:proofErr w:type="spellEnd"/>
+                      <w:r>
+                        <w:rPr>
+                          <w:color w:val="000000" w:themeColor="text1"/>
+                        </w:rPr>
+                        <w:t>();</w:t>
                       </w:r>
                     </w:p>
                     <w:p>
@@ -1822,11 +2201,33 @@
                           <w:color w:val="000000" w:themeColor="text1"/>
                         </w:rPr>
                       </w:pPr>
+                      <w:proofErr w:type="spellStart"/>
                       <w:r>
                         <w:rPr>
                           <w:color w:val="000000" w:themeColor="text1"/>
                         </w:rPr>
-                        <w:t>MyThread t = new MyThread(r);</w:t>
+                        <w:t>MyThread</w:t>
+                      </w:r>
+                      <w:proofErr w:type="spellEnd"/>
+                      <w:r>
+                        <w:rPr>
+                          <w:color w:val="000000" w:themeColor="text1"/>
+                        </w:rPr>
+                        <w:t xml:space="preserve"> t = new </w:t>
+                      </w:r>
+                      <w:proofErr w:type="spellStart"/>
+                      <w:r>
+                        <w:rPr>
+                          <w:color w:val="000000" w:themeColor="text1"/>
+                        </w:rPr>
+                        <w:t>MyThread</w:t>
+                      </w:r>
+                      <w:proofErr w:type="spellEnd"/>
+                      <w:r>
+                        <w:rPr>
+                          <w:color w:val="000000" w:themeColor="text1"/>
+                        </w:rPr>
+                        <w:t>(r);</w:t>
                       </w:r>
                     </w:p>
                     <w:p>
@@ -1836,11 +2237,19 @@
                           <w:color w:val="000000" w:themeColor="text1"/>
                         </w:rPr>
                       </w:pPr>
+                      <w:proofErr w:type="spellStart"/>
                       <w:r>
                         <w:rPr>
                           <w:color w:val="000000" w:themeColor="text1"/>
                         </w:rPr>
-                        <w:t xml:space="preserve">t.start(); // </w:t>
+                        <w:t>t.start</w:t>
+                      </w:r>
+                      <w:proofErr w:type="spellEnd"/>
+                      <w:r>
+                        <w:rPr>
+                          <w:color w:val="000000" w:themeColor="text1"/>
+                        </w:rPr>
+                        <w:t xml:space="preserve">(); // </w:t>
                       </w:r>
                       <w:r>
                         <w:rPr>
@@ -1876,11 +2285,19 @@
                           <w:color w:val="000000" w:themeColor="text1"/>
                         </w:rPr>
                       </w:pPr>
+                      <w:proofErr w:type="spellStart"/>
                       <w:r>
                         <w:rPr>
                           <w:color w:val="000000" w:themeColor="text1"/>
                         </w:rPr>
-                        <w:t xml:space="preserve">t.run(); </w:t>
+                        <w:t>t.run</w:t>
+                      </w:r>
+                      <w:proofErr w:type="spellEnd"/>
+                      <w:r>
+                        <w:rPr>
+                          <w:color w:val="000000" w:themeColor="text1"/>
+                        </w:rPr>
+                        <w:t xml:space="preserve">(); </w:t>
                       </w:r>
                       <w:r>
                         <w:rPr>
@@ -1911,7 +2328,15 @@
         </mc:AlternateContent>
       </w:r>
       <w:r>
-        <w:t xml:space="preserve">We can simply invoke the run method by calling t.run() right, just like any other Java code. But it won’t do anything about creating and running a new thread. </w:t>
+        <w:t xml:space="preserve">We can simply invoke the run method by calling </w:t>
+      </w:r>
+      <w:proofErr w:type="spellStart"/>
+      <w:r>
+        <w:t>t.run</w:t>
+      </w:r>
+      <w:proofErr w:type="spellEnd"/>
+      <w:r>
+        <w:t xml:space="preserve">() right, just like any other Java code. But it won’t do anything about creating and running a new thread. </w:t>
       </w:r>
       <w:r>
         <w:rPr>
@@ -1936,14 +2361,6 @@
       </w:pPr>
       <w:r>
         <w:lastRenderedPageBreak/>
-        <w:t>wwdddq</w:t>
-      </w:r>
-    </w:p>
-    <w:p>
-      <w:pPr>
-        <w:ind w:left="360"/>
-      </w:pPr>
-      <w:r>
         <w:t xml:space="preserve">When we call start() on a Thread object, the thread object creates a </w:t>
       </w:r>
       <w:r>
@@ -1968,7 +2385,13 @@
         <w:t xml:space="preserve">  Prior to calling the start() method on the Thread object, it is just another simple Java object and not a new thread of execution.</w:t>
       </w:r>
       <w:r>
-        <w:t xml:space="preserve"> When the start() mehtod is invoked on the thread object following stuffs happens.</w:t>
+        <w:t xml:space="preserve"> When the start() </w:t>
+      </w:r>
+      <w:r>
+        <w:t>method</w:t>
+      </w:r>
+      <w:r>
+        <w:t xml:space="preserve"> is invoked on the thread object following stuffs happens.</w:t>
       </w:r>
     </w:p>
     <w:p>
@@ -2178,48 +2601,279 @@
         </w:drawing>
       </w:r>
     </w:p>
+    <w:p>
+      <w:pPr>
+        <w:rPr>
+          <w:b/>
+          <w:i/>
+        </w:rPr>
+      </w:pPr>
+      <w:r>
+        <w:rPr>
+          <w:b/>
+        </w:rPr>
+        <w:t>Starting and running multiple Threads:</w:t>
+      </w:r>
+    </w:p>
+    <w:p>
+      <w:pPr>
+        <w:rPr>
+          <w:i/>
+        </w:rPr>
+      </w:pPr>
+      <w:r>
+        <w:rPr>
+          <w:i/>
+        </w:rPr>
+        <w:t xml:space="preserve">Before we delve into this topic we must remember, in Thread not everything is guaranteed. </w:t>
+      </w:r>
+    </w:p>
+    <w:p>
+      <w:r>
+        <w:t xml:space="preserve">Whenever we start a Java program the main thread gets </w:t>
+      </w:r>
+      <w:r>
+        <w:t>created. S</w:t>
+      </w:r>
+      <w:r>
+        <w:t xml:space="preserve">o far whenever we created a new thread two threads are already handled. </w:t>
+      </w:r>
+      <w:r>
+        <w:t>But there can be multiple or any number of threads.</w:t>
+      </w:r>
+      <w:r>
+        <w:t xml:space="preserve"> Few things to point in in case of multiple threads</w:t>
+      </w:r>
+      <w:r>
+        <w:t>.</w:t>
+      </w:r>
+    </w:p>
+    <w:p>
+      <w:pPr>
+        <w:pStyle w:val="ListParagraph"/>
+        <w:numPr>
+          <w:ilvl w:val="0"/>
+          <w:numId w:val="8"/>
+        </w:numPr>
+      </w:pPr>
+      <w:r>
+        <w:t>Behavior of multiple threads are not guaranteed if they have same priorities.</w:t>
+      </w:r>
+    </w:p>
+    <w:p>
+      <w:pPr>
+        <w:pStyle w:val="ListParagraph"/>
+        <w:numPr>
+          <w:ilvl w:val="0"/>
+          <w:numId w:val="8"/>
+        </w:numPr>
+      </w:pPr>
+      <w:r>
+        <w:t>Thread doesn’t follow the orders in which they are coded.</w:t>
+      </w:r>
+    </w:p>
+    <w:p>
+      <w:pPr>
+        <w:pStyle w:val="ListParagraph"/>
+        <w:numPr>
+          <w:ilvl w:val="0"/>
+          <w:numId w:val="8"/>
+        </w:numPr>
+      </w:pPr>
+      <w:r>
+        <w:t>There is no guarantee that after invoking start() method it will continue till its job is done.</w:t>
+      </w:r>
+    </w:p>
+    <w:p>
+      <w:pPr>
+        <w:pStyle w:val="ListParagraph"/>
+        <w:numPr>
+          <w:ilvl w:val="0"/>
+          <w:numId w:val="8"/>
+        </w:numPr>
+      </w:pPr>
+      <w:r>
+        <w:t>A single multi thread program can give different outputs when run multiple time in single machine or in different machines.</w:t>
+      </w:r>
+    </w:p>
+    <w:p>
+      <w:pPr>
+        <w:pStyle w:val="ListParagraph"/>
+        <w:numPr>
+          <w:ilvl w:val="0"/>
+          <w:numId w:val="8"/>
+        </w:numPr>
+      </w:pPr>
+      <w:r>
+        <w:t>Once the run() method is completed a thread is considered in DEAD state its call stack is dissolved.</w:t>
+      </w:r>
+    </w:p>
+    <w:p>
+      <w:pPr>
+        <w:pStyle w:val="ListParagraph"/>
+        <w:numPr>
+          <w:ilvl w:val="0"/>
+          <w:numId w:val="8"/>
+        </w:numPr>
+      </w:pPr>
+      <w:r>
+        <w:t>The Thread object might still remain in DEAD state but the thread of execution doesn’t.</w:t>
+      </w:r>
+    </w:p>
+    <w:p>
+      <w:pPr>
+        <w:pStyle w:val="ListParagraph"/>
+        <w:numPr>
+          <w:ilvl w:val="0"/>
+          <w:numId w:val="8"/>
+        </w:numPr>
+      </w:pPr>
+      <w:r>
+        <w:t>Once a Thread has terminated start() cannot be called over it again. It till throw exception.</w:t>
+      </w:r>
+    </w:p>
+    <w:p>
+      <w:pPr>
+        <w:pStyle w:val="ListParagraph"/>
+        <w:numPr>
+          <w:ilvl w:val="0"/>
+          <w:numId w:val="8"/>
+        </w:numPr>
+      </w:pPr>
+      <w:r>
+        <w:t>Multiple start() call on a Thread object throws exception. A Thread object can only call start() once.</w:t>
+      </w:r>
+    </w:p>
+    <w:p>
+      <w:pPr>
+        <w:pStyle w:val="ListParagraph"/>
+        <w:numPr>
+          <w:ilvl w:val="0"/>
+          <w:numId w:val="8"/>
+        </w:numPr>
+      </w:pPr>
+      <w:r>
+        <w:lastRenderedPageBreak/>
+        <w:t>Only a thread in NEW state can invoke the start() method.</w:t>
+      </w:r>
+    </w:p>
+    <w:p>
+      <w:pPr>
+        <w:pStyle w:val="ListParagraph"/>
+        <w:numPr>
+          <w:ilvl w:val="0"/>
+          <w:numId w:val="8"/>
+        </w:numPr>
+      </w:pPr>
+      <w:r>
+        <w:t>A thread which is already in RUNNABLE state or DEAD state cannot be re-started.</w:t>
+      </w:r>
+    </w:p>
+    <w:p>
+      <w:pPr>
+        <w:pStyle w:val="ListParagraph"/>
+        <w:numPr>
+          <w:ilvl w:val="0"/>
+          <w:numId w:val="8"/>
+        </w:numPr>
+      </w:pPr>
+      <w:r>
+        <w:t>Each thread is guaranteed to execute till it is completed.</w:t>
+      </w:r>
+    </w:p>
+    <w:p>
+      <w:pPr>
+        <w:pStyle w:val="ListParagraph"/>
+        <w:numPr>
+          <w:ilvl w:val="0"/>
+          <w:numId w:val="8"/>
+        </w:numPr>
+      </w:pPr>
+      <w:r>
+        <w:t>Within a single thread actions are guaranteed to perform as per the code. But in between different threads they can mix in unpredictable ways.</w:t>
+      </w:r>
+    </w:p>
+    <w:p>
+      <w:pPr>
+        <w:ind w:left="360"/>
+      </w:pPr>
+      <w:r>
+        <w:t xml:space="preserve">The uncontrollable behavior of threads are handled by Thread Scheduler and developers have no control on the scheduler. The Thread Scheduler itself gives no guarantee on the order of execution of thread nor does it give any promises to the duration a thread will run. </w:t>
+      </w:r>
+    </w:p>
+    <w:p>
+      <w:pPr>
+        <w:ind w:left="360"/>
+      </w:pPr>
+      <w:r>
+        <w:t xml:space="preserve">However one thing can be made </w:t>
+      </w:r>
+      <w:r>
+        <w:rPr>
+          <w:i/>
+        </w:rPr>
+        <w:t>guarante</w:t>
+      </w:r>
+      <w:r>
+        <w:rPr>
+          <w:i/>
+        </w:rPr>
+        <w:t>e</w:t>
+      </w:r>
+      <w:r>
+        <w:rPr>
+          <w:i/>
+        </w:rPr>
+        <w:t>d</w:t>
+      </w:r>
+      <w:r>
+        <w:rPr>
+          <w:i/>
+        </w:rPr>
+        <w:t xml:space="preserve">. </w:t>
+      </w:r>
+      <w:r>
+        <w:t xml:space="preserve">We can invoke start() to a Thread object and tell it not to run until some other thread has finished i.e. the run() method has completed its job, using the join() method. </w:t>
+      </w:r>
+      <w:r>
+        <w:t xml:space="preserve"> </w:t>
+      </w:r>
+    </w:p>
+    <w:p>
+      <w:pPr>
+        <w:ind w:left="360"/>
+      </w:pPr>
+    </w:p>
+    <w:p>
+      <w:pPr>
+        <w:ind w:left="360"/>
+      </w:pPr>
+    </w:p>
+    <w:p>
+      <w:pPr>
+        <w:ind w:left="360"/>
+      </w:pPr>
+    </w:p>
+    <w:p>
+      <w:pPr>
+        <w:ind w:left="360"/>
+      </w:pPr>
+    </w:p>
+    <w:p>
+      <w:pPr>
+        <w:ind w:left="360"/>
+      </w:pPr>
+    </w:p>
+    <w:p>
+      <w:pPr>
+        <w:ind w:left="360"/>
+      </w:pPr>
+    </w:p>
     <w:p/>
-    <w:p/>
-    <w:p>
-      <w:pPr>
-        <w:ind w:left="360"/>
-      </w:pPr>
-    </w:p>
-    <w:p>
-      <w:pPr>
-        <w:ind w:left="360"/>
-      </w:pPr>
-      <w:r>
-        <w:t xml:space="preserve"> </w:t>
-      </w:r>
-    </w:p>
-    <w:p>
-      <w:pPr>
-        <w:ind w:left="360"/>
-      </w:pPr>
-    </w:p>
-    <w:p>
-      <w:pPr>
-        <w:ind w:left="360"/>
-      </w:pPr>
-    </w:p>
-    <w:p>
-      <w:pPr>
-        <w:ind w:left="360"/>
-      </w:pPr>
-    </w:p>
-    <w:p>
-      <w:pPr>
-        <w:ind w:left="360"/>
-      </w:pPr>
-    </w:p>
-    <w:p>
-      <w:pPr>
-        <w:ind w:left="360"/>
-      </w:pPr>
-    </w:p>
-    <w:p/>
-    <w:p/>
+    <w:p>
+      <w:bookmarkStart w:id="0" w:name="_GoBack"/>
+      <w:bookmarkEnd w:id="0"/>
+    </w:p>
     <w:sectPr>
       <w:headerReference w:type="even" r:id="rId9"/>
       <w:headerReference w:type="default" r:id="rId10"/>
@@ -2349,6 +3003,119 @@
 <file path=word/numbering.xml><?xml version="1.0" encoding="utf-8"?>
 <w:numbering xmlns:wpc="http://schemas.microsoft.com/office/word/2010/wordprocessingCanvas" xmlns:cx="http://schemas.microsoft.com/office/drawing/2014/chartex" xmlns:cx1="http://schemas.microsoft.com/office/drawing/2015/9/8/chartex" xmlns:mc="http://schemas.openxmlformats.org/markup-compatibility/2006" xmlns:o="urn:schemas-microsoft-com:office:office" xmlns:r="http://schemas.openxmlformats.org/officeDocument/2006/relationships" xmlns:m="http://schemas.openxmlformats.org/officeDocument/2006/math" xmlns:v="urn:schemas-microsoft-com:vml" xmlns:wp14="http://schemas.microsoft.com/office/word/2010/wordprocessingDrawing" xmlns:wp="http://schemas.openxmlformats.org/drawingml/2006/wordprocessingDrawing" xmlns:w10="urn:schemas-microsoft-com:office:word" xmlns:w="http://schemas.openxmlformats.org/wordprocessingml/2006/main" xmlns:w14="http://schemas.microsoft.com/office/word/2010/wordml" xmlns:w15="http://schemas.microsoft.com/office/word/2012/wordml" xmlns:w16se="http://schemas.microsoft.com/office/word/2015/wordml/symex" xmlns:wpg="http://schemas.microsoft.com/office/word/2010/wordprocessingGroup" xmlns:wpi="http://schemas.microsoft.com/office/word/2010/wordprocessingInk" xmlns:wne="http://schemas.microsoft.com/office/word/2006/wordml" xmlns:wps="http://schemas.microsoft.com/office/word/2010/wordprocessingShape" mc:Ignorable="w14 w15 w16se wp14">
   <w:abstractNum w:abstractNumId="0" w15:restartNumberingAfterBreak="0">
+    <w:nsid w:val="00C41544"/>
+    <w:multiLevelType w:val="hybridMultilevel"/>
+    <w:tmpl w:val="1A78B386"/>
+    <w:lvl w:ilvl="0" w:tplc="04090001">
+      <w:start w:val="1"/>
+      <w:numFmt w:val="bullet"/>
+      <w:lvlText w:val=""/>
+      <w:lvlJc w:val="left"/>
+      <w:pPr>
+        <w:ind w:left="720" w:hanging="360"/>
+      </w:pPr>
+      <w:rPr>
+        <w:rFonts w:ascii="Symbol" w:hAnsi="Symbol" w:hint="default"/>
+      </w:rPr>
+    </w:lvl>
+    <w:lvl w:ilvl="1" w:tplc="04090003" w:tentative="1">
+      <w:start w:val="1"/>
+      <w:numFmt w:val="bullet"/>
+      <w:lvlText w:val="o"/>
+      <w:lvlJc w:val="left"/>
+      <w:pPr>
+        <w:ind w:left="1440" w:hanging="360"/>
+      </w:pPr>
+      <w:rPr>
+        <w:rFonts w:ascii="Courier New" w:hAnsi="Courier New" w:cs="Courier New" w:hint="default"/>
+      </w:rPr>
+    </w:lvl>
+    <w:lvl w:ilvl="2" w:tplc="04090005" w:tentative="1">
+      <w:start w:val="1"/>
+      <w:numFmt w:val="bullet"/>
+      <w:lvlText w:val=""/>
+      <w:lvlJc w:val="left"/>
+      <w:pPr>
+        <w:ind w:left="2160" w:hanging="360"/>
+      </w:pPr>
+      <w:rPr>
+        <w:rFonts w:ascii="Wingdings" w:hAnsi="Wingdings" w:hint="default"/>
+      </w:rPr>
+    </w:lvl>
+    <w:lvl w:ilvl="3" w:tplc="04090001" w:tentative="1">
+      <w:start w:val="1"/>
+      <w:numFmt w:val="bullet"/>
+      <w:lvlText w:val=""/>
+      <w:lvlJc w:val="left"/>
+      <w:pPr>
+        <w:ind w:left="2880" w:hanging="360"/>
+      </w:pPr>
+      <w:rPr>
+        <w:rFonts w:ascii="Symbol" w:hAnsi="Symbol" w:hint="default"/>
+      </w:rPr>
+    </w:lvl>
+    <w:lvl w:ilvl="4" w:tplc="04090003" w:tentative="1">
+      <w:start w:val="1"/>
+      <w:numFmt w:val="bullet"/>
+      <w:lvlText w:val="o"/>
+      <w:lvlJc w:val="left"/>
+      <w:pPr>
+        <w:ind w:left="3600" w:hanging="360"/>
+      </w:pPr>
+      <w:rPr>
+        <w:rFonts w:ascii="Courier New" w:hAnsi="Courier New" w:cs="Courier New" w:hint="default"/>
+      </w:rPr>
+    </w:lvl>
+    <w:lvl w:ilvl="5" w:tplc="04090005" w:tentative="1">
+      <w:start w:val="1"/>
+      <w:numFmt w:val="bullet"/>
+      <w:lvlText w:val=""/>
+      <w:lvlJc w:val="left"/>
+      <w:pPr>
+        <w:ind w:left="4320" w:hanging="360"/>
+      </w:pPr>
+      <w:rPr>
+        <w:rFonts w:ascii="Wingdings" w:hAnsi="Wingdings" w:hint="default"/>
+      </w:rPr>
+    </w:lvl>
+    <w:lvl w:ilvl="6" w:tplc="04090001" w:tentative="1">
+      <w:start w:val="1"/>
+      <w:numFmt w:val="bullet"/>
+      <w:lvlText w:val=""/>
+      <w:lvlJc w:val="left"/>
+      <w:pPr>
+        <w:ind w:left="5040" w:hanging="360"/>
+      </w:pPr>
+      <w:rPr>
+        <w:rFonts w:ascii="Symbol" w:hAnsi="Symbol" w:hint="default"/>
+      </w:rPr>
+    </w:lvl>
+    <w:lvl w:ilvl="7" w:tplc="04090003" w:tentative="1">
+      <w:start w:val="1"/>
+      <w:numFmt w:val="bullet"/>
+      <w:lvlText w:val="o"/>
+      <w:lvlJc w:val="left"/>
+      <w:pPr>
+        <w:ind w:left="5760" w:hanging="360"/>
+      </w:pPr>
+      <w:rPr>
+        <w:rFonts w:ascii="Courier New" w:hAnsi="Courier New" w:cs="Courier New" w:hint="default"/>
+      </w:rPr>
+    </w:lvl>
+    <w:lvl w:ilvl="8" w:tplc="04090005" w:tentative="1">
+      <w:start w:val="1"/>
+      <w:numFmt w:val="bullet"/>
+      <w:lvlText w:val=""/>
+      <w:lvlJc w:val="left"/>
+      <w:pPr>
+        <w:ind w:left="6480" w:hanging="360"/>
+      </w:pPr>
+      <w:rPr>
+        <w:rFonts w:ascii="Wingdings" w:hAnsi="Wingdings" w:hint="default"/>
+      </w:rPr>
+    </w:lvl>
+  </w:abstractNum>
+  <w:abstractNum w:abstractNumId="1" w15:restartNumberingAfterBreak="0">
     <w:nsid w:val="1ECF167A"/>
     <w:multiLevelType w:val="hybridMultilevel"/>
     <w:tmpl w:val="F7F4CEEE"/>
@@ -2461,7 +3228,7 @@
       </w:rPr>
     </w:lvl>
   </w:abstractNum>
-  <w:abstractNum w:abstractNumId="1" w15:restartNumberingAfterBreak="0">
+  <w:abstractNum w:abstractNumId="2" w15:restartNumberingAfterBreak="0">
     <w:nsid w:val="57B86588"/>
     <w:multiLevelType w:val="hybridMultilevel"/>
     <w:tmpl w:val="B0F2E90A"/>
@@ -2574,7 +3341,7 @@
       </w:rPr>
     </w:lvl>
   </w:abstractNum>
-  <w:abstractNum w:abstractNumId="2" w15:restartNumberingAfterBreak="0">
+  <w:abstractNum w:abstractNumId="3" w15:restartNumberingAfterBreak="0">
     <w:nsid w:val="5AFF2A68"/>
     <w:multiLevelType w:val="hybridMultilevel"/>
     <w:tmpl w:val="17D4896C"/>
@@ -2687,7 +3454,7 @@
       </w:rPr>
     </w:lvl>
   </w:abstractNum>
-  <w:abstractNum w:abstractNumId="3" w15:restartNumberingAfterBreak="0">
+  <w:abstractNum w:abstractNumId="4" w15:restartNumberingAfterBreak="0">
     <w:nsid w:val="5E3A13CA"/>
     <w:multiLevelType w:val="hybridMultilevel"/>
     <w:tmpl w:val="A8461B2C"/>
@@ -2776,7 +3543,7 @@
       </w:pPr>
     </w:lvl>
   </w:abstractNum>
-  <w:abstractNum w:abstractNumId="4" w15:restartNumberingAfterBreak="0">
+  <w:abstractNum w:abstractNumId="5" w15:restartNumberingAfterBreak="0">
     <w:nsid w:val="5F9F217C"/>
     <w:multiLevelType w:val="hybridMultilevel"/>
     <w:tmpl w:val="99BE8820"/>
@@ -2889,7 +3656,7 @@
       </w:rPr>
     </w:lvl>
   </w:abstractNum>
-  <w:abstractNum w:abstractNumId="5" w15:restartNumberingAfterBreak="0">
+  <w:abstractNum w:abstractNumId="6" w15:restartNumberingAfterBreak="0">
     <w:nsid w:val="64C812C2"/>
     <w:multiLevelType w:val="hybridMultilevel"/>
     <w:tmpl w:val="B9600C0E"/>
@@ -2975,7 +3742,7 @@
       </w:pPr>
     </w:lvl>
   </w:abstractNum>
-  <w:abstractNum w:abstractNumId="6" w15:restartNumberingAfterBreak="0">
+  <w:abstractNum w:abstractNumId="7" w15:restartNumberingAfterBreak="0">
     <w:nsid w:val="70B93C36"/>
     <w:multiLevelType w:val="hybridMultilevel"/>
     <w:tmpl w:val="3B80F4C6"/>
@@ -3089,25 +3856,28 @@
     </w:lvl>
   </w:abstractNum>
   <w:num w:numId="1">
+    <w:abstractNumId w:val="2"/>
+  </w:num>
+  <w:num w:numId="2">
+    <w:abstractNumId w:val="5"/>
+  </w:num>
+  <w:num w:numId="3">
+    <w:abstractNumId w:val="6"/>
+  </w:num>
+  <w:num w:numId="4">
+    <w:abstractNumId w:val="4"/>
+  </w:num>
+  <w:num w:numId="5">
     <w:abstractNumId w:val="1"/>
   </w:num>
-  <w:num w:numId="2">
-    <w:abstractNumId w:val="4"/>
-  </w:num>
-  <w:num w:numId="3">
-    <w:abstractNumId w:val="5"/>
-  </w:num>
-  <w:num w:numId="4">
+  <w:num w:numId="6">
     <w:abstractNumId w:val="3"/>
   </w:num>
-  <w:num w:numId="5">
+  <w:num w:numId="7">
+    <w:abstractNumId w:val="7"/>
+  </w:num>
+  <w:num w:numId="8">
     <w:abstractNumId w:val="0"/>
-  </w:num>
-  <w:num w:numId="6">
-    <w:abstractNumId w:val="2"/>
-  </w:num>
-  <w:num w:numId="7">
-    <w:abstractNumId w:val="6"/>
   </w:num>
 </w:numbering>
 </file>

</xml_diff>

<commit_message>
To Initiate Thread state and transition.
To Initiate Thread state and transition.
</commit_message>
<xml_diff>
--- a/Thread_01.docx
+++ b/Thread_01.docx
@@ -1619,7 +1619,7 @@
                         </a:prstGeom>
                         <a:solidFill>
                           <a:schemeClr val="bg1">
-                            <a:lumMod val="75000"/>
+                            <a:lumMod val="85000"/>
                           </a:schemeClr>
                         </a:solidFill>
                       </wps:spPr>
@@ -1705,7 +1705,7 @@
           </mc:Choice>
           <mc:Fallback>
             <w:pict>
-              <v:rect id="Rectangle 4" o:spid="_x0000_s1029" style="width:191.35pt;height:56.45pt;visibility:visible;mso-wrap-style:square;mso-left-percent:-10001;mso-top-percent:-10001;mso-position-horizontal:absolute;mso-position-horizontal-relative:char;mso-position-vertical:absolute;mso-position-vertical-relative:line;mso-left-percent:-10001;mso-top-percent:-10001;v-text-anchor:middle" o:gfxdata="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" fillcolor="#bfbfbf [2412]" strokecolor="#1f4d78 [1604]" strokeweight="1pt">
+              <v:rect id="Rectangle 4" o:spid="_x0000_s1029" style="width:191.35pt;height:56.45pt;visibility:visible;mso-wrap-style:square;mso-left-percent:-10001;mso-top-percent:-10001;mso-position-horizontal:absolute;mso-position-horizontal-relative:char;mso-position-vertical:absolute;mso-position-vertical-relative:line;mso-left-percent:-10001;mso-top-percent:-10001;v-text-anchor:middle" o:gfxdata="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" fillcolor="#d8d8d8 [2732]" strokecolor="#1f4d78 [1604]" strokeweight="1pt">
                 <v:textbox>
                   <w:txbxContent>
                     <w:p>
@@ -1970,7 +1970,7 @@
                         </a:prstGeom>
                         <a:solidFill>
                           <a:schemeClr val="bg1">
-                            <a:lumMod val="75000"/>
+                            <a:lumMod val="85000"/>
                           </a:schemeClr>
                         </a:solidFill>
                       </wps:spPr>
@@ -2165,7 +2165,7 @@
           </mc:Choice>
           <mc:Fallback>
             <w:pict>
-              <v:rect id="Rectangle 5" o:spid="_x0000_s1030" style="position:absolute;margin-left:-3.25pt;margin-top:64.05pt;width:302.25pt;height:99.9pt;z-index:251663360;visibility:visible;mso-wrap-style:square;mso-width-percent:0;mso-height-percent:0;mso-wrap-distance-left:9pt;mso-wrap-distance-top:0;mso-wrap-distance-right:9pt;mso-wrap-distance-bottom:0;mso-position-horizontal:absolute;mso-position-horizontal-relative:margin;mso-position-vertical:absolute;mso-position-vertical-relative:text;mso-width-percent:0;mso-height-percent:0;mso-width-relative:margin;mso-height-relative:margin;v-text-anchor:top" o:gfxdata="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" fillcolor="#bfbfbf [2412]" strokecolor="#1f4d78 [1604]" strokeweight="1pt">
+              <v:rect id="Rectangle 5" o:spid="_x0000_s1030" style="position:absolute;margin-left:-3.25pt;margin-top:64.05pt;width:302.25pt;height:99.9pt;z-index:251663360;visibility:visible;mso-wrap-style:square;mso-width-percent:0;mso-height-percent:0;mso-wrap-distance-left:9pt;mso-wrap-distance-top:0;mso-wrap-distance-right:9pt;mso-wrap-distance-bottom:0;mso-position-horizontal:absolute;mso-position-horizontal-relative:margin;mso-position-vertical:absolute;mso-position-vertical-relative:text;mso-width-percent:0;mso-height-percent:0;mso-width-relative:margin;mso-height-relative:margin;v-text-anchor:top" o:gfxdata="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" fillcolor="#d8d8d8 [2732]" strokecolor="#1f4d78 [1604]" strokeweight="1pt">
                 <v:textbox>
                   <w:txbxContent>
                     <w:p>
@@ -2355,12 +2355,12 @@
       </w:r>
     </w:p>
     <w:p/>
+    <w:p/>
     <w:p>
       <w:pPr>
         <w:ind w:left="360"/>
       </w:pPr>
       <w:r>
-        <w:lastRenderedPageBreak/>
         <w:t xml:space="preserve">When we call start() on a Thread object, the thread object creates a </w:t>
       </w:r>
       <w:r>
@@ -2848,16 +2848,1540 @@
       <w:pPr>
         <w:ind w:left="360"/>
       </w:pPr>
+      <w:r>
+        <w:t>Let’s check the below code and see how a same code ran on same machine for multiple time gave different outputs.</w:t>
+      </w:r>
     </w:p>
     <w:p>
       <w:pPr>
         <w:ind w:left="360"/>
       </w:pPr>
+      <w:r>
+        <w:rPr>
+          <w:noProof/>
+        </w:rPr>
+        <mc:AlternateContent>
+          <mc:Choice Requires="wps">
+            <w:drawing>
+              <wp:anchor distT="0" distB="0" distL="114300" distR="114300" simplePos="0" relativeHeight="251666432" behindDoc="0" locked="0" layoutInCell="1" allowOverlap="1" wp14:anchorId="4188F1CD" wp14:editId="3DB1212F">
+                <wp:simplePos x="0" y="0"/>
+                <wp:positionH relativeFrom="column">
+                  <wp:posOffset>279863</wp:posOffset>
+                </wp:positionH>
+                <wp:positionV relativeFrom="paragraph">
+                  <wp:posOffset>7946</wp:posOffset>
+                </wp:positionV>
+                <wp:extent cx="6096000" cy="247135"/>
+                <wp:effectExtent l="0" t="0" r="0" b="635"/>
+                <wp:wrapNone/>
+                <wp:docPr id="10" name="Text Box 10"/>
+                <wp:cNvGraphicFramePr/>
+                <a:graphic xmlns:a="http://schemas.openxmlformats.org/drawingml/2006/main">
+                  <a:graphicData uri="http://schemas.microsoft.com/office/word/2010/wordprocessingShape">
+                    <wps:wsp>
+                      <wps:cNvSpPr txBox="1"/>
+                      <wps:spPr>
+                        <a:xfrm>
+                          <a:off x="0" y="0"/>
+                          <a:ext cx="6096000" cy="247135"/>
+                        </a:xfrm>
+                        <a:prstGeom prst="rect">
+                          <a:avLst/>
+                        </a:prstGeom>
+                        <a:solidFill>
+                          <a:prstClr val="white"/>
+                        </a:solidFill>
+                        <a:ln>
+                          <a:noFill/>
+                        </a:ln>
+                      </wps:spPr>
+                      <wps:txbx>
+                        <w:txbxContent>
+                          <w:p>
+                            <w:pPr>
+                              <w:pStyle w:val="Caption"/>
+                              <w:rPr>
+                                <w:noProof/>
+                              </w:rPr>
+                            </w:pPr>
+                            <w:r>
+                              <w:fldChar w:fldCharType="begin"/>
+                            </w:r>
+                            <w:r>
+                              <w:instrText xml:space="preserve"> SEQ Figure \* ARABIC </w:instrText>
+                            </w:r>
+                            <w:r>
+                              <w:fldChar w:fldCharType="separate"/>
+                            </w:r>
+                            <w:r>
+                              <w:rPr>
+                                <w:noProof/>
+                              </w:rPr>
+                              <w:t>3</w:t>
+                            </w:r>
+                            <w:r>
+                              <w:fldChar w:fldCharType="end"/>
+                            </w:r>
+                            <w:proofErr w:type="spellStart"/>
+                            <w:r>
+                              <w:t>MultiThread</w:t>
+                            </w:r>
+                            <w:proofErr w:type="spellEnd"/>
+                            <w:r>
+                              <w:t xml:space="preserve"> code</w:t>
+                            </w:r>
+                          </w:p>
+                        </w:txbxContent>
+                      </wps:txbx>
+                      <wps:bodyPr rot="0" spcFirstLastPara="0" vertOverflow="overflow" horzOverflow="overflow" vert="horz" wrap="square" lIns="0" tIns="0" rIns="0" bIns="0" numCol="1" spcCol="0" rtlCol="0" fromWordArt="0" anchor="t" anchorCtr="0" forceAA="0" compatLnSpc="1">
+                        <a:prstTxWarp prst="textNoShape">
+                          <a:avLst/>
+                        </a:prstTxWarp>
+                        <a:noAutofit/>
+                      </wps:bodyPr>
+                    </wps:wsp>
+                  </a:graphicData>
+                </a:graphic>
+                <wp14:sizeRelV relativeFrom="margin">
+                  <wp14:pctHeight>0</wp14:pctHeight>
+                </wp14:sizeRelV>
+              </wp:anchor>
+            </w:drawing>
+          </mc:Choice>
+          <mc:Fallback>
+            <w:pict>
+              <v:shapetype w14:anchorId="4188F1CD" id="_x0000_t202" coordsize="21600,21600" o:spt="202" path="m,l,21600r21600,l21600,xe">
+                <v:stroke joinstyle="miter"/>
+                <v:path gradientshapeok="t" o:connecttype="rect"/>
+              </v:shapetype>
+              <v:shape id="Text Box 10" o:spid="_x0000_s1031" type="#_x0000_t202" style="position:absolute;left:0;text-align:left;margin-left:22.05pt;margin-top:.65pt;width:480pt;height:19.45pt;z-index:251666432;visibility:visible;mso-wrap-style:square;mso-height-percent:0;mso-wrap-distance-left:9pt;mso-wrap-distance-top:0;mso-wrap-distance-right:9pt;mso-wrap-distance-bottom:0;mso-position-horizontal:absolute;mso-position-horizontal-relative:text;mso-position-vertical:absolute;mso-position-vertical-relative:text;mso-height-percent:0;mso-height-relative:margin;v-text-anchor:top" o:gfxdata="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" stroked="f">
+                <v:textbox inset="0,0,0,0">
+                  <w:txbxContent>
+                    <w:p>
+                      <w:pPr>
+                        <w:pStyle w:val="Caption"/>
+                        <w:rPr>
+                          <w:noProof/>
+                        </w:rPr>
+                      </w:pPr>
+                      <w:r>
+                        <w:fldChar w:fldCharType="begin"/>
+                      </w:r>
+                      <w:r>
+                        <w:instrText xml:space="preserve"> SEQ Figure \* ARABIC </w:instrText>
+                      </w:r>
+                      <w:r>
+                        <w:fldChar w:fldCharType="separate"/>
+                      </w:r>
+                      <w:r>
+                        <w:rPr>
+                          <w:noProof/>
+                        </w:rPr>
+                        <w:t>3</w:t>
+                      </w:r>
+                      <w:r>
+                        <w:fldChar w:fldCharType="end"/>
+                      </w:r>
+                      <w:proofErr w:type="spellStart"/>
+                      <w:r>
+                        <w:t>MultiThread</w:t>
+                      </w:r>
+                      <w:proofErr w:type="spellEnd"/>
+                      <w:r>
+                        <w:t xml:space="preserve"> code</w:t>
+                      </w:r>
+                    </w:p>
+                  </w:txbxContent>
+                </v:textbox>
+              </v:shape>
+            </w:pict>
+          </mc:Fallback>
+        </mc:AlternateContent>
+      </w:r>
     </w:p>
     <w:p>
       <w:pPr>
         <w:ind w:left="360"/>
       </w:pPr>
+      <w:r>
+        <w:rPr>
+          <w:noProof/>
+        </w:rPr>
+        <mc:AlternateContent>
+          <mc:Choice Requires="wps">
+            <w:drawing>
+              <wp:anchor distT="0" distB="0" distL="114300" distR="114300" simplePos="0" relativeHeight="251664384" behindDoc="0" locked="0" layoutInCell="1" allowOverlap="1">
+                <wp:simplePos x="0" y="0"/>
+                <wp:positionH relativeFrom="column">
+                  <wp:posOffset>222267</wp:posOffset>
+                </wp:positionH>
+                <wp:positionV relativeFrom="paragraph">
+                  <wp:posOffset>10744</wp:posOffset>
+                </wp:positionV>
+                <wp:extent cx="6096000" cy="5980670"/>
+                <wp:effectExtent l="0" t="0" r="19050" b="20320"/>
+                <wp:wrapNone/>
+                <wp:docPr id="9" name="Rectangle 9"/>
+                <wp:cNvGraphicFramePr/>
+                <a:graphic xmlns:a="http://schemas.openxmlformats.org/drawingml/2006/main">
+                  <a:graphicData uri="http://schemas.microsoft.com/office/word/2010/wordprocessingShape">
+                    <wps:wsp>
+                      <wps:cNvSpPr/>
+                      <wps:spPr>
+                        <a:xfrm>
+                          <a:off x="0" y="0"/>
+                          <a:ext cx="6096000" cy="5980670"/>
+                        </a:xfrm>
+                        <a:prstGeom prst="rect">
+                          <a:avLst/>
+                        </a:prstGeom>
+                        <a:solidFill>
+                          <a:schemeClr val="bg1">
+                            <a:lumMod val="85000"/>
+                          </a:schemeClr>
+                        </a:solidFill>
+                      </wps:spPr>
+                      <wps:style>
+                        <a:lnRef idx="2">
+                          <a:schemeClr val="accent1">
+                            <a:shade val="50000"/>
+                          </a:schemeClr>
+                        </a:lnRef>
+                        <a:fillRef idx="1">
+                          <a:schemeClr val="accent1"/>
+                        </a:fillRef>
+                        <a:effectRef idx="0">
+                          <a:schemeClr val="accent1"/>
+                        </a:effectRef>
+                        <a:fontRef idx="minor">
+                          <a:schemeClr val="lt1"/>
+                        </a:fontRef>
+                      </wps:style>
+                      <wps:txbx>
+                        <w:txbxContent>
+                          <w:p>
+                            <w:pPr>
+                              <w:rPr>
+                                <w:color w:val="000000" w:themeColor="text1"/>
+                              </w:rPr>
+                            </w:pPr>
+                            <w:r>
+                              <w:rPr>
+                                <w:bCs/>
+                                <w:color w:val="000000" w:themeColor="text1"/>
+                              </w:rPr>
+                              <w:t xml:space="preserve">package </w:t>
+                            </w:r>
+                            <w:proofErr w:type="spellStart"/>
+                            <w:r>
+                              <w:rPr>
+                                <w:color w:val="000000" w:themeColor="text1"/>
+                              </w:rPr>
+                              <w:t>com.multithreadbasic.main</w:t>
+                            </w:r>
+                            <w:proofErr w:type="spellEnd"/>
+                            <w:r>
+                              <w:rPr>
+                                <w:color w:val="000000" w:themeColor="text1"/>
+                              </w:rPr>
+                              <w:t>;</w:t>
+                            </w:r>
+                            <w:r>
+                              <w:rPr>
+                                <w:color w:val="000000" w:themeColor="text1"/>
+                              </w:rPr>
+                              <w:br/>
+                            </w:r>
+                            <w:r>
+                              <w:rPr>
+                                <w:color w:val="000000" w:themeColor="text1"/>
+                              </w:rPr>
+                              <w:br/>
+                            </w:r>
+                            <w:r>
+                              <w:rPr>
+                                <w:bCs/>
+                                <w:color w:val="000000" w:themeColor="text1"/>
+                              </w:rPr>
+                              <w:t xml:space="preserve">public class </w:t>
+                            </w:r>
+                            <w:proofErr w:type="spellStart"/>
+                            <w:r>
+                              <w:rPr>
+                                <w:color w:val="000000" w:themeColor="text1"/>
+                              </w:rPr>
+                              <w:t>MultiThread</w:t>
+                            </w:r>
+                            <w:proofErr w:type="spellEnd"/>
+                            <w:r>
+                              <w:rPr>
+                                <w:color w:val="000000" w:themeColor="text1"/>
+                              </w:rPr>
+                              <w:t xml:space="preserve"> {</w:t>
+                            </w:r>
+                            <w:r>
+                              <w:rPr>
+                                <w:color w:val="000000" w:themeColor="text1"/>
+                              </w:rPr>
+                              <w:br/>
+                            </w:r>
+                            <w:r>
+                              <w:rPr>
+                                <w:color w:val="000000" w:themeColor="text1"/>
+                              </w:rPr>
+                              <w:br/>
+                              <w:t xml:space="preserve">    </w:t>
+                            </w:r>
+                            <w:r>
+                              <w:rPr>
+                                <w:bCs/>
+                                <w:color w:val="000000" w:themeColor="text1"/>
+                              </w:rPr>
+                              <w:t xml:space="preserve">public static void </w:t>
+                            </w:r>
+                            <w:r>
+                              <w:rPr>
+                                <w:color w:val="000000" w:themeColor="text1"/>
+                              </w:rPr>
+                              <w:t xml:space="preserve">main(String[] </w:t>
+                            </w:r>
+                            <w:proofErr w:type="spellStart"/>
+                            <w:r>
+                              <w:rPr>
+                                <w:color w:val="000000" w:themeColor="text1"/>
+                              </w:rPr>
+                              <w:t>args</w:t>
+                            </w:r>
+                            <w:proofErr w:type="spellEnd"/>
+                            <w:r>
+                              <w:rPr>
+                                <w:color w:val="000000" w:themeColor="text1"/>
+                              </w:rPr>
+                              <w:t>) {</w:t>
+                            </w:r>
+                            <w:r>
+                              <w:rPr>
+                                <w:color w:val="000000" w:themeColor="text1"/>
+                              </w:rPr>
+                              <w:br/>
+                              <w:t xml:space="preserve">        </w:t>
+                            </w:r>
+                            <w:proofErr w:type="spellStart"/>
+                            <w:r>
+                              <w:rPr>
+                                <w:color w:val="000000" w:themeColor="text1"/>
+                              </w:rPr>
+                              <w:t>MultiThreadRunnable</w:t>
+                            </w:r>
+                            <w:proofErr w:type="spellEnd"/>
+                            <w:r>
+                              <w:rPr>
+                                <w:color w:val="000000" w:themeColor="text1"/>
+                              </w:rPr>
+                              <w:t xml:space="preserve"> r = </w:t>
+                            </w:r>
+                            <w:r>
+                              <w:rPr>
+                                <w:bCs/>
+                                <w:color w:val="000000" w:themeColor="text1"/>
+                              </w:rPr>
+                              <w:t xml:space="preserve">new </w:t>
+                            </w:r>
+                            <w:proofErr w:type="spellStart"/>
+                            <w:r>
+                              <w:rPr>
+                                <w:color w:val="000000" w:themeColor="text1"/>
+                              </w:rPr>
+                              <w:t>MultiThreadRunnable</w:t>
+                            </w:r>
+                            <w:proofErr w:type="spellEnd"/>
+                            <w:r>
+                              <w:rPr>
+                                <w:color w:val="000000" w:themeColor="text1"/>
+                              </w:rPr>
+                              <w:t>();</w:t>
+                            </w:r>
+                            <w:r>
+                              <w:rPr>
+                                <w:color w:val="000000" w:themeColor="text1"/>
+                              </w:rPr>
+                              <w:br/>
+                            </w:r>
+                            <w:r>
+                              <w:rPr>
+                                <w:color w:val="000000" w:themeColor="text1"/>
+                              </w:rPr>
+                              <w:br/>
+                              <w:t xml:space="preserve">        Thread t1 = </w:t>
+                            </w:r>
+                            <w:r>
+                              <w:rPr>
+                                <w:bCs/>
+                                <w:color w:val="000000" w:themeColor="text1"/>
+                              </w:rPr>
+                              <w:t xml:space="preserve">new </w:t>
+                            </w:r>
+                            <w:r>
+                              <w:rPr>
+                                <w:color w:val="000000" w:themeColor="text1"/>
+                              </w:rPr>
+                              <w:t>Thread(r);</w:t>
+                            </w:r>
+                            <w:r>
+                              <w:rPr>
+                                <w:color w:val="000000" w:themeColor="text1"/>
+                              </w:rPr>
+                              <w:br/>
+                              <w:t xml:space="preserve">        Thread t2 = </w:t>
+                            </w:r>
+                            <w:r>
+                              <w:rPr>
+                                <w:bCs/>
+                                <w:color w:val="000000" w:themeColor="text1"/>
+                              </w:rPr>
+                              <w:t xml:space="preserve">new </w:t>
+                            </w:r>
+                            <w:r>
+                              <w:rPr>
+                                <w:color w:val="000000" w:themeColor="text1"/>
+                              </w:rPr>
+                              <w:t>Thread(r);</w:t>
+                            </w:r>
+                            <w:r>
+                              <w:rPr>
+                                <w:color w:val="000000" w:themeColor="text1"/>
+                              </w:rPr>
+                              <w:br/>
+                              <w:t xml:space="preserve">        Thread t3 = </w:t>
+                            </w:r>
+                            <w:r>
+                              <w:rPr>
+                                <w:bCs/>
+                                <w:color w:val="000000" w:themeColor="text1"/>
+                              </w:rPr>
+                              <w:t xml:space="preserve">new </w:t>
+                            </w:r>
+                            <w:r>
+                              <w:rPr>
+                                <w:color w:val="000000" w:themeColor="text1"/>
+                              </w:rPr>
+                              <w:t>Thread(r);</w:t>
+                            </w:r>
+                            <w:r>
+                              <w:rPr>
+                                <w:color w:val="000000" w:themeColor="text1"/>
+                              </w:rPr>
+                              <w:br/>
+                            </w:r>
+                            <w:r>
+                              <w:rPr>
+                                <w:color w:val="000000" w:themeColor="text1"/>
+                              </w:rPr>
+                              <w:br/>
+                              <w:t xml:space="preserve">        t1.setName(</w:t>
+                            </w:r>
+                            <w:r>
+                              <w:rPr>
+                                <w:bCs/>
+                                <w:color w:val="000000" w:themeColor="text1"/>
+                              </w:rPr>
+                              <w:t>"First Name!"</w:t>
+                            </w:r>
+                            <w:r>
+                              <w:rPr>
+                                <w:color w:val="000000" w:themeColor="text1"/>
+                              </w:rPr>
+                              <w:t>);</w:t>
+                            </w:r>
+                            <w:r>
+                              <w:rPr>
+                                <w:color w:val="000000" w:themeColor="text1"/>
+                              </w:rPr>
+                              <w:br/>
+                              <w:t xml:space="preserve">        t2.setName(</w:t>
+                            </w:r>
+                            <w:r>
+                              <w:rPr>
+                                <w:bCs/>
+                                <w:color w:val="000000" w:themeColor="text1"/>
+                              </w:rPr>
+                              <w:t>"Second Name!"</w:t>
+                            </w:r>
+                            <w:r>
+                              <w:rPr>
+                                <w:color w:val="000000" w:themeColor="text1"/>
+                              </w:rPr>
+                              <w:t>);</w:t>
+                            </w:r>
+                            <w:r>
+                              <w:rPr>
+                                <w:color w:val="000000" w:themeColor="text1"/>
+                              </w:rPr>
+                              <w:br/>
+                              <w:t xml:space="preserve">        t3.setName(</w:t>
+                            </w:r>
+                            <w:r>
+                              <w:rPr>
+                                <w:bCs/>
+                                <w:color w:val="000000" w:themeColor="text1"/>
+                              </w:rPr>
+                              <w:t>"Third Name!"</w:t>
+                            </w:r>
+                            <w:r>
+                              <w:rPr>
+                                <w:color w:val="000000" w:themeColor="text1"/>
+                              </w:rPr>
+                              <w:t>);</w:t>
+                            </w:r>
+                            <w:r>
+                              <w:rPr>
+                                <w:color w:val="000000" w:themeColor="text1"/>
+                              </w:rPr>
+                              <w:br/>
+                            </w:r>
+                            <w:r>
+                              <w:rPr>
+                                <w:color w:val="000000" w:themeColor="text1"/>
+                              </w:rPr>
+                              <w:br/>
+                              <w:t xml:space="preserve">        t1.start();</w:t>
+                            </w:r>
+                            <w:r>
+                              <w:rPr>
+                                <w:color w:val="000000" w:themeColor="text1"/>
+                              </w:rPr>
+                              <w:br/>
+                              <w:t xml:space="preserve">        t2.start();</w:t>
+                            </w:r>
+                            <w:r>
+                              <w:rPr>
+                                <w:color w:val="000000" w:themeColor="text1"/>
+                              </w:rPr>
+                              <w:br/>
+                              <w:t xml:space="preserve">        t3.start();</w:t>
+                            </w:r>
+                            <w:r>
+                              <w:rPr>
+                                <w:color w:val="000000" w:themeColor="text1"/>
+                              </w:rPr>
+                              <w:br/>
+                              <w:t xml:space="preserve">    }</w:t>
+                            </w:r>
+                          </w:p>
+                          <w:p>
+                            <w:pPr>
+                              <w:rPr>
+                                <w:color w:val="000000" w:themeColor="text1"/>
+                              </w:rPr>
+                            </w:pPr>
+                            <w:r>
+                              <w:rPr>
+                                <w:color w:val="000000" w:themeColor="text1"/>
+                              </w:rPr>
+                              <w:t>}</w:t>
+                            </w:r>
+                            <w:r>
+                              <w:rPr>
+                                <w:color w:val="000000" w:themeColor="text1"/>
+                              </w:rPr>
+                              <w:br/>
+                            </w:r>
+                            <w:r>
+                              <w:rPr>
+                                <w:bCs/>
+                                <w:color w:val="000000" w:themeColor="text1"/>
+                              </w:rPr>
+                              <w:t xml:space="preserve">package </w:t>
+                            </w:r>
+                            <w:proofErr w:type="spellStart"/>
+                            <w:r>
+                              <w:rPr>
+                                <w:color w:val="000000" w:themeColor="text1"/>
+                              </w:rPr>
+                              <w:t>com.multithreadbasic.main</w:t>
+                            </w:r>
+                            <w:proofErr w:type="spellEnd"/>
+                            <w:r>
+                              <w:rPr>
+                                <w:color w:val="000000" w:themeColor="text1"/>
+                              </w:rPr>
+                              <w:t>;</w:t>
+                            </w:r>
+                            <w:r>
+                              <w:rPr>
+                                <w:color w:val="000000" w:themeColor="text1"/>
+                              </w:rPr>
+                              <w:br/>
+                            </w:r>
+                            <w:r>
+                              <w:rPr>
+                                <w:color w:val="000000" w:themeColor="text1"/>
+                              </w:rPr>
+                              <w:br/>
+                            </w:r>
+                            <w:r>
+                              <w:rPr>
+                                <w:bCs/>
+                                <w:color w:val="000000" w:themeColor="text1"/>
+                              </w:rPr>
+                              <w:t xml:space="preserve">public class </w:t>
+                            </w:r>
+                            <w:proofErr w:type="spellStart"/>
+                            <w:r>
+                              <w:rPr>
+                                <w:color w:val="000000" w:themeColor="text1"/>
+                              </w:rPr>
+                              <w:t>MultiThreadRunnable</w:t>
+                            </w:r>
+                            <w:proofErr w:type="spellEnd"/>
+                            <w:r>
+                              <w:rPr>
+                                <w:color w:val="000000" w:themeColor="text1"/>
+                              </w:rPr>
+                              <w:t xml:space="preserve"> </w:t>
+                            </w:r>
+                            <w:r>
+                              <w:rPr>
+                                <w:bCs/>
+                                <w:color w:val="000000" w:themeColor="text1"/>
+                              </w:rPr>
+                              <w:t xml:space="preserve">implements </w:t>
+                            </w:r>
+                            <w:r>
+                              <w:rPr>
+                                <w:color w:val="000000" w:themeColor="text1"/>
+                              </w:rPr>
+                              <w:t>Runnable {</w:t>
+                            </w:r>
+                            <w:r>
+                              <w:rPr>
+                                <w:color w:val="000000" w:themeColor="text1"/>
+                              </w:rPr>
+                              <w:br/>
+                              <w:t xml:space="preserve">    @Override</w:t>
+                            </w:r>
+                            <w:r>
+                              <w:rPr>
+                                <w:color w:val="000000" w:themeColor="text1"/>
+                              </w:rPr>
+                              <w:br/>
+                              <w:t xml:space="preserve">    </w:t>
+                            </w:r>
+                            <w:r>
+                              <w:rPr>
+                                <w:bCs/>
+                                <w:color w:val="000000" w:themeColor="text1"/>
+                              </w:rPr>
+                              <w:t xml:space="preserve">public void </w:t>
+                            </w:r>
+                            <w:r>
+                              <w:rPr>
+                                <w:color w:val="000000" w:themeColor="text1"/>
+                              </w:rPr>
+                              <w:t>run() {</w:t>
+                            </w:r>
+                            <w:r>
+                              <w:rPr>
+                                <w:color w:val="000000" w:themeColor="text1"/>
+                              </w:rPr>
+                              <w:br/>
+                              <w:t xml:space="preserve">        </w:t>
+                            </w:r>
+                            <w:r>
+                              <w:rPr>
+                                <w:bCs/>
+                                <w:color w:val="000000" w:themeColor="text1"/>
+                              </w:rPr>
+                              <w:t>for</w:t>
+                            </w:r>
+                            <w:r>
+                              <w:rPr>
+                                <w:color w:val="000000" w:themeColor="text1"/>
+                              </w:rPr>
+                              <w:t>(</w:t>
+                            </w:r>
+                            <w:proofErr w:type="spellStart"/>
+                            <w:r>
+                              <w:rPr>
+                                <w:bCs/>
+                                <w:color w:val="000000" w:themeColor="text1"/>
+                              </w:rPr>
+                              <w:t>int</w:t>
+                            </w:r>
+                            <w:proofErr w:type="spellEnd"/>
+                            <w:r>
+                              <w:rPr>
+                                <w:bCs/>
+                                <w:color w:val="000000" w:themeColor="text1"/>
+                              </w:rPr>
+                              <w:t xml:space="preserve"> </w:t>
+                            </w:r>
+                            <w:proofErr w:type="spellStart"/>
+                            <w:r>
+                              <w:rPr>
+                                <w:color w:val="000000" w:themeColor="text1"/>
+                              </w:rPr>
+                              <w:t>i</w:t>
+                            </w:r>
+                            <w:proofErr w:type="spellEnd"/>
+                            <w:r>
+                              <w:rPr>
+                                <w:color w:val="000000" w:themeColor="text1"/>
+                              </w:rPr>
+                              <w:t xml:space="preserve">=0; </w:t>
+                            </w:r>
+                            <w:proofErr w:type="spellStart"/>
+                            <w:r>
+                              <w:rPr>
+                                <w:color w:val="000000" w:themeColor="text1"/>
+                              </w:rPr>
+                              <w:t>i</w:t>
+                            </w:r>
+                            <w:proofErr w:type="spellEnd"/>
+                            <w:r>
+                              <w:rPr>
+                                <w:color w:val="000000" w:themeColor="text1"/>
+                              </w:rPr>
+                              <w:t xml:space="preserve"> &lt; 3; </w:t>
+                            </w:r>
+                            <w:proofErr w:type="spellStart"/>
+                            <w:r>
+                              <w:rPr>
+                                <w:color w:val="000000" w:themeColor="text1"/>
+                              </w:rPr>
+                              <w:t>i</w:t>
+                            </w:r>
+                            <w:proofErr w:type="spellEnd"/>
+                            <w:r>
+                              <w:rPr>
+                                <w:color w:val="000000" w:themeColor="text1"/>
+                              </w:rPr>
+                              <w:t>++){</w:t>
+                            </w:r>
+                            <w:r>
+                              <w:rPr>
+                                <w:color w:val="000000" w:themeColor="text1"/>
+                              </w:rPr>
+                              <w:br/>
+                              <w:t xml:space="preserve">            System.</w:t>
+                            </w:r>
+                            <w:r>
+                              <w:rPr>
+                                <w:bCs/>
+                                <w:i/>
+                                <w:iCs/>
+                                <w:color w:val="000000" w:themeColor="text1"/>
+                              </w:rPr>
+                              <w:t>out</w:t>
+                            </w:r>
+                            <w:r>
+                              <w:rPr>
+                                <w:color w:val="000000" w:themeColor="text1"/>
+                              </w:rPr>
+                              <w:t>.println(</w:t>
+                            </w:r>
+                            <w:r>
+                              <w:rPr>
+                                <w:bCs/>
+                                <w:color w:val="000000" w:themeColor="text1"/>
+                              </w:rPr>
+                              <w:t xml:space="preserve">"Run by thread: " </w:t>
+                            </w:r>
+                            <w:r>
+                              <w:rPr>
+                                <w:color w:val="000000" w:themeColor="text1"/>
+                              </w:rPr>
+                              <w:t xml:space="preserve">+ </w:t>
+                            </w:r>
+                            <w:proofErr w:type="spellStart"/>
+                            <w:r>
+                              <w:rPr>
+                                <w:color w:val="000000" w:themeColor="text1"/>
+                              </w:rPr>
+                              <w:t>Thread.</w:t>
+                            </w:r>
+                            <w:r>
+                              <w:rPr>
+                                <w:i/>
+                                <w:iCs/>
+                                <w:color w:val="000000" w:themeColor="text1"/>
+                              </w:rPr>
+                              <w:t>currentThread</w:t>
+                            </w:r>
+                            <w:proofErr w:type="spellEnd"/>
+                            <w:r>
+                              <w:rPr>
+                                <w:color w:val="000000" w:themeColor="text1"/>
+                              </w:rPr>
+                              <w:t>().</w:t>
+                            </w:r>
+                            <w:proofErr w:type="spellStart"/>
+                            <w:r>
+                              <w:rPr>
+                                <w:color w:val="000000" w:themeColor="text1"/>
+                              </w:rPr>
+                              <w:t>getName</w:t>
+                            </w:r>
+                            <w:proofErr w:type="spellEnd"/>
+                            <w:r>
+                              <w:rPr>
+                                <w:color w:val="000000" w:themeColor="text1"/>
+                              </w:rPr>
+                              <w:t>()</w:t>
+                            </w:r>
+                            <w:r>
+                              <w:rPr>
+                                <w:color w:val="000000" w:themeColor="text1"/>
+                              </w:rPr>
+                              <w:br/>
+                              <w:t xml:space="preserve">                    + </w:t>
+                            </w:r>
+                            <w:r>
+                              <w:rPr>
+                                <w:bCs/>
+                                <w:color w:val="000000" w:themeColor="text1"/>
+                              </w:rPr>
+                              <w:t xml:space="preserve">" value of i: " </w:t>
+                            </w:r>
+                            <w:r>
+                              <w:rPr>
+                                <w:color w:val="000000" w:themeColor="text1"/>
+                              </w:rPr>
+                              <w:t xml:space="preserve">+ </w:t>
+                            </w:r>
+                            <w:proofErr w:type="spellStart"/>
+                            <w:r>
+                              <w:rPr>
+                                <w:color w:val="000000" w:themeColor="text1"/>
+                              </w:rPr>
+                              <w:t>i</w:t>
+                            </w:r>
+                            <w:proofErr w:type="spellEnd"/>
+                            <w:r>
+                              <w:rPr>
+                                <w:color w:val="000000" w:themeColor="text1"/>
+                              </w:rPr>
+                              <w:t>);</w:t>
+                            </w:r>
+                            <w:r>
+                              <w:rPr>
+                                <w:color w:val="000000" w:themeColor="text1"/>
+                              </w:rPr>
+                              <w:br/>
+                              <w:t xml:space="preserve">        }</w:t>
+                            </w:r>
+                            <w:r>
+                              <w:rPr>
+                                <w:color w:val="000000" w:themeColor="text1"/>
+                              </w:rPr>
+                              <w:br/>
+                              <w:t xml:space="preserve">    }</w:t>
+                            </w:r>
+                            <w:r>
+                              <w:rPr>
+                                <w:color w:val="000000" w:themeColor="text1"/>
+                              </w:rPr>
+                              <w:br/>
+                            </w:r>
+                          </w:p>
+                          <w:p>
+                            <w:pPr>
+                              <w:rPr>
+                                <w:color w:val="000000" w:themeColor="text1"/>
+                              </w:rPr>
+                            </w:pPr>
+                          </w:p>
+                          <w:p>
+                            <w:pPr>
+                              <w:jc w:val="center"/>
+                            </w:pPr>
+                          </w:p>
+                          <w:p>
+                            <w:pPr>
+                              <w:jc w:val="center"/>
+                            </w:pPr>
+                          </w:p>
+                          <w:p>
+                            <w:pPr>
+                              <w:jc w:val="center"/>
+                            </w:pPr>
+                          </w:p>
+                        </w:txbxContent>
+                      </wps:txbx>
+                      <wps:bodyPr rot="0" spcFirstLastPara="0" vertOverflow="overflow" horzOverflow="overflow" vert="horz" wrap="square" lIns="91440" tIns="45720" rIns="91440" bIns="45720" numCol="1" spcCol="0" rtlCol="0" fromWordArt="0" anchor="ctr" anchorCtr="0" forceAA="0" compatLnSpc="1">
+                        <a:prstTxWarp prst="textNoShape">
+                          <a:avLst/>
+                        </a:prstTxWarp>
+                        <a:noAutofit/>
+                      </wps:bodyPr>
+                    </wps:wsp>
+                  </a:graphicData>
+                </a:graphic>
+                <wp14:sizeRelV relativeFrom="margin">
+                  <wp14:pctHeight>0</wp14:pctHeight>
+                </wp14:sizeRelV>
+              </wp:anchor>
+            </w:drawing>
+          </mc:Choice>
+          <mc:Fallback>
+            <w:pict>
+              <v:rect id="Rectangle 9" o:spid="_x0000_s1032" style="position:absolute;left:0;text-align:left;margin-left:17.5pt;margin-top:.85pt;width:480pt;height:470.9pt;z-index:251664384;visibility:visible;mso-wrap-style:square;mso-height-percent:0;mso-wrap-distance-left:9pt;mso-wrap-distance-top:0;mso-wrap-distance-right:9pt;mso-wrap-distance-bottom:0;mso-position-horizontal:absolute;mso-position-horizontal-relative:text;mso-position-vertical:absolute;mso-position-vertical-relative:text;mso-height-percent:0;mso-height-relative:margin;v-text-anchor:middle" o:gfxdata="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" fillcolor="#d8d8d8 [2732]" strokecolor="#1f4d78 [1604]" strokeweight="1pt">
+                <v:textbox>
+                  <w:txbxContent>
+                    <w:p>
+                      <w:pPr>
+                        <w:rPr>
+                          <w:color w:val="000000" w:themeColor="text1"/>
+                        </w:rPr>
+                      </w:pPr>
+                      <w:r>
+                        <w:rPr>
+                          <w:bCs/>
+                          <w:color w:val="000000" w:themeColor="text1"/>
+                        </w:rPr>
+                        <w:t xml:space="preserve">package </w:t>
+                      </w:r>
+                      <w:proofErr w:type="spellStart"/>
+                      <w:r>
+                        <w:rPr>
+                          <w:color w:val="000000" w:themeColor="text1"/>
+                        </w:rPr>
+                        <w:t>com.multithreadbasic.main</w:t>
+                      </w:r>
+                      <w:proofErr w:type="spellEnd"/>
+                      <w:r>
+                        <w:rPr>
+                          <w:color w:val="000000" w:themeColor="text1"/>
+                        </w:rPr>
+                        <w:t>;</w:t>
+                      </w:r>
+                      <w:r>
+                        <w:rPr>
+                          <w:color w:val="000000" w:themeColor="text1"/>
+                        </w:rPr>
+                        <w:br/>
+                      </w:r>
+                      <w:r>
+                        <w:rPr>
+                          <w:color w:val="000000" w:themeColor="text1"/>
+                        </w:rPr>
+                        <w:br/>
+                      </w:r>
+                      <w:r>
+                        <w:rPr>
+                          <w:bCs/>
+                          <w:color w:val="000000" w:themeColor="text1"/>
+                        </w:rPr>
+                        <w:t xml:space="preserve">public class </w:t>
+                      </w:r>
+                      <w:proofErr w:type="spellStart"/>
+                      <w:r>
+                        <w:rPr>
+                          <w:color w:val="000000" w:themeColor="text1"/>
+                        </w:rPr>
+                        <w:t>MultiThread</w:t>
+                      </w:r>
+                      <w:proofErr w:type="spellEnd"/>
+                      <w:r>
+                        <w:rPr>
+                          <w:color w:val="000000" w:themeColor="text1"/>
+                        </w:rPr>
+                        <w:t xml:space="preserve"> {</w:t>
+                      </w:r>
+                      <w:r>
+                        <w:rPr>
+                          <w:color w:val="000000" w:themeColor="text1"/>
+                        </w:rPr>
+                        <w:br/>
+                      </w:r>
+                      <w:r>
+                        <w:rPr>
+                          <w:color w:val="000000" w:themeColor="text1"/>
+                        </w:rPr>
+                        <w:br/>
+                        <w:t xml:space="preserve">    </w:t>
+                      </w:r>
+                      <w:r>
+                        <w:rPr>
+                          <w:bCs/>
+                          <w:color w:val="000000" w:themeColor="text1"/>
+                        </w:rPr>
+                        <w:t xml:space="preserve">public static void </w:t>
+                      </w:r>
+                      <w:r>
+                        <w:rPr>
+                          <w:color w:val="000000" w:themeColor="text1"/>
+                        </w:rPr>
+                        <w:t xml:space="preserve">main(String[] </w:t>
+                      </w:r>
+                      <w:proofErr w:type="spellStart"/>
+                      <w:r>
+                        <w:rPr>
+                          <w:color w:val="000000" w:themeColor="text1"/>
+                        </w:rPr>
+                        <w:t>args</w:t>
+                      </w:r>
+                      <w:proofErr w:type="spellEnd"/>
+                      <w:r>
+                        <w:rPr>
+                          <w:color w:val="000000" w:themeColor="text1"/>
+                        </w:rPr>
+                        <w:t>) {</w:t>
+                      </w:r>
+                      <w:r>
+                        <w:rPr>
+                          <w:color w:val="000000" w:themeColor="text1"/>
+                        </w:rPr>
+                        <w:br/>
+                        <w:t xml:space="preserve">        </w:t>
+                      </w:r>
+                      <w:proofErr w:type="spellStart"/>
+                      <w:r>
+                        <w:rPr>
+                          <w:color w:val="000000" w:themeColor="text1"/>
+                        </w:rPr>
+                        <w:t>MultiThreadRunnable</w:t>
+                      </w:r>
+                      <w:proofErr w:type="spellEnd"/>
+                      <w:r>
+                        <w:rPr>
+                          <w:color w:val="000000" w:themeColor="text1"/>
+                        </w:rPr>
+                        <w:t xml:space="preserve"> r = </w:t>
+                      </w:r>
+                      <w:r>
+                        <w:rPr>
+                          <w:bCs/>
+                          <w:color w:val="000000" w:themeColor="text1"/>
+                        </w:rPr>
+                        <w:t xml:space="preserve">new </w:t>
+                      </w:r>
+                      <w:proofErr w:type="spellStart"/>
+                      <w:r>
+                        <w:rPr>
+                          <w:color w:val="000000" w:themeColor="text1"/>
+                        </w:rPr>
+                        <w:t>MultiThreadRunnable</w:t>
+                      </w:r>
+                      <w:proofErr w:type="spellEnd"/>
+                      <w:r>
+                        <w:rPr>
+                          <w:color w:val="000000" w:themeColor="text1"/>
+                        </w:rPr>
+                        <w:t>();</w:t>
+                      </w:r>
+                      <w:r>
+                        <w:rPr>
+                          <w:color w:val="000000" w:themeColor="text1"/>
+                        </w:rPr>
+                        <w:br/>
+                      </w:r>
+                      <w:r>
+                        <w:rPr>
+                          <w:color w:val="000000" w:themeColor="text1"/>
+                        </w:rPr>
+                        <w:br/>
+                        <w:t xml:space="preserve">        Thread t1 = </w:t>
+                      </w:r>
+                      <w:r>
+                        <w:rPr>
+                          <w:bCs/>
+                          <w:color w:val="000000" w:themeColor="text1"/>
+                        </w:rPr>
+                        <w:t xml:space="preserve">new </w:t>
+                      </w:r>
+                      <w:r>
+                        <w:rPr>
+                          <w:color w:val="000000" w:themeColor="text1"/>
+                        </w:rPr>
+                        <w:t>Thread(r);</w:t>
+                      </w:r>
+                      <w:r>
+                        <w:rPr>
+                          <w:color w:val="000000" w:themeColor="text1"/>
+                        </w:rPr>
+                        <w:br/>
+                        <w:t xml:space="preserve">        Thread t2 = </w:t>
+                      </w:r>
+                      <w:r>
+                        <w:rPr>
+                          <w:bCs/>
+                          <w:color w:val="000000" w:themeColor="text1"/>
+                        </w:rPr>
+                        <w:t xml:space="preserve">new </w:t>
+                      </w:r>
+                      <w:r>
+                        <w:rPr>
+                          <w:color w:val="000000" w:themeColor="text1"/>
+                        </w:rPr>
+                        <w:t>Thread(r);</w:t>
+                      </w:r>
+                      <w:r>
+                        <w:rPr>
+                          <w:color w:val="000000" w:themeColor="text1"/>
+                        </w:rPr>
+                        <w:br/>
+                        <w:t xml:space="preserve">        Thread t3 = </w:t>
+                      </w:r>
+                      <w:r>
+                        <w:rPr>
+                          <w:bCs/>
+                          <w:color w:val="000000" w:themeColor="text1"/>
+                        </w:rPr>
+                        <w:t xml:space="preserve">new </w:t>
+                      </w:r>
+                      <w:r>
+                        <w:rPr>
+                          <w:color w:val="000000" w:themeColor="text1"/>
+                        </w:rPr>
+                        <w:t>Thread(r);</w:t>
+                      </w:r>
+                      <w:r>
+                        <w:rPr>
+                          <w:color w:val="000000" w:themeColor="text1"/>
+                        </w:rPr>
+                        <w:br/>
+                      </w:r>
+                      <w:r>
+                        <w:rPr>
+                          <w:color w:val="000000" w:themeColor="text1"/>
+                        </w:rPr>
+                        <w:br/>
+                        <w:t xml:space="preserve">        t1.setName(</w:t>
+                      </w:r>
+                      <w:r>
+                        <w:rPr>
+                          <w:bCs/>
+                          <w:color w:val="000000" w:themeColor="text1"/>
+                        </w:rPr>
+                        <w:t>"First Name!"</w:t>
+                      </w:r>
+                      <w:r>
+                        <w:rPr>
+                          <w:color w:val="000000" w:themeColor="text1"/>
+                        </w:rPr>
+                        <w:t>);</w:t>
+                      </w:r>
+                      <w:r>
+                        <w:rPr>
+                          <w:color w:val="000000" w:themeColor="text1"/>
+                        </w:rPr>
+                        <w:br/>
+                        <w:t xml:space="preserve">        t2.setName(</w:t>
+                      </w:r>
+                      <w:r>
+                        <w:rPr>
+                          <w:bCs/>
+                          <w:color w:val="000000" w:themeColor="text1"/>
+                        </w:rPr>
+                        <w:t>"Second Name!"</w:t>
+                      </w:r>
+                      <w:r>
+                        <w:rPr>
+                          <w:color w:val="000000" w:themeColor="text1"/>
+                        </w:rPr>
+                        <w:t>);</w:t>
+                      </w:r>
+                      <w:r>
+                        <w:rPr>
+                          <w:color w:val="000000" w:themeColor="text1"/>
+                        </w:rPr>
+                        <w:br/>
+                        <w:t xml:space="preserve">        t3.setName(</w:t>
+                      </w:r>
+                      <w:r>
+                        <w:rPr>
+                          <w:bCs/>
+                          <w:color w:val="000000" w:themeColor="text1"/>
+                        </w:rPr>
+                        <w:t>"Third Name!"</w:t>
+                      </w:r>
+                      <w:r>
+                        <w:rPr>
+                          <w:color w:val="000000" w:themeColor="text1"/>
+                        </w:rPr>
+                        <w:t>);</w:t>
+                      </w:r>
+                      <w:r>
+                        <w:rPr>
+                          <w:color w:val="000000" w:themeColor="text1"/>
+                        </w:rPr>
+                        <w:br/>
+                      </w:r>
+                      <w:r>
+                        <w:rPr>
+                          <w:color w:val="000000" w:themeColor="text1"/>
+                        </w:rPr>
+                        <w:br/>
+                        <w:t xml:space="preserve">        t1.start();</w:t>
+                      </w:r>
+                      <w:r>
+                        <w:rPr>
+                          <w:color w:val="000000" w:themeColor="text1"/>
+                        </w:rPr>
+                        <w:br/>
+                        <w:t xml:space="preserve">        t2.start();</w:t>
+                      </w:r>
+                      <w:r>
+                        <w:rPr>
+                          <w:color w:val="000000" w:themeColor="text1"/>
+                        </w:rPr>
+                        <w:br/>
+                        <w:t xml:space="preserve">        t3.start();</w:t>
+                      </w:r>
+                      <w:r>
+                        <w:rPr>
+                          <w:color w:val="000000" w:themeColor="text1"/>
+                        </w:rPr>
+                        <w:br/>
+                        <w:t xml:space="preserve">    }</w:t>
+                      </w:r>
+                    </w:p>
+                    <w:p>
+                      <w:pPr>
+                        <w:rPr>
+                          <w:color w:val="000000" w:themeColor="text1"/>
+                        </w:rPr>
+                      </w:pPr>
+                      <w:r>
+                        <w:rPr>
+                          <w:color w:val="000000" w:themeColor="text1"/>
+                        </w:rPr>
+                        <w:t>}</w:t>
+                      </w:r>
+                      <w:r>
+                        <w:rPr>
+                          <w:color w:val="000000" w:themeColor="text1"/>
+                        </w:rPr>
+                        <w:br/>
+                      </w:r>
+                      <w:r>
+                        <w:rPr>
+                          <w:bCs/>
+                          <w:color w:val="000000" w:themeColor="text1"/>
+                        </w:rPr>
+                        <w:t xml:space="preserve">package </w:t>
+                      </w:r>
+                      <w:proofErr w:type="spellStart"/>
+                      <w:r>
+                        <w:rPr>
+                          <w:color w:val="000000" w:themeColor="text1"/>
+                        </w:rPr>
+                        <w:t>com.multithreadbasic.main</w:t>
+                      </w:r>
+                      <w:proofErr w:type="spellEnd"/>
+                      <w:r>
+                        <w:rPr>
+                          <w:color w:val="000000" w:themeColor="text1"/>
+                        </w:rPr>
+                        <w:t>;</w:t>
+                      </w:r>
+                      <w:r>
+                        <w:rPr>
+                          <w:color w:val="000000" w:themeColor="text1"/>
+                        </w:rPr>
+                        <w:br/>
+                      </w:r>
+                      <w:r>
+                        <w:rPr>
+                          <w:color w:val="000000" w:themeColor="text1"/>
+                        </w:rPr>
+                        <w:br/>
+                      </w:r>
+                      <w:r>
+                        <w:rPr>
+                          <w:bCs/>
+                          <w:color w:val="000000" w:themeColor="text1"/>
+                        </w:rPr>
+                        <w:t xml:space="preserve">public class </w:t>
+                      </w:r>
+                      <w:proofErr w:type="spellStart"/>
+                      <w:r>
+                        <w:rPr>
+                          <w:color w:val="000000" w:themeColor="text1"/>
+                        </w:rPr>
+                        <w:t>MultiThreadRunnable</w:t>
+                      </w:r>
+                      <w:proofErr w:type="spellEnd"/>
+                      <w:r>
+                        <w:rPr>
+                          <w:color w:val="000000" w:themeColor="text1"/>
+                        </w:rPr>
+                        <w:t xml:space="preserve"> </w:t>
+                      </w:r>
+                      <w:r>
+                        <w:rPr>
+                          <w:bCs/>
+                          <w:color w:val="000000" w:themeColor="text1"/>
+                        </w:rPr>
+                        <w:t xml:space="preserve">implements </w:t>
+                      </w:r>
+                      <w:r>
+                        <w:rPr>
+                          <w:color w:val="000000" w:themeColor="text1"/>
+                        </w:rPr>
+                        <w:t>Runnable {</w:t>
+                      </w:r>
+                      <w:r>
+                        <w:rPr>
+                          <w:color w:val="000000" w:themeColor="text1"/>
+                        </w:rPr>
+                        <w:br/>
+                        <w:t xml:space="preserve">    @Override</w:t>
+                      </w:r>
+                      <w:r>
+                        <w:rPr>
+                          <w:color w:val="000000" w:themeColor="text1"/>
+                        </w:rPr>
+                        <w:br/>
+                        <w:t xml:space="preserve">    </w:t>
+                      </w:r>
+                      <w:r>
+                        <w:rPr>
+                          <w:bCs/>
+                          <w:color w:val="000000" w:themeColor="text1"/>
+                        </w:rPr>
+                        <w:t xml:space="preserve">public void </w:t>
+                      </w:r>
+                      <w:r>
+                        <w:rPr>
+                          <w:color w:val="000000" w:themeColor="text1"/>
+                        </w:rPr>
+                        <w:t>run() {</w:t>
+                      </w:r>
+                      <w:r>
+                        <w:rPr>
+                          <w:color w:val="000000" w:themeColor="text1"/>
+                        </w:rPr>
+                        <w:br/>
+                        <w:t xml:space="preserve">        </w:t>
+                      </w:r>
+                      <w:r>
+                        <w:rPr>
+                          <w:bCs/>
+                          <w:color w:val="000000" w:themeColor="text1"/>
+                        </w:rPr>
+                        <w:t>for</w:t>
+                      </w:r>
+                      <w:r>
+                        <w:rPr>
+                          <w:color w:val="000000" w:themeColor="text1"/>
+                        </w:rPr>
+                        <w:t>(</w:t>
+                      </w:r>
+                      <w:proofErr w:type="spellStart"/>
+                      <w:r>
+                        <w:rPr>
+                          <w:bCs/>
+                          <w:color w:val="000000" w:themeColor="text1"/>
+                        </w:rPr>
+                        <w:t>int</w:t>
+                      </w:r>
+                      <w:proofErr w:type="spellEnd"/>
+                      <w:r>
+                        <w:rPr>
+                          <w:bCs/>
+                          <w:color w:val="000000" w:themeColor="text1"/>
+                        </w:rPr>
+                        <w:t xml:space="preserve"> </w:t>
+                      </w:r>
+                      <w:proofErr w:type="spellStart"/>
+                      <w:r>
+                        <w:rPr>
+                          <w:color w:val="000000" w:themeColor="text1"/>
+                        </w:rPr>
+                        <w:t>i</w:t>
+                      </w:r>
+                      <w:proofErr w:type="spellEnd"/>
+                      <w:r>
+                        <w:rPr>
+                          <w:color w:val="000000" w:themeColor="text1"/>
+                        </w:rPr>
+                        <w:t xml:space="preserve">=0; </w:t>
+                      </w:r>
+                      <w:proofErr w:type="spellStart"/>
+                      <w:r>
+                        <w:rPr>
+                          <w:color w:val="000000" w:themeColor="text1"/>
+                        </w:rPr>
+                        <w:t>i</w:t>
+                      </w:r>
+                      <w:proofErr w:type="spellEnd"/>
+                      <w:r>
+                        <w:rPr>
+                          <w:color w:val="000000" w:themeColor="text1"/>
+                        </w:rPr>
+                        <w:t xml:space="preserve"> &lt; 3; </w:t>
+                      </w:r>
+                      <w:proofErr w:type="spellStart"/>
+                      <w:r>
+                        <w:rPr>
+                          <w:color w:val="000000" w:themeColor="text1"/>
+                        </w:rPr>
+                        <w:t>i</w:t>
+                      </w:r>
+                      <w:proofErr w:type="spellEnd"/>
+                      <w:r>
+                        <w:rPr>
+                          <w:color w:val="000000" w:themeColor="text1"/>
+                        </w:rPr>
+                        <w:t>++){</w:t>
+                      </w:r>
+                      <w:r>
+                        <w:rPr>
+                          <w:color w:val="000000" w:themeColor="text1"/>
+                        </w:rPr>
+                        <w:br/>
+                        <w:t xml:space="preserve">            System.</w:t>
+                      </w:r>
+                      <w:r>
+                        <w:rPr>
+                          <w:bCs/>
+                          <w:i/>
+                          <w:iCs/>
+                          <w:color w:val="000000" w:themeColor="text1"/>
+                        </w:rPr>
+                        <w:t>out</w:t>
+                      </w:r>
+                      <w:r>
+                        <w:rPr>
+                          <w:color w:val="000000" w:themeColor="text1"/>
+                        </w:rPr>
+                        <w:t>.println(</w:t>
+                      </w:r>
+                      <w:r>
+                        <w:rPr>
+                          <w:bCs/>
+                          <w:color w:val="000000" w:themeColor="text1"/>
+                        </w:rPr>
+                        <w:t xml:space="preserve">"Run by thread: " </w:t>
+                      </w:r>
+                      <w:r>
+                        <w:rPr>
+                          <w:color w:val="000000" w:themeColor="text1"/>
+                        </w:rPr>
+                        <w:t xml:space="preserve">+ </w:t>
+                      </w:r>
+                      <w:proofErr w:type="spellStart"/>
+                      <w:r>
+                        <w:rPr>
+                          <w:color w:val="000000" w:themeColor="text1"/>
+                        </w:rPr>
+                        <w:t>Thread.</w:t>
+                      </w:r>
+                      <w:r>
+                        <w:rPr>
+                          <w:i/>
+                          <w:iCs/>
+                          <w:color w:val="000000" w:themeColor="text1"/>
+                        </w:rPr>
+                        <w:t>currentThread</w:t>
+                      </w:r>
+                      <w:proofErr w:type="spellEnd"/>
+                      <w:r>
+                        <w:rPr>
+                          <w:color w:val="000000" w:themeColor="text1"/>
+                        </w:rPr>
+                        <w:t>().</w:t>
+                      </w:r>
+                      <w:proofErr w:type="spellStart"/>
+                      <w:r>
+                        <w:rPr>
+                          <w:color w:val="000000" w:themeColor="text1"/>
+                        </w:rPr>
+                        <w:t>getName</w:t>
+                      </w:r>
+                      <w:proofErr w:type="spellEnd"/>
+                      <w:r>
+                        <w:rPr>
+                          <w:color w:val="000000" w:themeColor="text1"/>
+                        </w:rPr>
+                        <w:t>()</w:t>
+                      </w:r>
+                      <w:r>
+                        <w:rPr>
+                          <w:color w:val="000000" w:themeColor="text1"/>
+                        </w:rPr>
+                        <w:br/>
+                        <w:t xml:space="preserve">                    + </w:t>
+                      </w:r>
+                      <w:r>
+                        <w:rPr>
+                          <w:bCs/>
+                          <w:color w:val="000000" w:themeColor="text1"/>
+                        </w:rPr>
+                        <w:t xml:space="preserve">" value of i: " </w:t>
+                      </w:r>
+                      <w:r>
+                        <w:rPr>
+                          <w:color w:val="000000" w:themeColor="text1"/>
+                        </w:rPr>
+                        <w:t xml:space="preserve">+ </w:t>
+                      </w:r>
+                      <w:proofErr w:type="spellStart"/>
+                      <w:r>
+                        <w:rPr>
+                          <w:color w:val="000000" w:themeColor="text1"/>
+                        </w:rPr>
+                        <w:t>i</w:t>
+                      </w:r>
+                      <w:proofErr w:type="spellEnd"/>
+                      <w:r>
+                        <w:rPr>
+                          <w:color w:val="000000" w:themeColor="text1"/>
+                        </w:rPr>
+                        <w:t>);</w:t>
+                      </w:r>
+                      <w:r>
+                        <w:rPr>
+                          <w:color w:val="000000" w:themeColor="text1"/>
+                        </w:rPr>
+                        <w:br/>
+                        <w:t xml:space="preserve">        }</w:t>
+                      </w:r>
+                      <w:r>
+                        <w:rPr>
+                          <w:color w:val="000000" w:themeColor="text1"/>
+                        </w:rPr>
+                        <w:br/>
+                        <w:t xml:space="preserve">    }</w:t>
+                      </w:r>
+                      <w:r>
+                        <w:rPr>
+                          <w:color w:val="000000" w:themeColor="text1"/>
+                        </w:rPr>
+                        <w:br/>
+                      </w:r>
+                    </w:p>
+                    <w:p>
+                      <w:pPr>
+                        <w:rPr>
+                          <w:color w:val="000000" w:themeColor="text1"/>
+                        </w:rPr>
+                      </w:pPr>
+                    </w:p>
+                    <w:p>
+                      <w:pPr>
+                        <w:jc w:val="center"/>
+                      </w:pPr>
+                    </w:p>
+                    <w:p>
+                      <w:pPr>
+                        <w:jc w:val="center"/>
+                      </w:pPr>
+                    </w:p>
+                    <w:p>
+                      <w:pPr>
+                        <w:jc w:val="center"/>
+                      </w:pPr>
+                    </w:p>
+                  </w:txbxContent>
+                </v:textbox>
+              </v:rect>
+            </w:pict>
+          </mc:Fallback>
+        </mc:AlternateContent>
+      </w:r>
     </w:p>
     <w:p>
       <w:pPr>
@@ -2869,8 +4393,1057 @@
         <w:ind w:left="360"/>
       </w:pPr>
     </w:p>
+    <w:p>
+      <w:pPr>
+        <w:ind w:left="360"/>
+      </w:pPr>
+    </w:p>
+    <w:p>
+      <w:pPr>
+        <w:ind w:left="360"/>
+      </w:pPr>
+    </w:p>
+    <w:p>
+      <w:pPr>
+        <w:ind w:left="360"/>
+      </w:pPr>
+    </w:p>
+    <w:p>
+      <w:pPr>
+        <w:ind w:left="360"/>
+      </w:pPr>
+    </w:p>
+    <w:p>
+      <w:pPr>
+        <w:ind w:left="360"/>
+      </w:pPr>
+    </w:p>
     <w:p/>
-    <w:p>
+    <w:p/>
+    <w:p/>
+    <w:p/>
+    <w:p/>
+    <w:p/>
+    <w:p/>
+    <w:p/>
+    <w:p/>
+    <w:p>
+      <w:r>
+        <w:lastRenderedPageBreak/>
+        <w:t>Outputs after running the same program in same machine for several times.</w:t>
+      </w:r>
+    </w:p>
+    <w:p>
+      <w:r>
+        <w:rPr>
+          <w:noProof/>
+        </w:rPr>
+        <mc:AlternateContent>
+          <mc:Choice Requires="wps">
+            <w:drawing>
+              <wp:anchor distT="0" distB="0" distL="114300" distR="114300" simplePos="0" relativeHeight="251667456" behindDoc="0" locked="0" layoutInCell="1" allowOverlap="1">
+                <wp:simplePos x="0" y="0"/>
+                <wp:positionH relativeFrom="margin">
+                  <wp:align>left</wp:align>
+                </wp:positionH>
+                <wp:positionV relativeFrom="paragraph">
+                  <wp:posOffset>15702</wp:posOffset>
+                </wp:positionV>
+                <wp:extent cx="6250075" cy="8651630"/>
+                <wp:effectExtent l="0" t="0" r="17780" b="16510"/>
+                <wp:wrapNone/>
+                <wp:docPr id="11" name="Rectangle 11"/>
+                <wp:cNvGraphicFramePr/>
+                <a:graphic xmlns:a="http://schemas.openxmlformats.org/drawingml/2006/main">
+                  <a:graphicData uri="http://schemas.microsoft.com/office/word/2010/wordprocessingShape">
+                    <wps:wsp>
+                      <wps:cNvSpPr/>
+                      <wps:spPr>
+                        <a:xfrm>
+                          <a:off x="0" y="0"/>
+                          <a:ext cx="6250075" cy="8651630"/>
+                        </a:xfrm>
+                        <a:prstGeom prst="rect">
+                          <a:avLst/>
+                        </a:prstGeom>
+                        <a:solidFill>
+                          <a:schemeClr val="bg1">
+                            <a:lumMod val="85000"/>
+                          </a:schemeClr>
+                        </a:solidFill>
+                      </wps:spPr>
+                      <wps:style>
+                        <a:lnRef idx="2">
+                          <a:schemeClr val="accent1">
+                            <a:shade val="50000"/>
+                          </a:schemeClr>
+                        </a:lnRef>
+                        <a:fillRef idx="1">
+                          <a:schemeClr val="accent1"/>
+                        </a:fillRef>
+                        <a:effectRef idx="0">
+                          <a:schemeClr val="accent1"/>
+                        </a:effectRef>
+                        <a:fontRef idx="minor">
+                          <a:schemeClr val="lt1"/>
+                        </a:fontRef>
+                      </wps:style>
+                      <wps:txbx>
+                        <w:txbxContent>
+                          <w:p>
+                            <w:pPr>
+                              <w:rPr>
+                                <w:i/>
+                                <w:color w:val="000000" w:themeColor="text1"/>
+                              </w:rPr>
+                            </w:pPr>
+                            <w:r>
+                              <w:rPr>
+                                <w:i/>
+                                <w:color w:val="000000" w:themeColor="text1"/>
+                              </w:rPr>
+                              <w:t>Out</w:t>
+                            </w:r>
+                            <w:r>
+                              <w:rPr>
+                                <w:i/>
+                                <w:color w:val="000000" w:themeColor="text1"/>
+                              </w:rPr>
+                              <w:t>put 1:</w:t>
+                            </w:r>
+                          </w:p>
+                          <w:p>
+                            <w:pPr>
+                              <w:rPr>
+                                <w:color w:val="000000" w:themeColor="text1"/>
+                              </w:rPr>
+                            </w:pPr>
+                            <w:r>
+                              <w:rPr>
+                                <w:color w:val="000000" w:themeColor="text1"/>
+                              </w:rPr>
+                              <w:t>Run by thread: First Name! value of i: 0</w:t>
+                            </w:r>
+                          </w:p>
+                          <w:p>
+                            <w:pPr>
+                              <w:rPr>
+                                <w:color w:val="000000" w:themeColor="text1"/>
+                              </w:rPr>
+                            </w:pPr>
+                            <w:r>
+                              <w:rPr>
+                                <w:color w:val="000000" w:themeColor="text1"/>
+                              </w:rPr>
+                              <w:t>Run by thread: Third Name! value of i: 0</w:t>
+                            </w:r>
+                          </w:p>
+                          <w:p>
+                            <w:pPr>
+                              <w:rPr>
+                                <w:color w:val="000000" w:themeColor="text1"/>
+                              </w:rPr>
+                            </w:pPr>
+                            <w:r>
+                              <w:rPr>
+                                <w:color w:val="000000" w:themeColor="text1"/>
+                              </w:rPr>
+                              <w:t>Run by thread: Third Name! value of i: 1</w:t>
+                            </w:r>
+                          </w:p>
+                          <w:p>
+                            <w:pPr>
+                              <w:rPr>
+                                <w:color w:val="000000" w:themeColor="text1"/>
+                              </w:rPr>
+                            </w:pPr>
+                            <w:r>
+                              <w:rPr>
+                                <w:color w:val="000000" w:themeColor="text1"/>
+                              </w:rPr>
+                              <w:t>Run by thread: Third Name! value of i: 2</w:t>
+                            </w:r>
+                          </w:p>
+                          <w:p>
+                            <w:pPr>
+                              <w:rPr>
+                                <w:color w:val="000000" w:themeColor="text1"/>
+                              </w:rPr>
+                            </w:pPr>
+                            <w:r>
+                              <w:rPr>
+                                <w:color w:val="000000" w:themeColor="text1"/>
+                              </w:rPr>
+                              <w:t>Run by thread: Second Name! value of i: 0</w:t>
+                            </w:r>
+                          </w:p>
+                          <w:p>
+                            <w:pPr>
+                              <w:rPr>
+                                <w:color w:val="000000" w:themeColor="text1"/>
+                              </w:rPr>
+                            </w:pPr>
+                            <w:r>
+                              <w:rPr>
+                                <w:color w:val="000000" w:themeColor="text1"/>
+                              </w:rPr>
+                              <w:t>Run by thread: First Name! value of i: 1</w:t>
+                            </w:r>
+                          </w:p>
+                          <w:p>
+                            <w:pPr>
+                              <w:rPr>
+                                <w:color w:val="000000" w:themeColor="text1"/>
+                              </w:rPr>
+                            </w:pPr>
+                            <w:r>
+                              <w:rPr>
+                                <w:color w:val="000000" w:themeColor="text1"/>
+                              </w:rPr>
+                              <w:t>Run by thread: Second Name! value of i: 1</w:t>
+                            </w:r>
+                          </w:p>
+                          <w:p>
+                            <w:pPr>
+                              <w:rPr>
+                                <w:color w:val="000000" w:themeColor="text1"/>
+                              </w:rPr>
+                            </w:pPr>
+                            <w:r>
+                              <w:rPr>
+                                <w:color w:val="000000" w:themeColor="text1"/>
+                              </w:rPr>
+                              <w:t>Run by thread: First Name! value of i: 2</w:t>
+                            </w:r>
+                          </w:p>
+                          <w:p>
+                            <w:pPr>
+                              <w:rPr>
+                                <w:color w:val="000000" w:themeColor="text1"/>
+                              </w:rPr>
+                            </w:pPr>
+                            <w:r>
+                              <w:rPr>
+                                <w:color w:val="000000" w:themeColor="text1"/>
+                              </w:rPr>
+                              <w:t>Run by thread: Second Name! value of i: 2</w:t>
+                            </w:r>
+                          </w:p>
+                          <w:p>
+                            <w:pPr>
+                              <w:rPr>
+                                <w:color w:val="000000" w:themeColor="text1"/>
+                              </w:rPr>
+                            </w:pPr>
+                          </w:p>
+                          <w:p>
+                            <w:pPr>
+                              <w:rPr>
+                                <w:i/>
+                                <w:color w:val="000000" w:themeColor="text1"/>
+                              </w:rPr>
+                            </w:pPr>
+                            <w:r>
+                              <w:rPr>
+                                <w:i/>
+                                <w:color w:val="000000" w:themeColor="text1"/>
+                              </w:rPr>
+                              <w:t xml:space="preserve">Output </w:t>
+                            </w:r>
+                            <w:r>
+                              <w:rPr>
+                                <w:i/>
+                                <w:color w:val="000000" w:themeColor="text1"/>
+                              </w:rPr>
+                              <w:t>2</w:t>
+                            </w:r>
+                            <w:r>
+                              <w:rPr>
+                                <w:i/>
+                                <w:color w:val="000000" w:themeColor="text1"/>
+                              </w:rPr>
+                              <w:t>:</w:t>
+                            </w:r>
+                          </w:p>
+                          <w:p>
+                            <w:pPr>
+                              <w:rPr>
+                                <w:color w:val="000000" w:themeColor="text1"/>
+                              </w:rPr>
+                            </w:pPr>
+                            <w:r>
+                              <w:rPr>
+                                <w:color w:val="000000" w:themeColor="text1"/>
+                              </w:rPr>
+                              <w:t>Run by thread: First Name! value of i: 0</w:t>
+                            </w:r>
+                          </w:p>
+                          <w:p>
+                            <w:pPr>
+                              <w:rPr>
+                                <w:color w:val="000000" w:themeColor="text1"/>
+                              </w:rPr>
+                            </w:pPr>
+                            <w:r>
+                              <w:rPr>
+                                <w:color w:val="000000" w:themeColor="text1"/>
+                              </w:rPr>
+                              <w:t>Run by thread: First Name! value of i: 1</w:t>
+                            </w:r>
+                          </w:p>
+                          <w:p>
+                            <w:pPr>
+                              <w:rPr>
+                                <w:color w:val="000000" w:themeColor="text1"/>
+                              </w:rPr>
+                            </w:pPr>
+                            <w:r>
+                              <w:rPr>
+                                <w:color w:val="000000" w:themeColor="text1"/>
+                              </w:rPr>
+                              <w:t>Run by thread: First Name! value of i: 2</w:t>
+                            </w:r>
+                          </w:p>
+                          <w:p>
+                            <w:pPr>
+                              <w:rPr>
+                                <w:color w:val="000000" w:themeColor="text1"/>
+                              </w:rPr>
+                            </w:pPr>
+                            <w:r>
+                              <w:rPr>
+                                <w:color w:val="000000" w:themeColor="text1"/>
+                              </w:rPr>
+                              <w:t>Run by thread: Second Name! value of i: 0</w:t>
+                            </w:r>
+                          </w:p>
+                          <w:p>
+                            <w:pPr>
+                              <w:rPr>
+                                <w:color w:val="000000" w:themeColor="text1"/>
+                              </w:rPr>
+                            </w:pPr>
+                            <w:r>
+                              <w:rPr>
+                                <w:color w:val="000000" w:themeColor="text1"/>
+                              </w:rPr>
+                              <w:t>Run by thread: Second Name! value of i: 1</w:t>
+                            </w:r>
+                          </w:p>
+                          <w:p>
+                            <w:pPr>
+                              <w:rPr>
+                                <w:color w:val="000000" w:themeColor="text1"/>
+                              </w:rPr>
+                            </w:pPr>
+                            <w:r>
+                              <w:rPr>
+                                <w:color w:val="000000" w:themeColor="text1"/>
+                              </w:rPr>
+                              <w:t>Run by thread: Second Name! value of i: 2</w:t>
+                            </w:r>
+                          </w:p>
+                          <w:p>
+                            <w:pPr>
+                              <w:rPr>
+                                <w:color w:val="000000" w:themeColor="text1"/>
+                              </w:rPr>
+                            </w:pPr>
+                            <w:r>
+                              <w:rPr>
+                                <w:color w:val="000000" w:themeColor="text1"/>
+                              </w:rPr>
+                              <w:t>Run by thread: Third Name! value of i: 0</w:t>
+                            </w:r>
+                          </w:p>
+                          <w:p>
+                            <w:pPr>
+                              <w:rPr>
+                                <w:color w:val="000000" w:themeColor="text1"/>
+                              </w:rPr>
+                            </w:pPr>
+                            <w:r>
+                              <w:rPr>
+                                <w:color w:val="000000" w:themeColor="text1"/>
+                              </w:rPr>
+                              <w:t>Run by thread: Third Name! value of i: 1</w:t>
+                            </w:r>
+                          </w:p>
+                          <w:p>
+                            <w:pPr>
+                              <w:rPr>
+                                <w:color w:val="000000" w:themeColor="text1"/>
+                              </w:rPr>
+                            </w:pPr>
+                            <w:r>
+                              <w:rPr>
+                                <w:color w:val="000000" w:themeColor="text1"/>
+                              </w:rPr>
+                              <w:t>Run by thread: Third Name! value of i: 2</w:t>
+                            </w:r>
+                          </w:p>
+                          <w:p>
+                            <w:pPr>
+                              <w:rPr>
+                                <w:color w:val="000000" w:themeColor="text1"/>
+                              </w:rPr>
+                            </w:pPr>
+                          </w:p>
+                          <w:p>
+                            <w:pPr>
+                              <w:rPr>
+                                <w:i/>
+                                <w:color w:val="000000" w:themeColor="text1"/>
+                              </w:rPr>
+                            </w:pPr>
+                            <w:r>
+                              <w:rPr>
+                                <w:i/>
+                                <w:color w:val="000000" w:themeColor="text1"/>
+                              </w:rPr>
+                              <w:t>Output 3:</w:t>
+                            </w:r>
+                          </w:p>
+                          <w:p>
+                            <w:pPr>
+                              <w:rPr>
+                                <w:color w:val="000000" w:themeColor="text1"/>
+                              </w:rPr>
+                            </w:pPr>
+                            <w:r>
+                              <w:rPr>
+                                <w:color w:val="000000" w:themeColor="text1"/>
+                              </w:rPr>
+                              <w:t>Run by thread: Second Name! value of i: 0</w:t>
+                            </w:r>
+                          </w:p>
+                          <w:p>
+                            <w:pPr>
+                              <w:rPr>
+                                <w:color w:val="000000" w:themeColor="text1"/>
+                              </w:rPr>
+                            </w:pPr>
+                            <w:r>
+                              <w:rPr>
+                                <w:color w:val="000000" w:themeColor="text1"/>
+                              </w:rPr>
+                              <w:t>Run by thread: Second Name! value of i: 1</w:t>
+                            </w:r>
+                          </w:p>
+                          <w:p>
+                            <w:pPr>
+                              <w:rPr>
+                                <w:color w:val="000000" w:themeColor="text1"/>
+                              </w:rPr>
+                            </w:pPr>
+                            <w:r>
+                              <w:rPr>
+                                <w:color w:val="000000" w:themeColor="text1"/>
+                              </w:rPr>
+                              <w:t>Run by thread: Second Name! value of i: 2</w:t>
+                            </w:r>
+                          </w:p>
+                          <w:p>
+                            <w:pPr>
+                              <w:rPr>
+                                <w:color w:val="000000" w:themeColor="text1"/>
+                              </w:rPr>
+                            </w:pPr>
+                            <w:r>
+                              <w:rPr>
+                                <w:color w:val="000000" w:themeColor="text1"/>
+                              </w:rPr>
+                              <w:t>Run by thread: First Name! value of i: 0</w:t>
+                            </w:r>
+                          </w:p>
+                          <w:p>
+                            <w:pPr>
+                              <w:rPr>
+                                <w:color w:val="000000" w:themeColor="text1"/>
+                              </w:rPr>
+                            </w:pPr>
+                            <w:r>
+                              <w:rPr>
+                                <w:color w:val="000000" w:themeColor="text1"/>
+                              </w:rPr>
+                              <w:t>Run by thread: First Name! value of i: 1</w:t>
+                            </w:r>
+                          </w:p>
+                          <w:p>
+                            <w:pPr>
+                              <w:rPr>
+                                <w:color w:val="000000" w:themeColor="text1"/>
+                              </w:rPr>
+                            </w:pPr>
+                            <w:r>
+                              <w:rPr>
+                                <w:color w:val="000000" w:themeColor="text1"/>
+                              </w:rPr>
+                              <w:t>Run by thread: First Name! value of i: 2</w:t>
+                            </w:r>
+                          </w:p>
+                          <w:p>
+                            <w:pPr>
+                              <w:rPr>
+                                <w:color w:val="000000" w:themeColor="text1"/>
+                              </w:rPr>
+                            </w:pPr>
+                            <w:r>
+                              <w:rPr>
+                                <w:color w:val="000000" w:themeColor="text1"/>
+                              </w:rPr>
+                              <w:t>Run by thread: Third Name! value of i: 0</w:t>
+                            </w:r>
+                          </w:p>
+                          <w:p>
+                            <w:pPr>
+                              <w:jc w:val="center"/>
+                            </w:pPr>
+                            <w:r>
+                              <w:t>Run by thread: Third Name! value of i: 2</w:t>
+                            </w:r>
+                          </w:p>
+                          <w:p>
+                            <w:pPr>
+                              <w:jc w:val="center"/>
+                            </w:pPr>
+                          </w:p>
+                          <w:p>
+                            <w:pPr>
+                              <w:jc w:val="center"/>
+                            </w:pPr>
+                          </w:p>
+                          <w:p>
+                            <w:pPr>
+                              <w:jc w:val="center"/>
+                            </w:pPr>
+                          </w:p>
+                        </w:txbxContent>
+                      </wps:txbx>
+                      <wps:bodyPr rot="0" spcFirstLastPara="0" vertOverflow="overflow" horzOverflow="overflow" vert="horz" wrap="square" lIns="91440" tIns="45720" rIns="91440" bIns="45720" numCol="1" spcCol="0" rtlCol="0" fromWordArt="0" anchor="ctr" anchorCtr="0" forceAA="0" compatLnSpc="1">
+                        <a:prstTxWarp prst="textNoShape">
+                          <a:avLst/>
+                        </a:prstTxWarp>
+                        <a:noAutofit/>
+                      </wps:bodyPr>
+                    </wps:wsp>
+                  </a:graphicData>
+                </a:graphic>
+                <wp14:sizeRelH relativeFrom="margin">
+                  <wp14:pctWidth>0</wp14:pctWidth>
+                </wp14:sizeRelH>
+                <wp14:sizeRelV relativeFrom="margin">
+                  <wp14:pctHeight>0</wp14:pctHeight>
+                </wp14:sizeRelV>
+              </wp:anchor>
+            </w:drawing>
+          </mc:Choice>
+          <mc:Fallback>
+            <w:pict>
+              <v:rect id="Rectangle 11" o:spid="_x0000_s1033" style="position:absolute;margin-left:0;margin-top:1.25pt;width:492.15pt;height:681.25pt;z-index:251667456;visibility:visible;mso-wrap-style:square;mso-width-percent:0;mso-height-percent:0;mso-wrap-distance-left:9pt;mso-wrap-distance-top:0;mso-wrap-distance-right:9pt;mso-wrap-distance-bottom:0;mso-position-horizontal:left;mso-position-horizontal-relative:margin;mso-position-vertical:absolute;mso-position-vertical-relative:text;mso-width-percent:0;mso-height-percent:0;mso-width-relative:margin;mso-height-relative:margin;v-text-anchor:middle" o:gfxdata="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" fillcolor="#d8d8d8 [2732]" strokecolor="#1f4d78 [1604]" strokeweight="1pt">
+                <v:textbox>
+                  <w:txbxContent>
+                    <w:p>
+                      <w:pPr>
+                        <w:rPr>
+                          <w:i/>
+                          <w:color w:val="000000" w:themeColor="text1"/>
+                        </w:rPr>
+                      </w:pPr>
+                      <w:r>
+                        <w:rPr>
+                          <w:i/>
+                          <w:color w:val="000000" w:themeColor="text1"/>
+                        </w:rPr>
+                        <w:t>Out</w:t>
+                      </w:r>
+                      <w:r>
+                        <w:rPr>
+                          <w:i/>
+                          <w:color w:val="000000" w:themeColor="text1"/>
+                        </w:rPr>
+                        <w:t>put 1:</w:t>
+                      </w:r>
+                    </w:p>
+                    <w:p>
+                      <w:pPr>
+                        <w:rPr>
+                          <w:color w:val="000000" w:themeColor="text1"/>
+                        </w:rPr>
+                      </w:pPr>
+                      <w:r>
+                        <w:rPr>
+                          <w:color w:val="000000" w:themeColor="text1"/>
+                        </w:rPr>
+                        <w:t>Run by thread: First Name! value of i: 0</w:t>
+                      </w:r>
+                    </w:p>
+                    <w:p>
+                      <w:pPr>
+                        <w:rPr>
+                          <w:color w:val="000000" w:themeColor="text1"/>
+                        </w:rPr>
+                      </w:pPr>
+                      <w:r>
+                        <w:rPr>
+                          <w:color w:val="000000" w:themeColor="text1"/>
+                        </w:rPr>
+                        <w:t>Run by thread: Third Name! value of i: 0</w:t>
+                      </w:r>
+                    </w:p>
+                    <w:p>
+                      <w:pPr>
+                        <w:rPr>
+                          <w:color w:val="000000" w:themeColor="text1"/>
+                        </w:rPr>
+                      </w:pPr>
+                      <w:r>
+                        <w:rPr>
+                          <w:color w:val="000000" w:themeColor="text1"/>
+                        </w:rPr>
+                        <w:t>Run by thread: Third Name! value of i: 1</w:t>
+                      </w:r>
+                    </w:p>
+                    <w:p>
+                      <w:pPr>
+                        <w:rPr>
+                          <w:color w:val="000000" w:themeColor="text1"/>
+                        </w:rPr>
+                      </w:pPr>
+                      <w:r>
+                        <w:rPr>
+                          <w:color w:val="000000" w:themeColor="text1"/>
+                        </w:rPr>
+                        <w:t>Run by thread: Third Name! value of i: 2</w:t>
+                      </w:r>
+                    </w:p>
+                    <w:p>
+                      <w:pPr>
+                        <w:rPr>
+                          <w:color w:val="000000" w:themeColor="text1"/>
+                        </w:rPr>
+                      </w:pPr>
+                      <w:r>
+                        <w:rPr>
+                          <w:color w:val="000000" w:themeColor="text1"/>
+                        </w:rPr>
+                        <w:t>Run by thread: Second Name! value of i: 0</w:t>
+                      </w:r>
+                    </w:p>
+                    <w:p>
+                      <w:pPr>
+                        <w:rPr>
+                          <w:color w:val="000000" w:themeColor="text1"/>
+                        </w:rPr>
+                      </w:pPr>
+                      <w:r>
+                        <w:rPr>
+                          <w:color w:val="000000" w:themeColor="text1"/>
+                        </w:rPr>
+                        <w:t>Run by thread: First Name! value of i: 1</w:t>
+                      </w:r>
+                    </w:p>
+                    <w:p>
+                      <w:pPr>
+                        <w:rPr>
+                          <w:color w:val="000000" w:themeColor="text1"/>
+                        </w:rPr>
+                      </w:pPr>
+                      <w:r>
+                        <w:rPr>
+                          <w:color w:val="000000" w:themeColor="text1"/>
+                        </w:rPr>
+                        <w:t>Run by thread: Second Name! value of i: 1</w:t>
+                      </w:r>
+                    </w:p>
+                    <w:p>
+                      <w:pPr>
+                        <w:rPr>
+                          <w:color w:val="000000" w:themeColor="text1"/>
+                        </w:rPr>
+                      </w:pPr>
+                      <w:r>
+                        <w:rPr>
+                          <w:color w:val="000000" w:themeColor="text1"/>
+                        </w:rPr>
+                        <w:t>Run by thread: First Name! value of i: 2</w:t>
+                      </w:r>
+                    </w:p>
+                    <w:p>
+                      <w:pPr>
+                        <w:rPr>
+                          <w:color w:val="000000" w:themeColor="text1"/>
+                        </w:rPr>
+                      </w:pPr>
+                      <w:r>
+                        <w:rPr>
+                          <w:color w:val="000000" w:themeColor="text1"/>
+                        </w:rPr>
+                        <w:t>Run by thread: Second Name! value of i: 2</w:t>
+                      </w:r>
+                    </w:p>
+                    <w:p>
+                      <w:pPr>
+                        <w:rPr>
+                          <w:color w:val="000000" w:themeColor="text1"/>
+                        </w:rPr>
+                      </w:pPr>
+                    </w:p>
+                    <w:p>
+                      <w:pPr>
+                        <w:rPr>
+                          <w:i/>
+                          <w:color w:val="000000" w:themeColor="text1"/>
+                        </w:rPr>
+                      </w:pPr>
+                      <w:r>
+                        <w:rPr>
+                          <w:i/>
+                          <w:color w:val="000000" w:themeColor="text1"/>
+                        </w:rPr>
+                        <w:t xml:space="preserve">Output </w:t>
+                      </w:r>
+                      <w:r>
+                        <w:rPr>
+                          <w:i/>
+                          <w:color w:val="000000" w:themeColor="text1"/>
+                        </w:rPr>
+                        <w:t>2</w:t>
+                      </w:r>
+                      <w:r>
+                        <w:rPr>
+                          <w:i/>
+                          <w:color w:val="000000" w:themeColor="text1"/>
+                        </w:rPr>
+                        <w:t>:</w:t>
+                      </w:r>
+                    </w:p>
+                    <w:p>
+                      <w:pPr>
+                        <w:rPr>
+                          <w:color w:val="000000" w:themeColor="text1"/>
+                        </w:rPr>
+                      </w:pPr>
+                      <w:r>
+                        <w:rPr>
+                          <w:color w:val="000000" w:themeColor="text1"/>
+                        </w:rPr>
+                        <w:t>Run by thread: First Name! value of i: 0</w:t>
+                      </w:r>
+                    </w:p>
+                    <w:p>
+                      <w:pPr>
+                        <w:rPr>
+                          <w:color w:val="000000" w:themeColor="text1"/>
+                        </w:rPr>
+                      </w:pPr>
+                      <w:r>
+                        <w:rPr>
+                          <w:color w:val="000000" w:themeColor="text1"/>
+                        </w:rPr>
+                        <w:t>Run by thread: First Name! value of i: 1</w:t>
+                      </w:r>
+                    </w:p>
+                    <w:p>
+                      <w:pPr>
+                        <w:rPr>
+                          <w:color w:val="000000" w:themeColor="text1"/>
+                        </w:rPr>
+                      </w:pPr>
+                      <w:r>
+                        <w:rPr>
+                          <w:color w:val="000000" w:themeColor="text1"/>
+                        </w:rPr>
+                        <w:t>Run by thread: First Name! value of i: 2</w:t>
+                      </w:r>
+                    </w:p>
+                    <w:p>
+                      <w:pPr>
+                        <w:rPr>
+                          <w:color w:val="000000" w:themeColor="text1"/>
+                        </w:rPr>
+                      </w:pPr>
+                      <w:r>
+                        <w:rPr>
+                          <w:color w:val="000000" w:themeColor="text1"/>
+                        </w:rPr>
+                        <w:t>Run by thread: Second Name! value of i: 0</w:t>
+                      </w:r>
+                    </w:p>
+                    <w:p>
+                      <w:pPr>
+                        <w:rPr>
+                          <w:color w:val="000000" w:themeColor="text1"/>
+                        </w:rPr>
+                      </w:pPr>
+                      <w:r>
+                        <w:rPr>
+                          <w:color w:val="000000" w:themeColor="text1"/>
+                        </w:rPr>
+                        <w:t>Run by thread: Second Name! value of i: 1</w:t>
+                      </w:r>
+                    </w:p>
+                    <w:p>
+                      <w:pPr>
+                        <w:rPr>
+                          <w:color w:val="000000" w:themeColor="text1"/>
+                        </w:rPr>
+                      </w:pPr>
+                      <w:r>
+                        <w:rPr>
+                          <w:color w:val="000000" w:themeColor="text1"/>
+                        </w:rPr>
+                        <w:t>Run by thread: Second Name! value of i: 2</w:t>
+                      </w:r>
+                    </w:p>
+                    <w:p>
+                      <w:pPr>
+                        <w:rPr>
+                          <w:color w:val="000000" w:themeColor="text1"/>
+                        </w:rPr>
+                      </w:pPr>
+                      <w:r>
+                        <w:rPr>
+                          <w:color w:val="000000" w:themeColor="text1"/>
+                        </w:rPr>
+                        <w:t>Run by thread: Third Name! value of i: 0</w:t>
+                      </w:r>
+                    </w:p>
+                    <w:p>
+                      <w:pPr>
+                        <w:rPr>
+                          <w:color w:val="000000" w:themeColor="text1"/>
+                        </w:rPr>
+                      </w:pPr>
+                      <w:r>
+                        <w:rPr>
+                          <w:color w:val="000000" w:themeColor="text1"/>
+                        </w:rPr>
+                        <w:t>Run by thread: Third Name! value of i: 1</w:t>
+                      </w:r>
+                    </w:p>
+                    <w:p>
+                      <w:pPr>
+                        <w:rPr>
+                          <w:color w:val="000000" w:themeColor="text1"/>
+                        </w:rPr>
+                      </w:pPr>
+                      <w:r>
+                        <w:rPr>
+                          <w:color w:val="000000" w:themeColor="text1"/>
+                        </w:rPr>
+                        <w:t>Run by thread: Third Name! value of i: 2</w:t>
+                      </w:r>
+                    </w:p>
+                    <w:p>
+                      <w:pPr>
+                        <w:rPr>
+                          <w:color w:val="000000" w:themeColor="text1"/>
+                        </w:rPr>
+                      </w:pPr>
+                    </w:p>
+                    <w:p>
+                      <w:pPr>
+                        <w:rPr>
+                          <w:i/>
+                          <w:color w:val="000000" w:themeColor="text1"/>
+                        </w:rPr>
+                      </w:pPr>
+                      <w:r>
+                        <w:rPr>
+                          <w:i/>
+                          <w:color w:val="000000" w:themeColor="text1"/>
+                        </w:rPr>
+                        <w:t>Output 3:</w:t>
+                      </w:r>
+                    </w:p>
+                    <w:p>
+                      <w:pPr>
+                        <w:rPr>
+                          <w:color w:val="000000" w:themeColor="text1"/>
+                        </w:rPr>
+                      </w:pPr>
+                      <w:r>
+                        <w:rPr>
+                          <w:color w:val="000000" w:themeColor="text1"/>
+                        </w:rPr>
+                        <w:t>Run by thread: Second Name! value of i: 0</w:t>
+                      </w:r>
+                    </w:p>
+                    <w:p>
+                      <w:pPr>
+                        <w:rPr>
+                          <w:color w:val="000000" w:themeColor="text1"/>
+                        </w:rPr>
+                      </w:pPr>
+                      <w:r>
+                        <w:rPr>
+                          <w:color w:val="000000" w:themeColor="text1"/>
+                        </w:rPr>
+                        <w:t>Run by thread: Second Name! value of i: 1</w:t>
+                      </w:r>
+                    </w:p>
+                    <w:p>
+                      <w:pPr>
+                        <w:rPr>
+                          <w:color w:val="000000" w:themeColor="text1"/>
+                        </w:rPr>
+                      </w:pPr>
+                      <w:r>
+                        <w:rPr>
+                          <w:color w:val="000000" w:themeColor="text1"/>
+                        </w:rPr>
+                        <w:t>Run by thread: Second Name! value of i: 2</w:t>
+                      </w:r>
+                    </w:p>
+                    <w:p>
+                      <w:pPr>
+                        <w:rPr>
+                          <w:color w:val="000000" w:themeColor="text1"/>
+                        </w:rPr>
+                      </w:pPr>
+                      <w:r>
+                        <w:rPr>
+                          <w:color w:val="000000" w:themeColor="text1"/>
+                        </w:rPr>
+                        <w:t>Run by thread: First Name! value of i: 0</w:t>
+                      </w:r>
+                    </w:p>
+                    <w:p>
+                      <w:pPr>
+                        <w:rPr>
+                          <w:color w:val="000000" w:themeColor="text1"/>
+                        </w:rPr>
+                      </w:pPr>
+                      <w:r>
+                        <w:rPr>
+                          <w:color w:val="000000" w:themeColor="text1"/>
+                        </w:rPr>
+                        <w:t>Run by thread: First Name! value of i: 1</w:t>
+                      </w:r>
+                    </w:p>
+                    <w:p>
+                      <w:pPr>
+                        <w:rPr>
+                          <w:color w:val="000000" w:themeColor="text1"/>
+                        </w:rPr>
+                      </w:pPr>
+                      <w:r>
+                        <w:rPr>
+                          <w:color w:val="000000" w:themeColor="text1"/>
+                        </w:rPr>
+                        <w:t>Run by thread: First Name! value of i: 2</w:t>
+                      </w:r>
+                    </w:p>
+                    <w:p>
+                      <w:pPr>
+                        <w:rPr>
+                          <w:color w:val="000000" w:themeColor="text1"/>
+                        </w:rPr>
+                      </w:pPr>
+                      <w:r>
+                        <w:rPr>
+                          <w:color w:val="000000" w:themeColor="text1"/>
+                        </w:rPr>
+                        <w:t>Run by thread: Third Name! value of i: 0</w:t>
+                      </w:r>
+                    </w:p>
+                    <w:p>
+                      <w:pPr>
+                        <w:jc w:val="center"/>
+                      </w:pPr>
+                      <w:r>
+                        <w:t>Run by thread: Third Name! value of i: 2</w:t>
+                      </w:r>
+                    </w:p>
+                    <w:p>
+                      <w:pPr>
+                        <w:jc w:val="center"/>
+                      </w:pPr>
+                    </w:p>
+                    <w:p>
+                      <w:pPr>
+                        <w:jc w:val="center"/>
+                      </w:pPr>
+                    </w:p>
+                    <w:p>
+                      <w:pPr>
+                        <w:jc w:val="center"/>
+                      </w:pPr>
+                    </w:p>
+                  </w:txbxContent>
+                </v:textbox>
+                <w10:wrap anchorx="margin"/>
+              </v:rect>
+            </w:pict>
+          </mc:Fallback>
+        </mc:AlternateContent>
+      </w:r>
+      <w:proofErr w:type="spellStart"/>
+      <w:r>
+        <w:t>dddddddddddddddddddddddddddddddddddddddddd</w:t>
+      </w:r>
+      <w:proofErr w:type="spellEnd"/>
+      <w:r>
+        <w:t xml:space="preserve">                                             </w:t>
+      </w:r>
+    </w:p>
+    <w:p/>
+    <w:p/>
+    <w:p/>
+    <w:p/>
+    <w:p/>
+    <w:p>
+      <w:proofErr w:type="spellStart"/>
+      <w:r>
+        <w:t>Ddddd</w:t>
+      </w:r>
+      <w:proofErr w:type="spellEnd"/>
+    </w:p>
+    <w:p/>
+    <w:p/>
+    <w:p/>
+    <w:p/>
+    <w:p/>
+    <w:p/>
+    <w:p/>
+    <w:p/>
+    <w:p/>
+    <w:p/>
+    <w:p>
+      <w:proofErr w:type="spellStart"/>
+      <w:r>
+        <w:t>Ddd</w:t>
+      </w:r>
+      <w:proofErr w:type="spellEnd"/>
+    </w:p>
+    <w:p/>
+    <w:p/>
+    <w:p/>
+    <w:p>
+      <w:r>
+        <w:t>D</w:t>
+      </w:r>
+    </w:p>
+    <w:p/>
+    <w:p/>
+    <w:p/>
+    <w:p/>
+    <w:p/>
+    <w:p/>
+    <w:p>
+      <w:pPr>
+        <w:rPr>
+          <w:b/>
+        </w:rPr>
+      </w:pPr>
+      <w:r>
+        <w:rPr>
+          <w:b/>
+        </w:rPr>
+        <w:lastRenderedPageBreak/>
+        <w:t>Thread states and transition:</w:t>
+      </w:r>
       <w:bookmarkStart w:id="0" w:name="_GoBack"/>
       <w:bookmarkEnd w:id="0"/>
     </w:p>
@@ -4396,7 +6969,6 @@
     <w:basedOn w:val="Normal"/>
     <w:next w:val="Normal"/>
     <w:uiPriority w:val="35"/>
-    <w:semiHidden/>
     <w:unhideWhenUsed/>
     <w:qFormat/>
     <w:rsid w:val="00C81B98"/>
@@ -4409,6 +6981,36 @@
       <w:color w:val="44546A" w:themeColor="text2"/>
       <w:sz w:val="18"/>
       <w:szCs w:val="18"/>
+    </w:rPr>
+  </w:style>
+  <w:style w:type="paragraph" w:styleId="HTMLPreformatted">
+    <w:name w:val="HTML Preformatted"/>
+    <w:basedOn w:val="Normal"/>
+    <w:link w:val="HTMLPreformattedChar"/>
+    <w:uiPriority w:val="99"/>
+    <w:semiHidden/>
+    <w:unhideWhenUsed/>
+    <w:rsid w:val="00FD6556"/>
+    <w:pPr>
+      <w:spacing w:after="0" w:line="240" w:lineRule="auto"/>
+    </w:pPr>
+    <w:rPr>
+      <w:rFonts w:ascii="Consolas" w:hAnsi="Consolas"/>
+      <w:sz w:val="20"/>
+      <w:szCs w:val="20"/>
+    </w:rPr>
+  </w:style>
+  <w:style w:type="character" w:customStyle="1" w:styleId="HTMLPreformattedChar">
+    <w:name w:val="HTML Preformatted Char"/>
+    <w:basedOn w:val="DefaultParagraphFont"/>
+    <w:link w:val="HTMLPreformatted"/>
+    <w:uiPriority w:val="99"/>
+    <w:semiHidden/>
+    <w:rsid w:val="00FD6556"/>
+    <w:rPr>
+      <w:rFonts w:ascii="Consolas" w:hAnsi="Consolas"/>
+      <w:sz w:val="20"/>
+      <w:szCs w:val="20"/>
     </w:rPr>
   </w:style>
 </w:styles>

</xml_diff>

<commit_message>
States of thread implemented
States of thread implemented. Prevention of thread execution to be done.
</commit_message>
<xml_diff>
--- a/Thread_01.docx
+++ b/Thread_01.docx
@@ -5444,6 +5444,318 @@
         <w:lastRenderedPageBreak/>
         <w:t>Thread states and transition:</w:t>
       </w:r>
+    </w:p>
+    <w:p>
+      <w:r>
+        <w:t>A Thread object can have</w:t>
+      </w:r>
+      <w:r>
+        <w:rPr>
+          <w:i/>
+        </w:rPr>
+        <w:t xml:space="preserve"> one of the</w:t>
+      </w:r>
+      <w:r>
+        <w:t xml:space="preserve"> 5 different states. They are as follows:</w:t>
+      </w:r>
+    </w:p>
+    <w:p>
+      <w:pPr>
+        <w:pStyle w:val="ListParagraph"/>
+        <w:numPr>
+          <w:ilvl w:val="0"/>
+          <w:numId w:val="9"/>
+        </w:numPr>
+      </w:pPr>
+      <w:r>
+        <w:t>NEW</w:t>
+      </w:r>
+    </w:p>
+    <w:p>
+      <w:pPr>
+        <w:pStyle w:val="ListParagraph"/>
+        <w:numPr>
+          <w:ilvl w:val="0"/>
+          <w:numId w:val="9"/>
+        </w:numPr>
+      </w:pPr>
+      <w:r>
+        <w:t>RUNNABLE</w:t>
+      </w:r>
+    </w:p>
+    <w:p>
+      <w:pPr>
+        <w:pStyle w:val="ListParagraph"/>
+        <w:numPr>
+          <w:ilvl w:val="0"/>
+          <w:numId w:val="9"/>
+        </w:numPr>
+      </w:pPr>
+      <w:r>
+        <w:t>RUNNING</w:t>
+      </w:r>
+    </w:p>
+    <w:p>
+      <w:pPr>
+        <w:pStyle w:val="ListParagraph"/>
+        <w:numPr>
+          <w:ilvl w:val="0"/>
+          <w:numId w:val="9"/>
+        </w:numPr>
+      </w:pPr>
+      <w:r>
+        <w:t>WAITING/BLOCKING/SLEEPING</w:t>
+      </w:r>
+    </w:p>
+    <w:p>
+      <w:pPr>
+        <w:pStyle w:val="ListParagraph"/>
+        <w:numPr>
+          <w:ilvl w:val="0"/>
+          <w:numId w:val="9"/>
+        </w:numPr>
+      </w:pPr>
+      <w:r>
+        <w:t>DEAD</w:t>
+      </w:r>
+    </w:p>
+    <w:p>
+      <w:r>
+        <w:rPr>
+          <w:u w:val="single"/>
+        </w:rPr>
+        <w:t>State NEW:</w:t>
+      </w:r>
+      <w:r>
+        <w:t xml:space="preserve"> When a new thread object is created it is said to be in NEW state, before it invokes the </w:t>
+      </w:r>
+      <w:r>
+        <w:t>start (</w:t>
+      </w:r>
+      <w:r>
+        <w:t xml:space="preserve">) method. At this point the instance is live but the thread of execution is not considered to be </w:t>
+      </w:r>
+      <w:r>
+        <w:rPr>
+          <w:i/>
+        </w:rPr>
+        <w:t>alive</w:t>
+      </w:r>
+      <w:r>
+        <w:t>. A Thread once in the NEW state if gets changed to another state cannot return back to this state again.</w:t>
+      </w:r>
+    </w:p>
+    <w:p>
+      <w:r>
+        <w:rPr>
+          <w:u w:val="single"/>
+        </w:rPr>
+        <w:t>State RUNNABLE:</w:t>
+      </w:r>
+      <w:r>
+        <w:t xml:space="preserve"> When the start() method is invoked on a Thread object the object moves to the RUNNABLE state. At this state the Thread object is eligible to run but yet not in the running state or the scheduler has not selected the thread to run. At this state he thread is considered to be </w:t>
+      </w:r>
+      <w:r>
+        <w:rPr>
+          <w:i/>
+        </w:rPr>
+        <w:t>alive</w:t>
+      </w:r>
+      <w:r>
+        <w:t>.</w:t>
+      </w:r>
+    </w:p>
+    <w:p>
+      <w:r>
+        <w:t>A thread can come back to this state from the NEW state or the thread can return back to this state from the other states like RUNNING or WAITING</w:t>
+      </w:r>
+      <w:r>
+        <w:t>/BLOCKING/SLEEPING</w:t>
+      </w:r>
+      <w:r>
+        <w:t>, but not once it has got terminated and moved to DEAD state.</w:t>
+      </w:r>
+    </w:p>
+    <w:p>
+      <w:r>
+        <w:t>The scheduler selects the thread to run from the thread pool if the thread is in this state.</w:t>
+      </w:r>
+    </w:p>
+    <w:p>
+      <w:r>
+        <w:rPr>
+          <w:u w:val="single"/>
+        </w:rPr>
+        <w:t>State RUNNING:</w:t>
+      </w:r>
+      <w:r>
+        <w:t xml:space="preserve"> This is the state when the thread is actually performing its actions. This happens when the scheduler selects a thread from the thread pool and let it execute. A Thread at this stage can go back to either RUNNABLE state or </w:t>
+      </w:r>
+      <w:r>
+        <w:t>WAITING/BLOCKING/SLEEPING</w:t>
+      </w:r>
+      <w:r>
+        <w:t xml:space="preserve"> state or move to DEAD state if it has completed its task.</w:t>
+      </w:r>
+      <w:r>
+        <w:t xml:space="preserve"> But to come to this state the Thread has to </w:t>
+      </w:r>
+      <w:r>
+        <w:t>have</w:t>
+      </w:r>
+      <w:r>
+        <w:t xml:space="preserve"> to be in the RUNNABLE state. </w:t>
+      </w:r>
+      <w:r>
+        <w:t>The scheduler decides to move a Thread to this state.</w:t>
+      </w:r>
+      <w:r>
+        <w:t xml:space="preserve"> Of course the state thread is </w:t>
+      </w:r>
+      <w:r>
+        <w:rPr>
+          <w:i/>
+        </w:rPr>
+        <w:t xml:space="preserve">alive </w:t>
+      </w:r>
+      <w:r>
+        <w:t>at this stage.</w:t>
+      </w:r>
+    </w:p>
+    <w:p>
+      <w:r>
+        <w:rPr>
+          <w:u w:val="single"/>
+        </w:rPr>
+        <w:t xml:space="preserve">State </w:t>
+      </w:r>
+      <w:r>
+        <w:rPr>
+          <w:u w:val="single"/>
+        </w:rPr>
+        <w:t>WAITING/BLOCKING/SLEEPING</w:t>
+      </w:r>
+      <w:r>
+        <w:rPr>
+          <w:u w:val="single"/>
+        </w:rPr>
+        <w:t>:</w:t>
+      </w:r>
+      <w:r>
+        <w:t xml:space="preserve"> At this stage the thread is neither it is eligible to run nor it is in RUNNABLE state. But it can return back to RUNNABLE state again. In this particular state we can see 3 options are clubbed together. But one thing is still common, the thread is still </w:t>
+      </w:r>
+      <w:r>
+        <w:rPr>
+          <w:i/>
+        </w:rPr>
+        <w:t>alive</w:t>
+      </w:r>
+      <w:r>
+        <w:rPr>
+          <w:i/>
+        </w:rPr>
+        <w:t>.</w:t>
+      </w:r>
+      <w:r>
+        <w:t xml:space="preserve"> </w:t>
+      </w:r>
+    </w:p>
+    <w:p>
+      <w:pPr>
+        <w:pStyle w:val="ListParagraph"/>
+        <w:numPr>
+          <w:ilvl w:val="0"/>
+          <w:numId w:val="10"/>
+        </w:numPr>
+      </w:pPr>
+      <w:r>
+        <w:t>WAITING: A code</w:t>
+      </w:r>
+      <w:r>
+        <w:t xml:space="preserve"> (</w:t>
+      </w:r>
+      <w:r>
+        <w:rPr>
+          <w:i/>
+        </w:rPr>
+        <w:t>not another thread, which is not possible</w:t>
+      </w:r>
+      <w:r>
+        <w:t>)</w:t>
+      </w:r>
+      <w:r>
+        <w:t xml:space="preserve"> may tell the thread to wait. </w:t>
+      </w:r>
+      <w:r>
+        <w:t>In this case another thread can sends a notification to this thread not to wait anymore and the current thread goes back to RUNNABLE state.</w:t>
+      </w:r>
+    </w:p>
+    <w:p>
+      <w:pPr>
+        <w:pStyle w:val="ListParagraph"/>
+      </w:pPr>
+    </w:p>
+    <w:p>
+      <w:pPr>
+        <w:pStyle w:val="ListParagraph"/>
+        <w:numPr>
+          <w:ilvl w:val="0"/>
+          <w:numId w:val="10"/>
+        </w:numPr>
+      </w:pPr>
+      <w:r>
+        <w:t xml:space="preserve">BLOCKING: A thread may be fetching some resource and so it I s blocked. Once the resource is available it goes back to RUNNABLE state. </w:t>
+      </w:r>
+    </w:p>
+    <w:p>
+      <w:pPr>
+        <w:pStyle w:val="ListParagraph"/>
+      </w:pPr>
+    </w:p>
+    <w:p>
+      <w:pPr>
+        <w:pStyle w:val="ListParagraph"/>
+        <w:numPr>
+          <w:ilvl w:val="0"/>
+          <w:numId w:val="10"/>
+        </w:numPr>
+      </w:pPr>
+      <w:r>
+        <w:t>SLEEPING: If a code tells the thread to sleep for some time it stays in this state. Once the time period is over it goes back to RUNNABLE state.</w:t>
+      </w:r>
+    </w:p>
+    <w:p>
+      <w:pPr>
+        <w:rPr>
+          <w:i/>
+        </w:rPr>
+      </w:pPr>
+      <w:r>
+        <w:rPr>
+          <w:u w:val="single"/>
+        </w:rPr>
+        <w:t>State DEAD:</w:t>
+      </w:r>
+      <w:r>
+        <w:t xml:space="preserve"> </w:t>
+      </w:r>
+      <w:r>
+        <w:t xml:space="preserve">A thread is considered dead when its run() method gets over. The Thread object may stay in the heap, but the thread of execution is over. This Thread cannot be run again calling the start() function, as it will throw exception. At this stage the thread is of course not considered to be </w:t>
+      </w:r>
+      <w:r>
+        <w:rPr>
+          <w:i/>
+        </w:rPr>
+        <w:t>alive</w:t>
+      </w:r>
+      <w:r>
+        <w:rPr>
+          <w:i/>
+        </w:rPr>
+        <w:t>.</w:t>
+      </w:r>
+    </w:p>
+    <w:p>
       <w:bookmarkStart w:id="0" w:name="_GoBack"/>
       <w:bookmarkEnd w:id="0"/>
     </w:p>
@@ -5576,6 +5888,95 @@
 <file path=word/numbering.xml><?xml version="1.0" encoding="utf-8"?>
 <w:numbering xmlns:wpc="http://schemas.microsoft.com/office/word/2010/wordprocessingCanvas" xmlns:cx="http://schemas.microsoft.com/office/drawing/2014/chartex" xmlns:cx1="http://schemas.microsoft.com/office/drawing/2015/9/8/chartex" xmlns:mc="http://schemas.openxmlformats.org/markup-compatibility/2006" xmlns:o="urn:schemas-microsoft-com:office:office" xmlns:r="http://schemas.openxmlformats.org/officeDocument/2006/relationships" xmlns:m="http://schemas.openxmlformats.org/officeDocument/2006/math" xmlns:v="urn:schemas-microsoft-com:vml" xmlns:wp14="http://schemas.microsoft.com/office/word/2010/wordprocessingDrawing" xmlns:wp="http://schemas.openxmlformats.org/drawingml/2006/wordprocessingDrawing" xmlns:w10="urn:schemas-microsoft-com:office:word" xmlns:w="http://schemas.openxmlformats.org/wordprocessingml/2006/main" xmlns:w14="http://schemas.microsoft.com/office/word/2010/wordml" xmlns:w15="http://schemas.microsoft.com/office/word/2012/wordml" xmlns:w16se="http://schemas.microsoft.com/office/word/2015/wordml/symex" xmlns:wpg="http://schemas.microsoft.com/office/word/2010/wordprocessingGroup" xmlns:wpi="http://schemas.microsoft.com/office/word/2010/wordprocessingInk" xmlns:wne="http://schemas.microsoft.com/office/word/2006/wordml" xmlns:wps="http://schemas.microsoft.com/office/word/2010/wordprocessingShape" mc:Ignorable="w14 w15 w16se wp14">
   <w:abstractNum w:abstractNumId="0" w15:restartNumberingAfterBreak="0">
+    <w:nsid w:val="00392982"/>
+    <w:multiLevelType w:val="hybridMultilevel"/>
+    <w:tmpl w:val="2E003B82"/>
+    <w:lvl w:ilvl="0" w:tplc="2A9ADB4C">
+      <w:start w:val="1"/>
+      <w:numFmt w:val="decimal"/>
+      <w:lvlText w:val="%1&gt;"/>
+      <w:lvlJc w:val="left"/>
+      <w:pPr>
+        <w:ind w:left="720" w:hanging="360"/>
+      </w:pPr>
+      <w:rPr>
+        <w:rFonts w:hint="default"/>
+      </w:rPr>
+    </w:lvl>
+    <w:lvl w:ilvl="1" w:tplc="04090019" w:tentative="1">
+      <w:start w:val="1"/>
+      <w:numFmt w:val="lowerLetter"/>
+      <w:lvlText w:val="%2."/>
+      <w:lvlJc w:val="left"/>
+      <w:pPr>
+        <w:ind w:left="1440" w:hanging="360"/>
+      </w:pPr>
+    </w:lvl>
+    <w:lvl w:ilvl="2" w:tplc="0409001B" w:tentative="1">
+      <w:start w:val="1"/>
+      <w:numFmt w:val="lowerRoman"/>
+      <w:lvlText w:val="%3."/>
+      <w:lvlJc w:val="right"/>
+      <w:pPr>
+        <w:ind w:left="2160" w:hanging="180"/>
+      </w:pPr>
+    </w:lvl>
+    <w:lvl w:ilvl="3" w:tplc="0409000F" w:tentative="1">
+      <w:start w:val="1"/>
+      <w:numFmt w:val="decimal"/>
+      <w:lvlText w:val="%4."/>
+      <w:lvlJc w:val="left"/>
+      <w:pPr>
+        <w:ind w:left="2880" w:hanging="360"/>
+      </w:pPr>
+    </w:lvl>
+    <w:lvl w:ilvl="4" w:tplc="04090019" w:tentative="1">
+      <w:start w:val="1"/>
+      <w:numFmt w:val="lowerLetter"/>
+      <w:lvlText w:val="%5."/>
+      <w:lvlJc w:val="left"/>
+      <w:pPr>
+        <w:ind w:left="3600" w:hanging="360"/>
+      </w:pPr>
+    </w:lvl>
+    <w:lvl w:ilvl="5" w:tplc="0409001B" w:tentative="1">
+      <w:start w:val="1"/>
+      <w:numFmt w:val="lowerRoman"/>
+      <w:lvlText w:val="%6."/>
+      <w:lvlJc w:val="right"/>
+      <w:pPr>
+        <w:ind w:left="4320" w:hanging="180"/>
+      </w:pPr>
+    </w:lvl>
+    <w:lvl w:ilvl="6" w:tplc="0409000F" w:tentative="1">
+      <w:start w:val="1"/>
+      <w:numFmt w:val="decimal"/>
+      <w:lvlText w:val="%7."/>
+      <w:lvlJc w:val="left"/>
+      <w:pPr>
+        <w:ind w:left="5040" w:hanging="360"/>
+      </w:pPr>
+    </w:lvl>
+    <w:lvl w:ilvl="7" w:tplc="04090019" w:tentative="1">
+      <w:start w:val="1"/>
+      <w:numFmt w:val="lowerLetter"/>
+      <w:lvlText w:val="%8."/>
+      <w:lvlJc w:val="left"/>
+      <w:pPr>
+        <w:ind w:left="5760" w:hanging="360"/>
+      </w:pPr>
+    </w:lvl>
+    <w:lvl w:ilvl="8" w:tplc="0409001B" w:tentative="1">
+      <w:start w:val="1"/>
+      <w:numFmt w:val="lowerRoman"/>
+      <w:lvlText w:val="%9."/>
+      <w:lvlJc w:val="right"/>
+      <w:pPr>
+        <w:ind w:left="6480" w:hanging="180"/>
+      </w:pPr>
+    </w:lvl>
+  </w:abstractNum>
+  <w:abstractNum w:abstractNumId="1" w15:restartNumberingAfterBreak="0">
     <w:nsid w:val="00C41544"/>
     <w:multiLevelType w:val="hybridMultilevel"/>
     <w:tmpl w:val="1A78B386"/>
@@ -5688,7 +6089,7 @@
       </w:rPr>
     </w:lvl>
   </w:abstractNum>
-  <w:abstractNum w:abstractNumId="1" w15:restartNumberingAfterBreak="0">
+  <w:abstractNum w:abstractNumId="2" w15:restartNumberingAfterBreak="0">
     <w:nsid w:val="1ECF167A"/>
     <w:multiLevelType w:val="hybridMultilevel"/>
     <w:tmpl w:val="F7F4CEEE"/>
@@ -5801,7 +6202,120 @@
       </w:rPr>
     </w:lvl>
   </w:abstractNum>
-  <w:abstractNum w:abstractNumId="2" w15:restartNumberingAfterBreak="0">
+  <w:abstractNum w:abstractNumId="3" w15:restartNumberingAfterBreak="0">
+    <w:nsid w:val="4D6903BC"/>
+    <w:multiLevelType w:val="hybridMultilevel"/>
+    <w:tmpl w:val="F0BCEB60"/>
+    <w:lvl w:ilvl="0" w:tplc="04090001">
+      <w:start w:val="1"/>
+      <w:numFmt w:val="bullet"/>
+      <w:lvlText w:val=""/>
+      <w:lvlJc w:val="left"/>
+      <w:pPr>
+        <w:ind w:left="720" w:hanging="360"/>
+      </w:pPr>
+      <w:rPr>
+        <w:rFonts w:ascii="Symbol" w:hAnsi="Symbol" w:hint="default"/>
+      </w:rPr>
+    </w:lvl>
+    <w:lvl w:ilvl="1" w:tplc="04090003" w:tentative="1">
+      <w:start w:val="1"/>
+      <w:numFmt w:val="bullet"/>
+      <w:lvlText w:val="o"/>
+      <w:lvlJc w:val="left"/>
+      <w:pPr>
+        <w:ind w:left="1440" w:hanging="360"/>
+      </w:pPr>
+      <w:rPr>
+        <w:rFonts w:ascii="Courier New" w:hAnsi="Courier New" w:cs="Courier New" w:hint="default"/>
+      </w:rPr>
+    </w:lvl>
+    <w:lvl w:ilvl="2" w:tplc="04090005" w:tentative="1">
+      <w:start w:val="1"/>
+      <w:numFmt w:val="bullet"/>
+      <w:lvlText w:val=""/>
+      <w:lvlJc w:val="left"/>
+      <w:pPr>
+        <w:ind w:left="2160" w:hanging="360"/>
+      </w:pPr>
+      <w:rPr>
+        <w:rFonts w:ascii="Wingdings" w:hAnsi="Wingdings" w:hint="default"/>
+      </w:rPr>
+    </w:lvl>
+    <w:lvl w:ilvl="3" w:tplc="04090001" w:tentative="1">
+      <w:start w:val="1"/>
+      <w:numFmt w:val="bullet"/>
+      <w:lvlText w:val=""/>
+      <w:lvlJc w:val="left"/>
+      <w:pPr>
+        <w:ind w:left="2880" w:hanging="360"/>
+      </w:pPr>
+      <w:rPr>
+        <w:rFonts w:ascii="Symbol" w:hAnsi="Symbol" w:hint="default"/>
+      </w:rPr>
+    </w:lvl>
+    <w:lvl w:ilvl="4" w:tplc="04090003" w:tentative="1">
+      <w:start w:val="1"/>
+      <w:numFmt w:val="bullet"/>
+      <w:lvlText w:val="o"/>
+      <w:lvlJc w:val="left"/>
+      <w:pPr>
+        <w:ind w:left="3600" w:hanging="360"/>
+      </w:pPr>
+      <w:rPr>
+        <w:rFonts w:ascii="Courier New" w:hAnsi="Courier New" w:cs="Courier New" w:hint="default"/>
+      </w:rPr>
+    </w:lvl>
+    <w:lvl w:ilvl="5" w:tplc="04090005" w:tentative="1">
+      <w:start w:val="1"/>
+      <w:numFmt w:val="bullet"/>
+      <w:lvlText w:val=""/>
+      <w:lvlJc w:val="left"/>
+      <w:pPr>
+        <w:ind w:left="4320" w:hanging="360"/>
+      </w:pPr>
+      <w:rPr>
+        <w:rFonts w:ascii="Wingdings" w:hAnsi="Wingdings" w:hint="default"/>
+      </w:rPr>
+    </w:lvl>
+    <w:lvl w:ilvl="6" w:tplc="04090001" w:tentative="1">
+      <w:start w:val="1"/>
+      <w:numFmt w:val="bullet"/>
+      <w:lvlText w:val=""/>
+      <w:lvlJc w:val="left"/>
+      <w:pPr>
+        <w:ind w:left="5040" w:hanging="360"/>
+      </w:pPr>
+      <w:rPr>
+        <w:rFonts w:ascii="Symbol" w:hAnsi="Symbol" w:hint="default"/>
+      </w:rPr>
+    </w:lvl>
+    <w:lvl w:ilvl="7" w:tplc="04090003" w:tentative="1">
+      <w:start w:val="1"/>
+      <w:numFmt w:val="bullet"/>
+      <w:lvlText w:val="o"/>
+      <w:lvlJc w:val="left"/>
+      <w:pPr>
+        <w:ind w:left="5760" w:hanging="360"/>
+      </w:pPr>
+      <w:rPr>
+        <w:rFonts w:ascii="Courier New" w:hAnsi="Courier New" w:cs="Courier New" w:hint="default"/>
+      </w:rPr>
+    </w:lvl>
+    <w:lvl w:ilvl="8" w:tplc="04090005" w:tentative="1">
+      <w:start w:val="1"/>
+      <w:numFmt w:val="bullet"/>
+      <w:lvlText w:val=""/>
+      <w:lvlJc w:val="left"/>
+      <w:pPr>
+        <w:ind w:left="6480" w:hanging="360"/>
+      </w:pPr>
+      <w:rPr>
+        <w:rFonts w:ascii="Wingdings" w:hAnsi="Wingdings" w:hint="default"/>
+      </w:rPr>
+    </w:lvl>
+  </w:abstractNum>
+  <w:abstractNum w:abstractNumId="4" w15:restartNumberingAfterBreak="0">
     <w:nsid w:val="57B86588"/>
     <w:multiLevelType w:val="hybridMultilevel"/>
     <w:tmpl w:val="B0F2E90A"/>
@@ -5914,7 +6428,7 @@
       </w:rPr>
     </w:lvl>
   </w:abstractNum>
-  <w:abstractNum w:abstractNumId="3" w15:restartNumberingAfterBreak="0">
+  <w:abstractNum w:abstractNumId="5" w15:restartNumberingAfterBreak="0">
     <w:nsid w:val="5AFF2A68"/>
     <w:multiLevelType w:val="hybridMultilevel"/>
     <w:tmpl w:val="17D4896C"/>
@@ -6027,7 +6541,7 @@
       </w:rPr>
     </w:lvl>
   </w:abstractNum>
-  <w:abstractNum w:abstractNumId="4" w15:restartNumberingAfterBreak="0">
+  <w:abstractNum w:abstractNumId="6" w15:restartNumberingAfterBreak="0">
     <w:nsid w:val="5E3A13CA"/>
     <w:multiLevelType w:val="hybridMultilevel"/>
     <w:tmpl w:val="A8461B2C"/>
@@ -6116,7 +6630,7 @@
       </w:pPr>
     </w:lvl>
   </w:abstractNum>
-  <w:abstractNum w:abstractNumId="5" w15:restartNumberingAfterBreak="0">
+  <w:abstractNum w:abstractNumId="7" w15:restartNumberingAfterBreak="0">
     <w:nsid w:val="5F9F217C"/>
     <w:multiLevelType w:val="hybridMultilevel"/>
     <w:tmpl w:val="99BE8820"/>
@@ -6229,7 +6743,7 @@
       </w:rPr>
     </w:lvl>
   </w:abstractNum>
-  <w:abstractNum w:abstractNumId="6" w15:restartNumberingAfterBreak="0">
+  <w:abstractNum w:abstractNumId="8" w15:restartNumberingAfterBreak="0">
     <w:nsid w:val="64C812C2"/>
     <w:multiLevelType w:val="hybridMultilevel"/>
     <w:tmpl w:val="B9600C0E"/>
@@ -6315,7 +6829,7 @@
       </w:pPr>
     </w:lvl>
   </w:abstractNum>
-  <w:abstractNum w:abstractNumId="7" w15:restartNumberingAfterBreak="0">
+  <w:abstractNum w:abstractNumId="9" w15:restartNumberingAfterBreak="0">
     <w:nsid w:val="70B93C36"/>
     <w:multiLevelType w:val="hybridMultilevel"/>
     <w:tmpl w:val="3B80F4C6"/>
@@ -6429,28 +6943,34 @@
     </w:lvl>
   </w:abstractNum>
   <w:num w:numId="1">
+    <w:abstractNumId w:val="4"/>
+  </w:num>
+  <w:num w:numId="2">
+    <w:abstractNumId w:val="7"/>
+  </w:num>
+  <w:num w:numId="3">
+    <w:abstractNumId w:val="8"/>
+  </w:num>
+  <w:num w:numId="4">
+    <w:abstractNumId w:val="6"/>
+  </w:num>
+  <w:num w:numId="5">
     <w:abstractNumId w:val="2"/>
   </w:num>
-  <w:num w:numId="2">
+  <w:num w:numId="6">
     <w:abstractNumId w:val="5"/>
   </w:num>
-  <w:num w:numId="3">
-    <w:abstractNumId w:val="6"/>
+  <w:num w:numId="7">
+    <w:abstractNumId w:val="9"/>
   </w:num>
-  <w:num w:numId="4">
-    <w:abstractNumId w:val="4"/>
-  </w:num>
-  <w:num w:numId="5">
+  <w:num w:numId="8">
     <w:abstractNumId w:val="1"/>
   </w:num>
-  <w:num w:numId="6">
+  <w:num w:numId="9">
+    <w:abstractNumId w:val="0"/>
+  </w:num>
+  <w:num w:numId="10">
     <w:abstractNumId w:val="3"/>
-  </w:num>
-  <w:num w:numId="7">
-    <w:abstractNumId w:val="7"/>
-  </w:num>
-  <w:num w:numId="8">
-    <w:abstractNumId w:val="0"/>
   </w:num>
 </w:numbering>
 </file>

</xml_diff>

<commit_message>
Added image for thread state
Added image for thread state and some UI changes
</commit_message>
<xml_diff>
--- a/Thread_01.docx
+++ b/Thread_01.docx
@@ -2439,29 +2439,59 @@
       <w:pPr>
         <w:pStyle w:val="Caption"/>
         <w:keepNext/>
-      </w:pPr>
-      <w:r>
+        <w:rPr>
+          <w:sz w:val="24"/>
+          <w:szCs w:val="24"/>
+        </w:rPr>
+      </w:pPr>
+      <w:r>
+        <w:rPr>
+          <w:sz w:val="24"/>
+          <w:szCs w:val="24"/>
+        </w:rPr>
         <w:t xml:space="preserve">Figure </w:t>
       </w:r>
       <w:r>
+        <w:rPr>
+          <w:sz w:val="24"/>
+          <w:szCs w:val="24"/>
+        </w:rPr>
         <w:fldChar w:fldCharType="begin"/>
       </w:r>
       <w:r>
+        <w:rPr>
+          <w:sz w:val="24"/>
+          <w:szCs w:val="24"/>
+        </w:rPr>
         <w:instrText xml:space="preserve"> SEQ Figure \* ARABIC </w:instrText>
       </w:r>
       <w:r>
+        <w:rPr>
+          <w:sz w:val="24"/>
+          <w:szCs w:val="24"/>
+        </w:rPr>
         <w:fldChar w:fldCharType="separate"/>
       </w:r>
       <w:r>
         <w:rPr>
           <w:noProof/>
+          <w:sz w:val="24"/>
+          <w:szCs w:val="24"/>
         </w:rPr>
         <w:t>1</w:t>
       </w:r>
       <w:r>
+        <w:rPr>
+          <w:sz w:val="24"/>
+          <w:szCs w:val="24"/>
+        </w:rPr>
         <w:fldChar w:fldCharType="end"/>
       </w:r>
       <w:r>
+        <w:rPr>
+          <w:sz w:val="24"/>
+          <w:szCs w:val="24"/>
+        </w:rPr>
         <w:t>: When the Java program initiates.</w:t>
       </w:r>
     </w:p>
@@ -2517,35 +2547,72 @@
         </w:drawing>
       </w:r>
     </w:p>
-    <w:p/>
+    <w:p>
+      <w:pPr>
+        <w:rPr>
+          <w:sz w:val="24"/>
+          <w:szCs w:val="24"/>
+        </w:rPr>
+      </w:pPr>
+    </w:p>
     <w:p>
       <w:pPr>
         <w:pStyle w:val="Caption"/>
         <w:keepNext/>
-      </w:pPr>
-      <w:r>
+        <w:rPr>
+          <w:sz w:val="24"/>
+          <w:szCs w:val="24"/>
+        </w:rPr>
+      </w:pPr>
+      <w:r>
+        <w:rPr>
+          <w:sz w:val="24"/>
+          <w:szCs w:val="24"/>
+        </w:rPr>
         <w:lastRenderedPageBreak/>
         <w:t xml:space="preserve">Figure </w:t>
       </w:r>
       <w:r>
+        <w:rPr>
+          <w:sz w:val="24"/>
+          <w:szCs w:val="24"/>
+        </w:rPr>
         <w:fldChar w:fldCharType="begin"/>
       </w:r>
       <w:r>
+        <w:rPr>
+          <w:sz w:val="24"/>
+          <w:szCs w:val="24"/>
+        </w:rPr>
         <w:instrText xml:space="preserve"> SEQ Figure \* ARABIC </w:instrText>
       </w:r>
       <w:r>
+        <w:rPr>
+          <w:sz w:val="24"/>
+          <w:szCs w:val="24"/>
+        </w:rPr>
         <w:fldChar w:fldCharType="separate"/>
       </w:r>
       <w:r>
         <w:rPr>
           <w:noProof/>
+          <w:sz w:val="24"/>
+          <w:szCs w:val="24"/>
         </w:rPr>
         <w:t>2</w:t>
       </w:r>
       <w:r>
+        <w:rPr>
+          <w:sz w:val="24"/>
+          <w:szCs w:val="24"/>
+        </w:rPr>
         <w:fldChar w:fldCharType="end"/>
       </w:r>
       <w:r>
+        <w:rPr>
+          <w:sz w:val="24"/>
+          <w:szCs w:val="24"/>
+        </w:rPr>
         <w:t>: When start() method is called on a thread object</w:t>
       </w:r>
     </w:p>
@@ -2902,33 +2969,32 @@
                               <w:pStyle w:val="Caption"/>
                               <w:rPr>
                                 <w:noProof/>
+                                <w:sz w:val="28"/>
+                                <w:szCs w:val="28"/>
                               </w:rPr>
                             </w:pPr>
-                            <w:r>
-                              <w:fldChar w:fldCharType="begin"/>
-                            </w:r>
-                            <w:r>
-                              <w:instrText xml:space="preserve"> SEQ Figure \* ARABIC </w:instrText>
-                            </w:r>
-                            <w:r>
-                              <w:fldChar w:fldCharType="separate"/>
-                            </w:r>
-                            <w:r>
-                              <w:rPr>
-                                <w:noProof/>
-                              </w:rPr>
-                              <w:t>3</w:t>
-                            </w:r>
-                            <w:r>
-                              <w:fldChar w:fldCharType="end"/>
-                            </w:r>
                             <w:proofErr w:type="spellStart"/>
                             <w:r>
+                              <w:rPr>
+                                <w:sz w:val="28"/>
+                                <w:szCs w:val="28"/>
+                              </w:rPr>
                               <w:t>MultiThread</w:t>
                             </w:r>
                             <w:proofErr w:type="spellEnd"/>
                             <w:r>
+                              <w:rPr>
+                                <w:sz w:val="28"/>
+                                <w:szCs w:val="28"/>
+                              </w:rPr>
                               <w:t xml:space="preserve"> code</w:t>
+                            </w:r>
+                            <w:r>
+                              <w:rPr>
+                                <w:sz w:val="28"/>
+                                <w:szCs w:val="28"/>
+                              </w:rPr>
+                              <w:t>:</w:t>
                             </w:r>
                           </w:p>
                         </w:txbxContent>
@@ -2962,33 +3028,32 @@
                         <w:pStyle w:val="Caption"/>
                         <w:rPr>
                           <w:noProof/>
+                          <w:sz w:val="28"/>
+                          <w:szCs w:val="28"/>
                         </w:rPr>
                       </w:pPr>
-                      <w:r>
-                        <w:fldChar w:fldCharType="begin"/>
-                      </w:r>
-                      <w:r>
-                        <w:instrText xml:space="preserve"> SEQ Figure \* ARABIC </w:instrText>
-                      </w:r>
-                      <w:r>
-                        <w:fldChar w:fldCharType="separate"/>
-                      </w:r>
-                      <w:r>
-                        <w:rPr>
-                          <w:noProof/>
-                        </w:rPr>
-                        <w:t>3</w:t>
-                      </w:r>
-                      <w:r>
-                        <w:fldChar w:fldCharType="end"/>
-                      </w:r>
                       <w:proofErr w:type="spellStart"/>
                       <w:r>
+                        <w:rPr>
+                          <w:sz w:val="28"/>
+                          <w:szCs w:val="28"/>
+                        </w:rPr>
                         <w:t>MultiThread</w:t>
                       </w:r>
                       <w:proofErr w:type="spellEnd"/>
                       <w:r>
+                        <w:rPr>
+                          <w:sz w:val="28"/>
+                          <w:szCs w:val="28"/>
+                        </w:rPr>
                         <w:t xml:space="preserve"> code</w:t>
+                      </w:r>
+                      <w:r>
+                        <w:rPr>
+                          <w:sz w:val="28"/>
+                          <w:szCs w:val="28"/>
+                        </w:rPr>
+                        <w:t>:</w:t>
                       </w:r>
                     </w:p>
                   </w:txbxContent>
@@ -5456,7 +5521,12 @@
         <w:t xml:space="preserve"> one of the</w:t>
       </w:r>
       <w:r>
-        <w:t xml:space="preserve"> 5 different states. They are as follows:</w:t>
+        <w:t xml:space="preserve"> 5 different states. They are</w:t>
+      </w:r>
+      <w:bookmarkStart w:id="0" w:name="_GoBack"/>
+      <w:bookmarkEnd w:id="0"/>
+      <w:r>
+        <w:t xml:space="preserve"> as follows:</w:t>
       </w:r>
     </w:p>
     <w:p>
@@ -5523,10 +5593,115 @@
       </w:r>
     </w:p>
     <w:p>
-      <w:r>
+      <w:pPr>
+        <w:pStyle w:val="Caption"/>
+        <w:keepNext/>
+        <w:rPr>
+          <w:sz w:val="24"/>
+          <w:szCs w:val="24"/>
+        </w:rPr>
+      </w:pPr>
+    </w:p>
+    <w:p>
+      <w:pPr>
+        <w:keepNext/>
+      </w:pPr>
+      <w:r>
+        <w:drawing>
+          <wp:inline distT="0" distB="0" distL="0" distR="0">
+            <wp:extent cx="5943600" cy="2577642"/>
+            <wp:effectExtent l="0" t="0" r="0" b="0"/>
+            <wp:docPr id="12" name="Picture 12"/>
+            <wp:cNvGraphicFramePr>
+              <a:graphicFrameLocks xmlns:a="http://schemas.openxmlformats.org/drawingml/2006/main" noChangeAspect="1"/>
+            </wp:cNvGraphicFramePr>
+            <a:graphic xmlns:a="http://schemas.openxmlformats.org/drawingml/2006/main">
+              <a:graphicData uri="http://schemas.openxmlformats.org/drawingml/2006/picture">
+                <pic:pic xmlns:pic="http://schemas.openxmlformats.org/drawingml/2006/picture">
+                  <pic:nvPicPr>
+                    <pic:cNvPr id="0" name="Picture 4"/>
+                    <pic:cNvPicPr>
+                      <a:picLocks noChangeAspect="1" noChangeArrowheads="1"/>
+                    </pic:cNvPicPr>
+                  </pic:nvPicPr>
+                  <pic:blipFill>
+                    <a:blip r:embed="rId9">
+                      <a:extLst>
+                        <a:ext uri="{28A0092B-C50C-407E-A947-70E740481C1C}">
+                          <a14:useLocalDpi xmlns:a14="http://schemas.microsoft.com/office/drawing/2010/main" val="0"/>
+                        </a:ext>
+                      </a:extLst>
+                    </a:blip>
+                    <a:srcRect/>
+                    <a:stretch>
+                      <a:fillRect/>
+                    </a:stretch>
+                  </pic:blipFill>
+                  <pic:spPr bwMode="auto">
+                    <a:xfrm>
+                      <a:off x="0" y="0"/>
+                      <a:ext cx="5943600" cy="2577642"/>
+                    </a:xfrm>
+                    <a:prstGeom prst="rect">
+                      <a:avLst/>
+                    </a:prstGeom>
+                    <a:noFill/>
+                    <a:ln>
+                      <a:noFill/>
+                    </a:ln>
+                  </pic:spPr>
+                </pic:pic>
+              </a:graphicData>
+            </a:graphic>
+          </wp:inline>
+        </w:drawing>
+      </w:r>
+    </w:p>
+    <w:p>
+      <w:pPr>
+        <w:pStyle w:val="Caption"/>
+        <w:rPr>
+          <w:sz w:val="32"/>
+          <w:szCs w:val="32"/>
+        </w:rPr>
+      </w:pPr>
+      <w:r>
+        <w:t xml:space="preserve">                                                                                       </w:t>
+      </w:r>
+      <w:r>
+        <w:rPr>
+          <w:sz w:val="32"/>
+          <w:szCs w:val="32"/>
+        </w:rPr>
+        <w:t>State</w:t>
+      </w:r>
+      <w:r>
+        <w:rPr>
+          <w:sz w:val="32"/>
+          <w:szCs w:val="32"/>
+        </w:rPr>
+        <w:t>s</w:t>
+      </w:r>
+      <w:r>
+        <w:rPr>
+          <w:sz w:val="32"/>
+          <w:szCs w:val="32"/>
+        </w:rPr>
+        <w:t xml:space="preserve"> of thread</w:t>
+      </w:r>
+    </w:p>
+    <w:p>
+      <w:pPr>
         <w:rPr>
           <w:u w:val="single"/>
         </w:rPr>
+      </w:pPr>
+    </w:p>
+    <w:p>
+      <w:r>
+        <w:rPr>
+          <w:u w:val="single"/>
+        </w:rPr>
         <w:t>State NEW:</w:t>
       </w:r>
       <w:r>
@@ -5598,7 +5773,11 @@
         <w:t>WAITING/BLOCKING/SLEEPING</w:t>
       </w:r>
       <w:r>
-        <w:t xml:space="preserve"> state or move to DEAD state if it has completed its task.</w:t>
+        <w:t xml:space="preserve"> state or move to DEAD state if it has </w:t>
+      </w:r>
+      <w:r>
+        <w:lastRenderedPageBreak/>
+        <w:t>completed its task.</w:t>
       </w:r>
       <w:r>
         <w:t xml:space="preserve"> But to come to this state the Thread has to </w:t>
@@ -5705,7 +5884,7 @@
       <w:r>
         <w:t xml:space="preserve">In Javadoc there is another stage in this state namely </w:t>
       </w:r>
-      <w:hyperlink r:id="rId9" w:anchor="TIMED_WAITING" w:history="1">
+      <w:hyperlink r:id="rId10" w:anchor="TIMED_WAITING" w:history="1">
         <w:r>
           <w:t>TIMED_WAITING</w:t>
         </w:r>
@@ -5779,11 +5958,7 @@
         <w:t xml:space="preserve"> </w:t>
       </w:r>
       <w:r>
-        <w:t xml:space="preserve">A thread is considered dead when its run() method gets over. The Thread object may stay in the heap, but the thread of execution is over. This Thread cannot be run again calling </w:t>
-      </w:r>
-      <w:r>
-        <w:lastRenderedPageBreak/>
-        <w:t xml:space="preserve">the start() function, as it will throw exception. At this stage the thread is of course not considered to be </w:t>
+        <w:t xml:space="preserve">A thread is considered dead when its run() method gets over. The Thread object may stay in the heap, but the thread of execution is over. This Thread cannot be run again calling the start() function, as it will throw exception. At this stage the thread is of course not considered to be </w:t>
       </w:r>
       <w:r>
         <w:rPr>
@@ -5808,16 +5983,14 @@
       <w:r>
         <w:t xml:space="preserve"> </w:t>
       </w:r>
-      <w:bookmarkStart w:id="0" w:name="_GoBack"/>
-      <w:bookmarkEnd w:id="0"/>
     </w:p>
     <w:sectPr>
-      <w:headerReference w:type="even" r:id="rId10"/>
-      <w:headerReference w:type="default" r:id="rId11"/>
-      <w:footerReference w:type="even" r:id="rId12"/>
-      <w:footerReference w:type="default" r:id="rId13"/>
-      <w:headerReference w:type="first" r:id="rId14"/>
-      <w:footerReference w:type="first" r:id="rId15"/>
+      <w:headerReference w:type="even" r:id="rId11"/>
+      <w:headerReference w:type="default" r:id="rId12"/>
+      <w:footerReference w:type="even" r:id="rId13"/>
+      <w:footerReference w:type="default" r:id="rId14"/>
+      <w:headerReference w:type="first" r:id="rId15"/>
+      <w:footerReference w:type="first" r:id="rId16"/>
       <w:pgSz w:w="12240" w:h="15840"/>
       <w:pgMar w:top="1440" w:right="1440" w:bottom="1440" w:left="1440" w:header="720" w:footer="720" w:gutter="0"/>
       <w:cols w:space="720"/>

</xml_diff>

<commit_message>
Changes made after first review from Bhml
Changes made after first review from Bhml
</commit_message>
<xml_diff>
--- a/Thread_01.docx
+++ b/Thread_01.docx
@@ -7,13 +7,28 @@
         <w:pStyle w:val="Heading1"/>
       </w:pPr>
       <w:r>
-        <w:t>Thread, multi-thread, synchronization in programming using Java: Part 1</w:t>
+        <w:t>M</w:t>
+      </w:r>
+      <w:r>
+        <w:t>ulti-thread</w:t>
+      </w:r>
+      <w:r>
+        <w:t>ing</w:t>
+      </w:r>
+      <w:r>
+        <w:t>, synchronization in programming using Java: Part 1</w:t>
       </w:r>
     </w:p>
     <w:p/>
     <w:p>
       <w:r>
-        <w:t>This series is to discuss about thread, multi-thread, and synchronization of programing using Java language.  In this part 1 we will explore about thread and multi-threads. But before we delve detail into the matter we need to have a little concept or re</w:t>
+        <w:t>This series is to discuss about multi-thread</w:t>
+      </w:r>
+      <w:r>
+        <w:t>ing</w:t>
+      </w:r>
+      <w:r>
+        <w:t>, and synchronization of programing using Java language.  In this part 1 we will explore about thread and multi-threads. But before we delve detail into the matter we need to have a little concept or re</w:t>
       </w:r>
       <w:r>
         <w:t>store our concepts a little bit on processes and thread</w:t>
@@ -142,7 +157,13 @@
         </w:rPr>
       </w:pPr>
       <w:r>
-        <w:t xml:space="preserve">Multiple processes can be executed in a true multiple processor system, whereas in </w:t>
+        <w:t xml:space="preserve">Multiple processes can be executed </w:t>
+      </w:r>
+      <w:r>
+        <w:t xml:space="preserve">parallel </w:t>
+      </w:r>
+      <w:r>
+        <w:t xml:space="preserve">in a true multiple processor system, whereas in </w:t>
       </w:r>
       <w:proofErr w:type="spellStart"/>
       <w:r>
@@ -165,7 +186,10 @@
         </w:rPr>
       </w:pPr>
       <w:r>
-        <w:t>One Java application runs in one thread</w:t>
+        <w:t xml:space="preserve">One Java application runs in one </w:t>
+      </w:r>
+      <w:r>
+        <w:t>process</w:t>
       </w:r>
     </w:p>
     <w:p>
@@ -201,15 +225,7 @@
         <w:t>A thread is a lightweight subset of process</w:t>
       </w:r>
       <w:r>
-        <w:t xml:space="preserve">. (Editing and auto-saving of data in MS </w:t>
-      </w:r>
-      <w:proofErr w:type="gramStart"/>
-      <w:r>
-        <w:t>Word(</w:t>
-      </w:r>
-      <w:proofErr w:type="gramEnd"/>
-      <w:r>
-        <w:t>single process) are done by two separate threads.)</w:t>
+        <w:t>. (Editing and auto-saving of data in MS Word(single process) are done by two separate threads.)</w:t>
       </w:r>
     </w:p>
     <w:p>
@@ -278,7 +294,13 @@
         </w:rPr>
       </w:pPr>
       <w:r>
-        <w:t xml:space="preserve">In multiple processor true multi-threading can be achieved. In case of </w:t>
+        <w:t xml:space="preserve">In multiple processor </w:t>
+      </w:r>
+      <w:r>
+        <w:t xml:space="preserve">system </w:t>
+      </w:r>
+      <w:r>
+        <w:t xml:space="preserve">true multi-threading can be achieved. In case of </w:t>
       </w:r>
       <w:proofErr w:type="spellStart"/>
       <w:r>
@@ -339,7 +361,13 @@
     </w:p>
     <w:p>
       <w:r>
-        <w:t xml:space="preserve">If an application (process) contains single thread, every application occurs sequentially one after another. But in many cases this might leads to some problems. Like one may want to see the current share prices of a particular company while </w:t>
+        <w:t>If an application (process) contains single thread, every application</w:t>
+      </w:r>
+      <w:r>
+        <w:t>/steps of application</w:t>
+      </w:r>
+      <w:r>
+        <w:t xml:space="preserve"> occurs sequentially one after another. But in many cases this might leads to some problems. Like one may want to see the current share prices of a particular company while </w:t>
       </w:r>
       <w:r>
         <w:t xml:space="preserve">downloading </w:t>
@@ -407,7 +435,13 @@
         </w:numPr>
       </w:pPr>
       <w:r>
-        <w:t xml:space="preserve">An instance of the class java.lang.Thread. </w:t>
+        <w:t>An instance of the class java.lang.Thread</w:t>
+      </w:r>
+      <w:r>
+        <w:t xml:space="preserve"> or a class implementing Runnable interface</w:t>
+      </w:r>
+      <w:r>
+        <w:t xml:space="preserve">. </w:t>
       </w:r>
     </w:p>
     <w:p>
@@ -440,15 +474,7 @@
     </w:p>
     <w:p>
       <w:r>
-        <w:t xml:space="preserve">One interesting fact is whether or not a developer creates thread, at least single thread runs in the background always when a Java program runs. The </w:t>
-      </w:r>
-      <w:proofErr w:type="gramStart"/>
-      <w:r>
-        <w:t>main(</w:t>
-      </w:r>
-      <w:proofErr w:type="gramEnd"/>
-      <w:r>
-        <w:t>) method is Java which initiates the program creates a call stack by itself and of course the main() method is the first method in the stack.</w:t>
+        <w:t>One interesting fact is whether or not a developer creates thread, at least single thread runs in the background always when a Java program runs. The main() method is Java which initiates the program creates a call stack by itself and of course the main() method is the first method in the stack.</w:t>
       </w:r>
     </w:p>
     <w:p>
@@ -474,7 +500,13 @@
         <w:t xml:space="preserve">he program to perform multiple tasks concurrently. </w:t>
       </w:r>
       <w:r>
-        <w:t xml:space="preserve">JVM is responsible for scheduling the running of multiple threads. JVM differs from one to another. In some cases the JVM hands over the scheduling to the underlying native –OS. </w:t>
+        <w:t xml:space="preserve">JVM is responsible for scheduling the running of multiple threads. JVM differs from one to another. </w:t>
+      </w:r>
+      <w:r>
+        <w:t xml:space="preserve">Thread scheduling mechanism varies from one JVM to another. Like Oracle vended JVM and open source JVM may vary in implementation. </w:t>
+      </w:r>
+      <w:r>
+        <w:t xml:space="preserve">In some cases the JVM hands over the scheduling to the underlying native –OS. </w:t>
       </w:r>
       <w:r>
         <w:rPr>
@@ -567,15 +599,7 @@
         <w:t xml:space="preserve"> instance of thread object is required. The Thread class is responsible for managing threads which includes creation, start, pause, re-start and termination.</w:t>
       </w:r>
       <w:r>
-        <w:t xml:space="preserve"> The Thread class has various methods, the most important of them being the </w:t>
-      </w:r>
-      <w:proofErr w:type="gramStart"/>
-      <w:r>
-        <w:t>run(</w:t>
-      </w:r>
-      <w:proofErr w:type="gramEnd"/>
-      <w:r>
-        <w:t>) method – where all the actions of separate thread</w:t>
+        <w:t xml:space="preserve"> The Thread class has various methods, the most important of them being the run() method – where all the actions of separate thread</w:t>
       </w:r>
       <w:r>
         <w:t>,</w:t>
@@ -584,28 +608,12 @@
         <w:t xml:space="preserve"> starts and happens.</w:t>
       </w:r>
       <w:r>
-        <w:t xml:space="preserve"> The new call stack and the concurrency happens from the </w:t>
-      </w:r>
-      <w:proofErr w:type="gramStart"/>
-      <w:r>
-        <w:t>run(</w:t>
-      </w:r>
-      <w:proofErr w:type="gramEnd"/>
-      <w:r>
-        <w:t>) method.</w:t>
-      </w:r>
-    </w:p>
-    <w:p>
-      <w:r>
-        <w:t xml:space="preserve">So, to start a new user thread </w:t>
-      </w:r>
-      <w:proofErr w:type="gramStart"/>
-      <w:r>
-        <w:t>run(</w:t>
-      </w:r>
-      <w:proofErr w:type="gramEnd"/>
-      <w:r>
-        <w:t>) method needs to be implemented and it can be done in 2 ways.</w:t>
+        <w:t xml:space="preserve"> The new call stack and the concurrency happens from the run() method.</w:t>
+      </w:r>
+    </w:p>
+    <w:p>
+      <w:r>
+        <w:t>So, to start a new user thread run() method needs to be implemented and it can be done in 2 ways.</w:t>
       </w:r>
     </w:p>
     <w:p>
@@ -749,19 +757,11 @@
                                 <w:color w:val="000000" w:themeColor="text1"/>
                               </w:rPr>
                             </w:pPr>
-                            <w:proofErr w:type="gramStart"/>
-                            <w:r>
-                              <w:rPr>
-                                <w:color w:val="000000" w:themeColor="text1"/>
-                              </w:rPr>
-                              <w:t>class</w:t>
-                            </w:r>
-                            <w:proofErr w:type="gramEnd"/>
-                            <w:r>
-                              <w:rPr>
-                                <w:color w:val="000000" w:themeColor="text1"/>
-                              </w:rPr>
-                              <w:t xml:space="preserve"> </w:t>
+                            <w:r>
+                              <w:rPr>
+                                <w:color w:val="000000" w:themeColor="text1"/>
+                              </w:rPr>
+                              <w:t xml:space="preserve">class </w:t>
                             </w:r>
                             <w:proofErr w:type="spellStart"/>
                             <w:r>
@@ -789,20 +789,7 @@
                                 <w:color w:val="000000" w:themeColor="text1"/>
                               </w:rPr>
                               <w:tab/>
-                            </w:r>
-                            <w:proofErr w:type="gramStart"/>
-                            <w:r>
-                              <w:rPr>
-                                <w:color w:val="000000" w:themeColor="text1"/>
-                              </w:rPr>
-                              <w:t>public</w:t>
-                            </w:r>
-                            <w:proofErr w:type="gramEnd"/>
-                            <w:r>
-                              <w:rPr>
-                                <w:color w:val="000000" w:themeColor="text1"/>
-                              </w:rPr>
-                              <w:t xml:space="preserve"> void run(){</w:t>
+                              <w:t>public void run(){</w:t>
                             </w:r>
                           </w:p>
                           <w:p>
@@ -816,20 +803,7 @@
                                 <w:color w:val="000000" w:themeColor="text1"/>
                               </w:rPr>
                               <w:tab/>
-                            </w:r>
-                            <w:proofErr w:type="gramStart"/>
-                            <w:r>
-                              <w:rPr>
-                                <w:color w:val="000000" w:themeColor="text1"/>
-                              </w:rPr>
-                              <w:t>System.out.println(</w:t>
-                            </w:r>
-                            <w:proofErr w:type="gramEnd"/>
-                            <w:r>
-                              <w:rPr>
-                                <w:color w:val="000000" w:themeColor="text1"/>
-                              </w:rPr>
-                              <w:t>“Inside new thread”);</w:t>
+                              <w:t>System.out.println(“Inside new thread”);</w:t>
                             </w:r>
                           </w:p>
                           <w:p>
@@ -875,19 +849,11 @@
                           <w:color w:val="000000" w:themeColor="text1"/>
                         </w:rPr>
                       </w:pPr>
-                      <w:proofErr w:type="gramStart"/>
-                      <w:r>
-                        <w:rPr>
-                          <w:color w:val="000000" w:themeColor="text1"/>
-                        </w:rPr>
-                        <w:t>class</w:t>
-                      </w:r>
-                      <w:proofErr w:type="gramEnd"/>
-                      <w:r>
-                        <w:rPr>
-                          <w:color w:val="000000" w:themeColor="text1"/>
-                        </w:rPr>
-                        <w:t xml:space="preserve"> </w:t>
+                      <w:r>
+                        <w:rPr>
+                          <w:color w:val="000000" w:themeColor="text1"/>
+                        </w:rPr>
+                        <w:t xml:space="preserve">class </w:t>
                       </w:r>
                       <w:proofErr w:type="spellStart"/>
                       <w:r>
@@ -915,20 +881,7 @@
                           <w:color w:val="000000" w:themeColor="text1"/>
                         </w:rPr>
                         <w:tab/>
-                      </w:r>
-                      <w:proofErr w:type="gramStart"/>
-                      <w:r>
-                        <w:rPr>
-                          <w:color w:val="000000" w:themeColor="text1"/>
-                        </w:rPr>
-                        <w:t>public</w:t>
-                      </w:r>
-                      <w:proofErr w:type="gramEnd"/>
-                      <w:r>
-                        <w:rPr>
-                          <w:color w:val="000000" w:themeColor="text1"/>
-                        </w:rPr>
-                        <w:t xml:space="preserve"> void run(){</w:t>
+                        <w:t>public void run(){</w:t>
                       </w:r>
                     </w:p>
                     <w:p>
@@ -942,20 +895,7 @@
                           <w:color w:val="000000" w:themeColor="text1"/>
                         </w:rPr>
                         <w:tab/>
-                      </w:r>
-                      <w:proofErr w:type="gramStart"/>
-                      <w:r>
-                        <w:rPr>
-                          <w:color w:val="000000" w:themeColor="text1"/>
-                        </w:rPr>
-                        <w:t>System.out.println(</w:t>
-                      </w:r>
-                      <w:proofErr w:type="gramEnd"/>
-                      <w:r>
-                        <w:rPr>
-                          <w:color w:val="000000" w:themeColor="text1"/>
-                        </w:rPr>
-                        <w:t>“Inside new thread”);</w:t>
+                        <w:t>System.out.println(“Inside new thread”);</w:t>
                       </w:r>
                     </w:p>
                     <w:p>
@@ -1108,14 +1048,7 @@
                               <w:rPr>
                                 <w:color w:val="000000" w:themeColor="text1"/>
                               </w:rPr>
-                              <w:t xml:space="preserve"> implements </w:t>
-                            </w:r>
-                            <w:proofErr w:type="gramStart"/>
-                            <w:r>
-                              <w:rPr>
-                                <w:color w:val="000000" w:themeColor="text1"/>
-                              </w:rPr>
-                              <w:t>Runnable</w:t>
+                              <w:t xml:space="preserve"> implements Runnable</w:t>
                             </w:r>
                             <w:r>
                               <w:rPr>
@@ -1124,7 +1057,6 @@
                               </w:rPr>
                               <w:t>{</w:t>
                             </w:r>
-                            <w:proofErr w:type="gramEnd"/>
                           </w:p>
                           <w:p>
                             <w:pPr>
@@ -1139,19 +1071,11 @@
                               </w:rPr>
                               <w:tab/>
                             </w:r>
-                            <w:proofErr w:type="gramStart"/>
-                            <w:r>
-                              <w:rPr>
-                                <w:color w:val="000000" w:themeColor="text1"/>
-                              </w:rPr>
-                              <w:t>public</w:t>
-                            </w:r>
-                            <w:proofErr w:type="gramEnd"/>
-                            <w:r>
-                              <w:rPr>
-                                <w:color w:val="000000" w:themeColor="text1"/>
-                              </w:rPr>
-                              <w:t xml:space="preserve"> void run(){</w:t>
+                            <w:r>
+                              <w:rPr>
+                                <w:color w:val="000000" w:themeColor="text1"/>
+                              </w:rPr>
+                              <w:t>public void run(){</w:t>
                             </w:r>
                           </w:p>
                           <w:p>
@@ -1165,20 +1089,7 @@
                                 <w:color w:val="000000" w:themeColor="text1"/>
                               </w:rPr>
                               <w:tab/>
-                            </w:r>
-                            <w:proofErr w:type="gramStart"/>
-                            <w:r>
-                              <w:rPr>
-                                <w:color w:val="000000" w:themeColor="text1"/>
-                              </w:rPr>
-                              <w:t>System.out.println(</w:t>
-                            </w:r>
-                            <w:proofErr w:type="gramEnd"/>
-                            <w:r>
-                              <w:rPr>
-                                <w:color w:val="000000" w:themeColor="text1"/>
-                              </w:rPr>
-                              <w:t>“Inside new thread”);</w:t>
+                              <w:t>System.out.println(“Inside new thread”);</w:t>
                             </w:r>
                           </w:p>
                           <w:p>
@@ -1243,14 +1154,7 @@
                         <w:rPr>
                           <w:color w:val="000000" w:themeColor="text1"/>
                         </w:rPr>
-                        <w:t xml:space="preserve"> implements </w:t>
-                      </w:r>
-                      <w:proofErr w:type="gramStart"/>
-                      <w:r>
-                        <w:rPr>
-                          <w:color w:val="000000" w:themeColor="text1"/>
-                        </w:rPr>
-                        <w:t>Runnable</w:t>
+                        <w:t xml:space="preserve"> implements Runnable</w:t>
                       </w:r>
                       <w:r>
                         <w:rPr>
@@ -1259,7 +1163,6 @@
                         </w:rPr>
                         <w:t>{</w:t>
                       </w:r>
-                      <w:proofErr w:type="gramEnd"/>
                     </w:p>
                     <w:p>
                       <w:pPr>
@@ -1274,19 +1177,11 @@
                         </w:rPr>
                         <w:tab/>
                       </w:r>
-                      <w:proofErr w:type="gramStart"/>
-                      <w:r>
-                        <w:rPr>
-                          <w:color w:val="000000" w:themeColor="text1"/>
-                        </w:rPr>
-                        <w:t>public</w:t>
-                      </w:r>
-                      <w:proofErr w:type="gramEnd"/>
-                      <w:r>
-                        <w:rPr>
-                          <w:color w:val="000000" w:themeColor="text1"/>
-                        </w:rPr>
-                        <w:t xml:space="preserve"> void run(){</w:t>
+                      <w:r>
+                        <w:rPr>
+                          <w:color w:val="000000" w:themeColor="text1"/>
+                        </w:rPr>
+                        <w:t>public void run(){</w:t>
                       </w:r>
                     </w:p>
                     <w:p>
@@ -1300,20 +1195,7 @@
                           <w:color w:val="000000" w:themeColor="text1"/>
                         </w:rPr>
                         <w:tab/>
-                      </w:r>
-                      <w:proofErr w:type="gramStart"/>
-                      <w:r>
-                        <w:rPr>
-                          <w:color w:val="000000" w:themeColor="text1"/>
-                        </w:rPr>
-                        <w:t>System.out.println(</w:t>
-                      </w:r>
-                      <w:proofErr w:type="gramEnd"/>
-                      <w:r>
-                        <w:rPr>
-                          <w:color w:val="000000" w:themeColor="text1"/>
-                        </w:rPr>
-                        <w:t>“Inside new thread”);</w:t>
+                        <w:t>System.out.println(“Inside new thread”);</w:t>
                       </w:r>
                     </w:p>
                     <w:p>
@@ -1342,19 +1224,11 @@
           </mc:Fallback>
         </mc:AlternateContent>
       </w:r>
-      <w:proofErr w:type="gramStart"/>
       <w:r>
         <w:rPr>
           <w:i/>
         </w:rPr>
-        <w:t>second</w:t>
-      </w:r>
-      <w:proofErr w:type="gramEnd"/>
-      <w:r>
-        <w:rPr>
-          <w:i/>
-        </w:rPr>
-        <w:t xml:space="preserve"> approach will look like this:</w:t>
+        <w:t>second approach will look like this:</w:t>
       </w:r>
     </w:p>
     <w:p/>
@@ -1477,13 +1351,8 @@
       <w:pPr>
         <w:ind w:left="360"/>
       </w:pPr>
-      <w:proofErr w:type="gramStart"/>
-      <w:r>
-        <w:t>run(</w:t>
-      </w:r>
-      <w:proofErr w:type="gramEnd"/>
-      <w:r>
-        <w:t xml:space="preserve">) </w:t>
+      <w:r>
+        <w:t xml:space="preserve">run() </w:t>
       </w:r>
       <w:r>
         <w:t>method</w:t>
@@ -1627,7 +1496,6 @@
                               <w:t xml:space="preserve"> t = new </w:t>
                             </w:r>
                             <w:proofErr w:type="spellStart"/>
-                            <w:proofErr w:type="gramStart"/>
                             <w:r>
                               <w:rPr>
                                 <w:color w:val="000000" w:themeColor="text1"/>
@@ -1639,14 +1507,7 @@
                               <w:rPr>
                                 <w:color w:val="000000" w:themeColor="text1"/>
                               </w:rPr>
-                              <w:t>(</w:t>
-                            </w:r>
-                            <w:proofErr w:type="gramEnd"/>
-                            <w:r>
-                              <w:rPr>
-                                <w:color w:val="000000" w:themeColor="text1"/>
-                              </w:rPr>
-                              <w:t>);</w:t>
+                              <w:t>();</w:t>
                             </w:r>
                           </w:p>
                         </w:txbxContent>
@@ -1695,7 +1556,6 @@
                         <w:t xml:space="preserve"> t = new </w:t>
                       </w:r>
                       <w:proofErr w:type="spellStart"/>
-                      <w:proofErr w:type="gramStart"/>
                       <w:r>
                         <w:rPr>
                           <w:color w:val="000000" w:themeColor="text1"/>
@@ -1707,14 +1567,7 @@
                         <w:rPr>
                           <w:color w:val="000000" w:themeColor="text1"/>
                         </w:rPr>
-                        <w:t>(</w:t>
-                      </w:r>
-                      <w:proofErr w:type="gramEnd"/>
-                      <w:r>
-                        <w:rPr>
-                          <w:color w:val="000000" w:themeColor="text1"/>
-                        </w:rPr>
-                        <w:t>);</w:t>
+                        <w:t>();</w:t>
                       </w:r>
                     </w:p>
                   </w:txbxContent>
@@ -1736,15 +1589,7 @@
       </w:pPr>
       <w:r>
         <w:lastRenderedPageBreak/>
-        <w:t xml:space="preserve">With this reference variable t we can now invoke the </w:t>
-      </w:r>
-      <w:proofErr w:type="gramStart"/>
-      <w:r>
-        <w:t>run(</w:t>
-      </w:r>
-      <w:proofErr w:type="gramEnd"/>
-      <w:r>
-        <w:t xml:space="preserve">) method, which will create a new thread and </w:t>
+        <w:t xml:space="preserve">With this reference variable t we can now invoke the run() method, which will create a new thread and </w:t>
       </w:r>
       <w:r>
         <w:t xml:space="preserve">its own </w:t>
@@ -1814,15 +1659,7 @@
         <w:t>worker</w:t>
       </w:r>
       <w:r>
-        <w:t xml:space="preserve">) is still required. But in this case the </w:t>
-      </w:r>
-      <w:proofErr w:type="gramStart"/>
-      <w:r>
-        <w:t>run(</w:t>
-      </w:r>
-      <w:proofErr w:type="gramEnd"/>
-      <w:r>
-        <w:t>) method</w:t>
+        <w:t>) is still required. But in this case the run() method</w:t>
       </w:r>
       <w:r>
         <w:t xml:space="preserve"> </w:t>
@@ -1860,15 +1697,7 @@
       </w:r>
       <w:proofErr w:type="spellEnd"/>
       <w:r>
-        <w:t xml:space="preserve"> which </w:t>
-      </w:r>
-      <w:proofErr w:type="gramStart"/>
-      <w:r>
-        <w:t>run(</w:t>
-      </w:r>
-      <w:proofErr w:type="gramEnd"/>
-      <w:r>
-        <w:t>) method to call. (</w:t>
+        <w:t xml:space="preserve"> which run() method to call. (</w:t>
       </w:r>
       <w:r>
         <w:rPr>
@@ -1989,7 +1818,6 @@
                               <w:t xml:space="preserve"> r = new </w:t>
                             </w:r>
                             <w:proofErr w:type="spellStart"/>
-                            <w:proofErr w:type="gramStart"/>
                             <w:r>
                               <w:rPr>
                                 <w:color w:val="000000" w:themeColor="text1"/>
@@ -2001,14 +1829,7 @@
                               <w:rPr>
                                 <w:color w:val="000000" w:themeColor="text1"/>
                               </w:rPr>
-                              <w:t>(</w:t>
-                            </w:r>
-                            <w:proofErr w:type="gramEnd"/>
-                            <w:r>
-                              <w:rPr>
-                                <w:color w:val="000000" w:themeColor="text1"/>
-                              </w:rPr>
-                              <w:t>);</w:t>
+                              <w:t>();</w:t>
                             </w:r>
                           </w:p>
                           <w:p>
@@ -2064,7 +1885,6 @@
                         <w:t xml:space="preserve"> r = new </w:t>
                       </w:r>
                       <w:proofErr w:type="spellStart"/>
-                      <w:proofErr w:type="gramStart"/>
                       <w:r>
                         <w:rPr>
                           <w:color w:val="000000" w:themeColor="text1"/>
@@ -2076,14 +1896,7 @@
                         <w:rPr>
                           <w:color w:val="000000" w:themeColor="text1"/>
                         </w:rPr>
-                        <w:t>(</w:t>
-                      </w:r>
-                      <w:proofErr w:type="gramEnd"/>
-                      <w:r>
-                        <w:rPr>
-                          <w:color w:val="000000" w:themeColor="text1"/>
-                        </w:rPr>
-                        <w:t>);</w:t>
+                        <w:t>();</w:t>
                       </w:r>
                     </w:p>
                     <w:p>
@@ -2119,15 +1932,7 @@
         <w:t>instance</w:t>
       </w:r>
       <w:r>
-        <w:t xml:space="preserve"> t knows that it has to execute the </w:t>
-      </w:r>
-      <w:proofErr w:type="gramStart"/>
-      <w:r>
-        <w:t>run(</w:t>
-      </w:r>
-      <w:proofErr w:type="gramEnd"/>
-      <w:r>
-        <w:t xml:space="preserve">) method implemented in the Runnable interface. </w:t>
+        <w:t xml:space="preserve"> t knows that it has to execute the run() method implemented in the Runnable interface. </w:t>
       </w:r>
       <w:r>
         <w:t xml:space="preserve">If no target is passed, the Thread will execute </w:t>
@@ -2138,15 +1943,7 @@
       </w:r>
       <w:proofErr w:type="spellEnd"/>
       <w:r>
-        <w:t xml:space="preserve"> own </w:t>
-      </w:r>
-      <w:proofErr w:type="gramStart"/>
-      <w:r>
-        <w:t>run(</w:t>
-      </w:r>
-      <w:proofErr w:type="gramEnd"/>
-      <w:r>
-        <w:t>) method.</w:t>
+        <w:t xml:space="preserve"> own run() method.</w:t>
       </w:r>
     </w:p>
     <w:p>
@@ -2195,11 +1992,7 @@
         <w:t xml:space="preserve"> there are also other constructors of thread class which takes different values. Below are some of the</w:t>
       </w:r>
       <w:r>
-        <w:t xml:space="preserve">m, which </w:t>
-      </w:r>
-      <w:proofErr w:type="gramStart"/>
-      <w:r>
-        <w:t xml:space="preserve">are </w:t>
+        <w:t xml:space="preserve">m, which are </w:t>
       </w:r>
       <w:r>
         <w:t xml:space="preserve"> </w:t>
@@ -2207,7 +2000,6 @@
       <w:r>
         <w:t>commonly</w:t>
       </w:r>
-      <w:proofErr w:type="gramEnd"/>
       <w:r>
         <w:t xml:space="preserve"> used.</w:t>
       </w:r>
@@ -2344,23 +2136,7 @@
     </w:p>
     <w:p>
       <w:r>
-        <w:t xml:space="preserve">So far things are pretty like other Java stuffs. But to create a thread we need a new call stack and as discussed earlier invoking the </w:t>
-      </w:r>
-      <w:proofErr w:type="gramStart"/>
-      <w:r>
-        <w:t>run(</w:t>
-      </w:r>
-      <w:proofErr w:type="gramEnd"/>
-      <w:r>
-        <w:t xml:space="preserve">) method does that. But suppose, we have Thread instance t which has its target r in it, i.e. the </w:t>
-      </w:r>
-      <w:proofErr w:type="gramStart"/>
-      <w:r>
-        <w:t>run(</w:t>
-      </w:r>
-      <w:proofErr w:type="gramEnd"/>
-      <w:r>
-        <w:t xml:space="preserve">) method is available. </w:t>
+        <w:t xml:space="preserve">So far things are pretty like other Java stuffs. But to create a thread we need a new call stack and as discussed earlier invoking the run() method does that. But suppose, we have Thread instance t which has its target r in it, i.e. the run() method is available. </w:t>
       </w:r>
     </w:p>
     <w:p>
@@ -2368,17 +2144,12 @@
         <w:t xml:space="preserve">We can simply invoke the run method by calling </w:t>
       </w:r>
       <w:proofErr w:type="spellStart"/>
-      <w:proofErr w:type="gramStart"/>
       <w:r>
         <w:t>t.run</w:t>
       </w:r>
       <w:proofErr w:type="spellEnd"/>
       <w:r>
-        <w:t>(</w:t>
-      </w:r>
-      <w:proofErr w:type="gramEnd"/>
-      <w:r>
-        <w:t xml:space="preserve">) right, just like any other Java code. But it won’t do anything about creating and running a new thread. </w:t>
+        <w:t xml:space="preserve">() right, just like any other Java code. But it won’t do anything about creating and running a new thread. </w:t>
       </w:r>
       <w:r>
         <w:rPr>
@@ -2396,15 +2167,7 @@
         <w:t>To make a new thread with its own call stack we need to execute the following command.</w:t>
       </w:r>
       <w:r>
-        <w:t xml:space="preserve"> We need to invoke </w:t>
-      </w:r>
-      <w:proofErr w:type="gramStart"/>
-      <w:r>
-        <w:t>start(</w:t>
-      </w:r>
-      <w:proofErr w:type="gramEnd"/>
-      <w:r>
-        <w:t>) method to the Thread object.</w:t>
+        <w:t xml:space="preserve"> We need to invoke start() method to the Thread object.</w:t>
       </w:r>
     </w:p>
     <w:p>
@@ -2478,7 +2241,6 @@
                               <w:t xml:space="preserve">My Runnable r = new </w:t>
                             </w:r>
                             <w:proofErr w:type="spellStart"/>
-                            <w:proofErr w:type="gramStart"/>
                             <w:r>
                               <w:rPr>
                                 <w:color w:val="000000" w:themeColor="text1"/>
@@ -2490,14 +2252,7 @@
                               <w:rPr>
                                 <w:color w:val="000000" w:themeColor="text1"/>
                               </w:rPr>
-                              <w:t>(</w:t>
-                            </w:r>
-                            <w:proofErr w:type="gramEnd"/>
-                            <w:r>
-                              <w:rPr>
-                                <w:color w:val="000000" w:themeColor="text1"/>
-                              </w:rPr>
-                              <w:t>);</w:t>
+                              <w:t>();</w:t>
                             </w:r>
                           </w:p>
                           <w:p>
@@ -2543,7 +2298,6 @@
                               </w:rPr>
                             </w:pPr>
                             <w:proofErr w:type="spellStart"/>
-                            <w:proofErr w:type="gramStart"/>
                             <w:r>
                               <w:rPr>
                                 <w:color w:val="000000" w:themeColor="text1"/>
@@ -2555,14 +2309,7 @@
                               <w:rPr>
                                 <w:color w:val="000000" w:themeColor="text1"/>
                               </w:rPr>
-                              <w:t>(</w:t>
-                            </w:r>
-                            <w:proofErr w:type="gramEnd"/>
-                            <w:r>
-                              <w:rPr>
-                                <w:color w:val="000000" w:themeColor="text1"/>
-                              </w:rPr>
-                              <w:t xml:space="preserve">); // </w:t>
+                              <w:t xml:space="preserve">(); // </w:t>
                             </w:r>
                             <w:r>
                               <w:rPr>
@@ -2599,7 +2346,6 @@
                               </w:rPr>
                             </w:pPr>
                             <w:proofErr w:type="spellStart"/>
-                            <w:proofErr w:type="gramStart"/>
                             <w:r>
                               <w:rPr>
                                 <w:color w:val="000000" w:themeColor="text1"/>
@@ -2611,14 +2357,7 @@
                               <w:rPr>
                                 <w:color w:val="000000" w:themeColor="text1"/>
                               </w:rPr>
-                              <w:t>(</w:t>
-                            </w:r>
-                            <w:proofErr w:type="gramEnd"/>
-                            <w:r>
-                              <w:rPr>
-                                <w:color w:val="000000" w:themeColor="text1"/>
-                              </w:rPr>
-                              <w:t xml:space="preserve">); </w:t>
+                              <w:t xml:space="preserve">(); </w:t>
                             </w:r>
                             <w:r>
                               <w:rPr>
@@ -2678,7 +2417,6 @@
                         <w:t xml:space="preserve">My Runnable r = new </w:t>
                       </w:r>
                       <w:proofErr w:type="spellStart"/>
-                      <w:proofErr w:type="gramStart"/>
                       <w:r>
                         <w:rPr>
                           <w:color w:val="000000" w:themeColor="text1"/>
@@ -2690,14 +2428,7 @@
                         <w:rPr>
                           <w:color w:val="000000" w:themeColor="text1"/>
                         </w:rPr>
-                        <w:t>(</w:t>
-                      </w:r>
-                      <w:proofErr w:type="gramEnd"/>
-                      <w:r>
-                        <w:rPr>
-                          <w:color w:val="000000" w:themeColor="text1"/>
-                        </w:rPr>
-                        <w:t>);</w:t>
+                        <w:t>();</w:t>
                       </w:r>
                     </w:p>
                     <w:p>
@@ -2743,7 +2474,6 @@
                         </w:rPr>
                       </w:pPr>
                       <w:proofErr w:type="spellStart"/>
-                      <w:proofErr w:type="gramStart"/>
                       <w:r>
                         <w:rPr>
                           <w:color w:val="000000" w:themeColor="text1"/>
@@ -2755,14 +2485,7 @@
                         <w:rPr>
                           <w:color w:val="000000" w:themeColor="text1"/>
                         </w:rPr>
-                        <w:t>(</w:t>
-                      </w:r>
-                      <w:proofErr w:type="gramEnd"/>
-                      <w:r>
-                        <w:rPr>
-                          <w:color w:val="000000" w:themeColor="text1"/>
-                        </w:rPr>
-                        <w:t xml:space="preserve">); // </w:t>
+                        <w:t xml:space="preserve">(); // </w:t>
                       </w:r>
                       <w:r>
                         <w:rPr>
@@ -2799,7 +2522,6 @@
                         </w:rPr>
                       </w:pPr>
                       <w:proofErr w:type="spellStart"/>
-                      <w:proofErr w:type="gramStart"/>
                       <w:r>
                         <w:rPr>
                           <w:color w:val="000000" w:themeColor="text1"/>
@@ -2811,14 +2533,7 @@
                         <w:rPr>
                           <w:color w:val="000000" w:themeColor="text1"/>
                         </w:rPr>
-                        <w:t>(</w:t>
-                      </w:r>
-                      <w:proofErr w:type="gramEnd"/>
-                      <w:r>
-                        <w:rPr>
-                          <w:color w:val="000000" w:themeColor="text1"/>
-                        </w:rPr>
-                        <w:t xml:space="preserve">); </w:t>
+                        <w:t xml:space="preserve">(); </w:t>
                       </w:r>
                       <w:r>
                         <w:rPr>
@@ -2860,15 +2575,7 @@
         <w:ind w:left="360"/>
       </w:pPr>
       <w:r>
-        <w:t xml:space="preserve">When we call </w:t>
-      </w:r>
-      <w:proofErr w:type="gramStart"/>
-      <w:r>
-        <w:t>start(</w:t>
-      </w:r>
-      <w:proofErr w:type="gramEnd"/>
-      <w:r>
-        <w:t xml:space="preserve">) on a Thread object, the </w:t>
+        <w:t xml:space="preserve">When we call start() on a Thread object, the </w:t>
       </w:r>
       <w:r>
         <w:t>T</w:t>
@@ -2895,26 +2602,10 @@
         <w:t>method.</w:t>
       </w:r>
       <w:r>
-        <w:t xml:space="preserve">  Prior to calling the </w:t>
-      </w:r>
-      <w:proofErr w:type="gramStart"/>
-      <w:r>
-        <w:t>start(</w:t>
-      </w:r>
-      <w:proofErr w:type="gramEnd"/>
-      <w:r>
-        <w:t>) method on the Thread object, it is just another simple Java object and not a new thread of execution.</w:t>
-      </w:r>
-      <w:r>
-        <w:t xml:space="preserve"> When the </w:t>
-      </w:r>
-      <w:proofErr w:type="gramStart"/>
-      <w:r>
-        <w:t>start(</w:t>
-      </w:r>
-      <w:proofErr w:type="gramEnd"/>
-      <w:r>
-        <w:t xml:space="preserve">) </w:t>
+        <w:t xml:space="preserve">  Prior to calling the start() method on the Thread object, it is just another simple Java object and not a new thread of execution.</w:t>
+      </w:r>
+      <w:r>
+        <w:t xml:space="preserve"> When the start() </w:t>
       </w:r>
       <w:r>
         <w:t>method</w:t>
@@ -2956,15 +2647,7 @@
         </w:numPr>
       </w:pPr>
       <w:r>
-        <w:t xml:space="preserve">When the thread gets the chance to execute the target </w:t>
-      </w:r>
-      <w:proofErr w:type="gramStart"/>
-      <w:r>
-        <w:t>run(</w:t>
-      </w:r>
-      <w:proofErr w:type="gramEnd"/>
-      <w:r>
-        <w:t>) method it will run.</w:t>
+        <w:t>When the thread gets the chance to execute the target run() method it will run.</w:t>
       </w:r>
     </w:p>
     <w:p>
@@ -3299,6 +2982,9 @@
       <w:r>
         <w:t>A single multi thread program can give different outputs when run multiple time in single machine or in different machines.</w:t>
       </w:r>
+      <w:r>
+        <w:t xml:space="preserve"> However codes can be written with proper care to overcome this situation.</w:t>
+      </w:r>
     </w:p>
     <w:p>
       <w:pPr>
@@ -3351,23 +3037,8 @@
         </w:numPr>
       </w:pPr>
       <w:r>
-        <w:t xml:space="preserve">Multiple </w:t>
-      </w:r>
-      <w:proofErr w:type="gramStart"/>
-      <w:r>
-        <w:t>start(</w:t>
-      </w:r>
-      <w:proofErr w:type="gramEnd"/>
-      <w:r>
-        <w:t xml:space="preserve">) call on a Thread object throws exception. A Thread object can only call </w:t>
-      </w:r>
-      <w:proofErr w:type="gramStart"/>
-      <w:r>
-        <w:t>start(</w:t>
-      </w:r>
-      <w:proofErr w:type="gramEnd"/>
-      <w:r>
-        <w:t>) once.</w:t>
+        <w:lastRenderedPageBreak/>
+        <w:t>Multiple start() call on a Thread object throws exception. A Thread object can only call start() once.</w:t>
       </w:r>
     </w:p>
     <w:p>
@@ -3379,16 +3050,7 @@
         </w:numPr>
       </w:pPr>
       <w:r>
-        <w:lastRenderedPageBreak/>
-        <w:t xml:space="preserve">Only a thread in NEW state can invoke the </w:t>
-      </w:r>
-      <w:proofErr w:type="gramStart"/>
-      <w:r>
-        <w:t>start(</w:t>
-      </w:r>
-      <w:proofErr w:type="gramEnd"/>
-      <w:r>
-        <w:t>) method.</w:t>
+        <w:t>Only a thread in NEW state can invoke the start() method.</w:t>
       </w:r>
     </w:p>
     <w:p>
@@ -3467,15 +3129,7 @@
         <w:t xml:space="preserve">. </w:t>
       </w:r>
       <w:r>
-        <w:t xml:space="preserve">We can invoke </w:t>
-      </w:r>
-      <w:proofErr w:type="gramStart"/>
-      <w:r>
-        <w:t>start(</w:t>
-      </w:r>
-      <w:proofErr w:type="gramEnd"/>
-      <w:r>
-        <w:t xml:space="preserve">) to a Thread object and tell it not to run until some other thread has finished i.e. the run() method has completed its job, using the join() method. </w:t>
+        <w:t xml:space="preserve">We can invoke start() to a Thread object and tell it not to run until some other thread has finished i.e. the run() method has completed its job, using the join() method. </w:t>
       </w:r>
       <w:r>
         <w:t xml:space="preserve"> </w:t>
@@ -4009,14 +3663,12 @@
                                 <w:color w:val="000000" w:themeColor="text1"/>
                               </w:rPr>
                             </w:pPr>
-                            <w:proofErr w:type="gramStart"/>
                             <w:r>
                               <w:rPr>
                                 <w:color w:val="000000" w:themeColor="text1"/>
                               </w:rPr>
                               <w:t>}</w:t>
                             </w:r>
-                            <w:proofErr w:type="gramEnd"/>
                             <w:r>
                               <w:rPr>
                                 <w:color w:val="000000" w:themeColor="text1"/>
@@ -4680,14 +4332,12 @@
                           <w:color w:val="000000" w:themeColor="text1"/>
                         </w:rPr>
                       </w:pPr>
-                      <w:proofErr w:type="gramStart"/>
                       <w:r>
                         <w:rPr>
                           <w:color w:val="000000" w:themeColor="text1"/>
                         </w:rPr>
                         <w:t>}</w:t>
                       </w:r>
-                      <w:proofErr w:type="gramEnd"/>
                       <w:r>
                         <w:rPr>
                           <w:color w:val="000000" w:themeColor="text1"/>
@@ -5069,7 +4719,6 @@
     <w:p/>
     <w:p>
       <w:r>
-        <w:lastRenderedPageBreak/>
         <w:t>Ou</w:t>
       </w:r>
       <w:r>
@@ -5159,21 +4808,7 @@
                               <w:rPr>
                                 <w:color w:val="000000" w:themeColor="text1"/>
                               </w:rPr>
-                              <w:t xml:space="preserve">Run by thread: First Name! </w:t>
-                            </w:r>
-                            <w:proofErr w:type="gramStart"/>
-                            <w:r>
-                              <w:rPr>
-                                <w:color w:val="000000" w:themeColor="text1"/>
-                              </w:rPr>
-                              <w:t>value</w:t>
-                            </w:r>
-                            <w:proofErr w:type="gramEnd"/>
-                            <w:r>
-                              <w:rPr>
-                                <w:color w:val="000000" w:themeColor="text1"/>
-                              </w:rPr>
-                              <w:t xml:space="preserve"> of i: 0</w:t>
+                              <w:t>Run by thread: First Name! value of i: 0</w:t>
                             </w:r>
                           </w:p>
                           <w:p>
@@ -5186,21 +4821,7 @@
                               <w:rPr>
                                 <w:color w:val="000000" w:themeColor="text1"/>
                               </w:rPr>
-                              <w:t xml:space="preserve">Run by thread: Third Name! </w:t>
-                            </w:r>
-                            <w:proofErr w:type="gramStart"/>
-                            <w:r>
-                              <w:rPr>
-                                <w:color w:val="000000" w:themeColor="text1"/>
-                              </w:rPr>
-                              <w:t>value</w:t>
-                            </w:r>
-                            <w:proofErr w:type="gramEnd"/>
-                            <w:r>
-                              <w:rPr>
-                                <w:color w:val="000000" w:themeColor="text1"/>
-                              </w:rPr>
-                              <w:t xml:space="preserve"> of i: 0</w:t>
+                              <w:t>Run by thread: Third Name! value of i: 0</w:t>
                             </w:r>
                           </w:p>
                           <w:p>
@@ -5213,21 +4834,7 @@
                               <w:rPr>
                                 <w:color w:val="000000" w:themeColor="text1"/>
                               </w:rPr>
-                              <w:t xml:space="preserve">Run by thread: Third Name! </w:t>
-                            </w:r>
-                            <w:proofErr w:type="gramStart"/>
-                            <w:r>
-                              <w:rPr>
-                                <w:color w:val="000000" w:themeColor="text1"/>
-                              </w:rPr>
-                              <w:t>value</w:t>
-                            </w:r>
-                            <w:proofErr w:type="gramEnd"/>
-                            <w:r>
-                              <w:rPr>
-                                <w:color w:val="000000" w:themeColor="text1"/>
-                              </w:rPr>
-                              <w:t xml:space="preserve"> of i: 1</w:t>
+                              <w:t>Run by thread: Third Name! value of i: 1</w:t>
                             </w:r>
                           </w:p>
                           <w:p>
@@ -5240,21 +4847,7 @@
                               <w:rPr>
                                 <w:color w:val="000000" w:themeColor="text1"/>
                               </w:rPr>
-                              <w:t xml:space="preserve">Run by thread: Third Name! </w:t>
-                            </w:r>
-                            <w:proofErr w:type="gramStart"/>
-                            <w:r>
-                              <w:rPr>
-                                <w:color w:val="000000" w:themeColor="text1"/>
-                              </w:rPr>
-                              <w:t>value</w:t>
-                            </w:r>
-                            <w:proofErr w:type="gramEnd"/>
-                            <w:r>
-                              <w:rPr>
-                                <w:color w:val="000000" w:themeColor="text1"/>
-                              </w:rPr>
-                              <w:t xml:space="preserve"> of i: 2</w:t>
+                              <w:t>Run by thread: Third Name! value of i: 2</w:t>
                             </w:r>
                           </w:p>
                           <w:p>
@@ -5267,21 +4860,7 @@
                               <w:rPr>
                                 <w:color w:val="000000" w:themeColor="text1"/>
                               </w:rPr>
-                              <w:t xml:space="preserve">Run by thread: Second Name! </w:t>
-                            </w:r>
-                            <w:proofErr w:type="gramStart"/>
-                            <w:r>
-                              <w:rPr>
-                                <w:color w:val="000000" w:themeColor="text1"/>
-                              </w:rPr>
-                              <w:t>value</w:t>
-                            </w:r>
-                            <w:proofErr w:type="gramEnd"/>
-                            <w:r>
-                              <w:rPr>
-                                <w:color w:val="000000" w:themeColor="text1"/>
-                              </w:rPr>
-                              <w:t xml:space="preserve"> of i: 0</w:t>
+                              <w:t>Run by thread: Second Name! value of i: 0</w:t>
                             </w:r>
                           </w:p>
                           <w:p>
@@ -5294,21 +4873,7 @@
                               <w:rPr>
                                 <w:color w:val="000000" w:themeColor="text1"/>
                               </w:rPr>
-                              <w:t xml:space="preserve">Run by thread: First Name! </w:t>
-                            </w:r>
-                            <w:proofErr w:type="gramStart"/>
-                            <w:r>
-                              <w:rPr>
-                                <w:color w:val="000000" w:themeColor="text1"/>
-                              </w:rPr>
-                              <w:t>value</w:t>
-                            </w:r>
-                            <w:proofErr w:type="gramEnd"/>
-                            <w:r>
-                              <w:rPr>
-                                <w:color w:val="000000" w:themeColor="text1"/>
-                              </w:rPr>
-                              <w:t xml:space="preserve"> of i: 1</w:t>
+                              <w:t>Run by thread: First Name! value of i: 1</w:t>
                             </w:r>
                           </w:p>
                           <w:p>
@@ -5321,21 +4886,7 @@
                               <w:rPr>
                                 <w:color w:val="000000" w:themeColor="text1"/>
                               </w:rPr>
-                              <w:t xml:space="preserve">Run by thread: Second Name! </w:t>
-                            </w:r>
-                            <w:proofErr w:type="gramStart"/>
-                            <w:r>
-                              <w:rPr>
-                                <w:color w:val="000000" w:themeColor="text1"/>
-                              </w:rPr>
-                              <w:t>value</w:t>
-                            </w:r>
-                            <w:proofErr w:type="gramEnd"/>
-                            <w:r>
-                              <w:rPr>
-                                <w:color w:val="000000" w:themeColor="text1"/>
-                              </w:rPr>
-                              <w:t xml:space="preserve"> of i: 1</w:t>
+                              <w:t>Run by thread: Second Name! value of i: 1</w:t>
                             </w:r>
                           </w:p>
                           <w:p>
@@ -5348,21 +4899,7 @@
                               <w:rPr>
                                 <w:color w:val="000000" w:themeColor="text1"/>
                               </w:rPr>
-                              <w:t xml:space="preserve">Run by thread: First Name! </w:t>
-                            </w:r>
-                            <w:proofErr w:type="gramStart"/>
-                            <w:r>
-                              <w:rPr>
-                                <w:color w:val="000000" w:themeColor="text1"/>
-                              </w:rPr>
-                              <w:t>value</w:t>
-                            </w:r>
-                            <w:proofErr w:type="gramEnd"/>
-                            <w:r>
-                              <w:rPr>
-                                <w:color w:val="000000" w:themeColor="text1"/>
-                              </w:rPr>
-                              <w:t xml:space="preserve"> of i: 2</w:t>
+                              <w:t>Run by thread: First Name! value of i: 2</w:t>
                             </w:r>
                           </w:p>
                           <w:p>
@@ -5375,21 +4912,7 @@
                               <w:rPr>
                                 <w:color w:val="000000" w:themeColor="text1"/>
                               </w:rPr>
-                              <w:t xml:space="preserve">Run by thread: Second Name! </w:t>
-                            </w:r>
-                            <w:proofErr w:type="gramStart"/>
-                            <w:r>
-                              <w:rPr>
-                                <w:color w:val="000000" w:themeColor="text1"/>
-                              </w:rPr>
-                              <w:t>value</w:t>
-                            </w:r>
-                            <w:proofErr w:type="gramEnd"/>
-                            <w:r>
-                              <w:rPr>
-                                <w:color w:val="000000" w:themeColor="text1"/>
-                              </w:rPr>
-                              <w:t xml:space="preserve"> of i: 2</w:t>
+                              <w:t>Run by thread: Second Name! value of i: 2</w:t>
                             </w:r>
                           </w:p>
                           <w:p>
@@ -5424,21 +4947,7 @@
                               <w:rPr>
                                 <w:color w:val="000000" w:themeColor="text1"/>
                               </w:rPr>
-                              <w:t xml:space="preserve">Run by thread: First Name! </w:t>
-                            </w:r>
-                            <w:proofErr w:type="gramStart"/>
-                            <w:r>
-                              <w:rPr>
-                                <w:color w:val="000000" w:themeColor="text1"/>
-                              </w:rPr>
-                              <w:t>value</w:t>
-                            </w:r>
-                            <w:proofErr w:type="gramEnd"/>
-                            <w:r>
-                              <w:rPr>
-                                <w:color w:val="000000" w:themeColor="text1"/>
-                              </w:rPr>
-                              <w:t xml:space="preserve"> of i: 0</w:t>
+                              <w:t>Run by thread: First Name! value of i: 0</w:t>
                             </w:r>
                           </w:p>
                           <w:p>
@@ -5451,21 +4960,7 @@
                               <w:rPr>
                                 <w:color w:val="000000" w:themeColor="text1"/>
                               </w:rPr>
-                              <w:t xml:space="preserve">Run by thread: First Name! </w:t>
-                            </w:r>
-                            <w:proofErr w:type="gramStart"/>
-                            <w:r>
-                              <w:rPr>
-                                <w:color w:val="000000" w:themeColor="text1"/>
-                              </w:rPr>
-                              <w:t>value</w:t>
-                            </w:r>
-                            <w:proofErr w:type="gramEnd"/>
-                            <w:r>
-                              <w:rPr>
-                                <w:color w:val="000000" w:themeColor="text1"/>
-                              </w:rPr>
-                              <w:t xml:space="preserve"> of i: 1</w:t>
+                              <w:t>Run by thread: First Name! value of i: 1</w:t>
                             </w:r>
                           </w:p>
                           <w:p>
@@ -5478,21 +4973,7 @@
                               <w:rPr>
                                 <w:color w:val="000000" w:themeColor="text1"/>
                               </w:rPr>
-                              <w:t xml:space="preserve">Run by thread: First Name! </w:t>
-                            </w:r>
-                            <w:proofErr w:type="gramStart"/>
-                            <w:r>
-                              <w:rPr>
-                                <w:color w:val="000000" w:themeColor="text1"/>
-                              </w:rPr>
-                              <w:t>value</w:t>
-                            </w:r>
-                            <w:proofErr w:type="gramEnd"/>
-                            <w:r>
-                              <w:rPr>
-                                <w:color w:val="000000" w:themeColor="text1"/>
-                              </w:rPr>
-                              <w:t xml:space="preserve"> of i: 2</w:t>
+                              <w:t>Run by thread: First Name! value of i: 2</w:t>
                             </w:r>
                           </w:p>
                           <w:p>
@@ -5505,21 +4986,7 @@
                               <w:rPr>
                                 <w:color w:val="000000" w:themeColor="text1"/>
                               </w:rPr>
-                              <w:t xml:space="preserve">Run by thread: Second Name! </w:t>
-                            </w:r>
-                            <w:proofErr w:type="gramStart"/>
-                            <w:r>
-                              <w:rPr>
-                                <w:color w:val="000000" w:themeColor="text1"/>
-                              </w:rPr>
-                              <w:t>value</w:t>
-                            </w:r>
-                            <w:proofErr w:type="gramEnd"/>
-                            <w:r>
-                              <w:rPr>
-                                <w:color w:val="000000" w:themeColor="text1"/>
-                              </w:rPr>
-                              <w:t xml:space="preserve"> of i: 0</w:t>
+                              <w:t>Run by thread: Second Name! value of i: 0</w:t>
                             </w:r>
                           </w:p>
                           <w:p>
@@ -5532,21 +4999,7 @@
                               <w:rPr>
                                 <w:color w:val="000000" w:themeColor="text1"/>
                               </w:rPr>
-                              <w:t xml:space="preserve">Run by thread: Second Name! </w:t>
-                            </w:r>
-                            <w:proofErr w:type="gramStart"/>
-                            <w:r>
-                              <w:rPr>
-                                <w:color w:val="000000" w:themeColor="text1"/>
-                              </w:rPr>
-                              <w:t>value</w:t>
-                            </w:r>
-                            <w:proofErr w:type="gramEnd"/>
-                            <w:r>
-                              <w:rPr>
-                                <w:color w:val="000000" w:themeColor="text1"/>
-                              </w:rPr>
-                              <w:t xml:space="preserve"> of i: 1</w:t>
+                              <w:t>Run by thread: Second Name! value of i: 1</w:t>
                             </w:r>
                           </w:p>
                           <w:p>
@@ -5559,21 +5012,7 @@
                               <w:rPr>
                                 <w:color w:val="000000" w:themeColor="text1"/>
                               </w:rPr>
-                              <w:t xml:space="preserve">Run by thread: Second Name! </w:t>
-                            </w:r>
-                            <w:proofErr w:type="gramStart"/>
-                            <w:r>
-                              <w:rPr>
-                                <w:color w:val="000000" w:themeColor="text1"/>
-                              </w:rPr>
-                              <w:t>value</w:t>
-                            </w:r>
-                            <w:proofErr w:type="gramEnd"/>
-                            <w:r>
-                              <w:rPr>
-                                <w:color w:val="000000" w:themeColor="text1"/>
-                              </w:rPr>
-                              <w:t xml:space="preserve"> of i: 2</w:t>
+                              <w:t>Run by thread: Second Name! value of i: 2</w:t>
                             </w:r>
                           </w:p>
                           <w:p>
@@ -5586,21 +5025,7 @@
                               <w:rPr>
                                 <w:color w:val="000000" w:themeColor="text1"/>
                               </w:rPr>
-                              <w:t xml:space="preserve">Run by thread: Third Name! </w:t>
-                            </w:r>
-                            <w:proofErr w:type="gramStart"/>
-                            <w:r>
-                              <w:rPr>
-                                <w:color w:val="000000" w:themeColor="text1"/>
-                              </w:rPr>
-                              <w:t>value</w:t>
-                            </w:r>
-                            <w:proofErr w:type="gramEnd"/>
-                            <w:r>
-                              <w:rPr>
-                                <w:color w:val="000000" w:themeColor="text1"/>
-                              </w:rPr>
-                              <w:t xml:space="preserve"> of i: 0</w:t>
+                              <w:t>Run by thread: Third Name! value of i: 0</w:t>
                             </w:r>
                           </w:p>
                           <w:p>
@@ -5613,21 +5038,7 @@
                               <w:rPr>
                                 <w:color w:val="000000" w:themeColor="text1"/>
                               </w:rPr>
-                              <w:t xml:space="preserve">Run by thread: Third Name! </w:t>
-                            </w:r>
-                            <w:proofErr w:type="gramStart"/>
-                            <w:r>
-                              <w:rPr>
-                                <w:color w:val="000000" w:themeColor="text1"/>
-                              </w:rPr>
-                              <w:t>value</w:t>
-                            </w:r>
-                            <w:proofErr w:type="gramEnd"/>
-                            <w:r>
-                              <w:rPr>
-                                <w:color w:val="000000" w:themeColor="text1"/>
-                              </w:rPr>
-                              <w:t xml:space="preserve"> of i: 1</w:t>
+                              <w:t>Run by thread: Third Name! value of i: 1</w:t>
                             </w:r>
                           </w:p>
                           <w:p>
@@ -5640,21 +5051,7 @@
                               <w:rPr>
                                 <w:color w:val="000000" w:themeColor="text1"/>
                               </w:rPr>
-                              <w:t xml:space="preserve">Run by thread: Third Name! </w:t>
-                            </w:r>
-                            <w:proofErr w:type="gramStart"/>
-                            <w:r>
-                              <w:rPr>
-                                <w:color w:val="000000" w:themeColor="text1"/>
-                              </w:rPr>
-                              <w:t>value</w:t>
-                            </w:r>
-                            <w:proofErr w:type="gramEnd"/>
-                            <w:r>
-                              <w:rPr>
-                                <w:color w:val="000000" w:themeColor="text1"/>
-                              </w:rPr>
-                              <w:t xml:space="preserve"> of i: 2</w:t>
+                              <w:t>Run by thread: Third Name! value of i: 2</w:t>
                             </w:r>
                           </w:p>
                           <w:p>
@@ -5689,21 +5086,7 @@
                               <w:rPr>
                                 <w:color w:val="000000" w:themeColor="text1"/>
                               </w:rPr>
-                              <w:t xml:space="preserve">Run by thread: Second Name! </w:t>
-                            </w:r>
-                            <w:proofErr w:type="gramStart"/>
-                            <w:r>
-                              <w:rPr>
-                                <w:color w:val="000000" w:themeColor="text1"/>
-                              </w:rPr>
-                              <w:t>value</w:t>
-                            </w:r>
-                            <w:proofErr w:type="gramEnd"/>
-                            <w:r>
-                              <w:rPr>
-                                <w:color w:val="000000" w:themeColor="text1"/>
-                              </w:rPr>
-                              <w:t xml:space="preserve"> of i: 0</w:t>
+                              <w:t>Run by thread: Second Name! value of i: 0</w:t>
                             </w:r>
                           </w:p>
                           <w:p>
@@ -5716,21 +5099,7 @@
                               <w:rPr>
                                 <w:color w:val="000000" w:themeColor="text1"/>
                               </w:rPr>
-                              <w:t xml:space="preserve">Run by thread: Second Name! </w:t>
-                            </w:r>
-                            <w:proofErr w:type="gramStart"/>
-                            <w:r>
-                              <w:rPr>
-                                <w:color w:val="000000" w:themeColor="text1"/>
-                              </w:rPr>
-                              <w:t>value</w:t>
-                            </w:r>
-                            <w:proofErr w:type="gramEnd"/>
-                            <w:r>
-                              <w:rPr>
-                                <w:color w:val="000000" w:themeColor="text1"/>
-                              </w:rPr>
-                              <w:t xml:space="preserve"> of i: 1</w:t>
+                              <w:t>Run by thread: Second Name! value of i: 1</w:t>
                             </w:r>
                           </w:p>
                           <w:p>
@@ -5743,21 +5112,7 @@
                               <w:rPr>
                                 <w:color w:val="000000" w:themeColor="text1"/>
                               </w:rPr>
-                              <w:t xml:space="preserve">Run by thread: Second Name! </w:t>
-                            </w:r>
-                            <w:proofErr w:type="gramStart"/>
-                            <w:r>
-                              <w:rPr>
-                                <w:color w:val="000000" w:themeColor="text1"/>
-                              </w:rPr>
-                              <w:t>value</w:t>
-                            </w:r>
-                            <w:proofErr w:type="gramEnd"/>
-                            <w:r>
-                              <w:rPr>
-                                <w:color w:val="000000" w:themeColor="text1"/>
-                              </w:rPr>
-                              <w:t xml:space="preserve"> of i: 2</w:t>
+                              <w:t>Run by thread: Second Name! value of i: 2</w:t>
                             </w:r>
                           </w:p>
                           <w:p>
@@ -5770,21 +5125,7 @@
                               <w:rPr>
                                 <w:color w:val="000000" w:themeColor="text1"/>
                               </w:rPr>
-                              <w:t xml:space="preserve">Run by thread: First Name! </w:t>
-                            </w:r>
-                            <w:proofErr w:type="gramStart"/>
-                            <w:r>
-                              <w:rPr>
-                                <w:color w:val="000000" w:themeColor="text1"/>
-                              </w:rPr>
-                              <w:t>value</w:t>
-                            </w:r>
-                            <w:proofErr w:type="gramEnd"/>
-                            <w:r>
-                              <w:rPr>
-                                <w:color w:val="000000" w:themeColor="text1"/>
-                              </w:rPr>
-                              <w:t xml:space="preserve"> of i: 0</w:t>
+                              <w:t>Run by thread: First Name! value of i: 0</w:t>
                             </w:r>
                           </w:p>
                           <w:p>
@@ -5797,21 +5138,7 @@
                               <w:rPr>
                                 <w:color w:val="000000" w:themeColor="text1"/>
                               </w:rPr>
-                              <w:t xml:space="preserve">Run by thread: First Name! </w:t>
-                            </w:r>
-                            <w:proofErr w:type="gramStart"/>
-                            <w:r>
-                              <w:rPr>
-                                <w:color w:val="000000" w:themeColor="text1"/>
-                              </w:rPr>
-                              <w:t>value</w:t>
-                            </w:r>
-                            <w:proofErr w:type="gramEnd"/>
-                            <w:r>
-                              <w:rPr>
-                                <w:color w:val="000000" w:themeColor="text1"/>
-                              </w:rPr>
-                              <w:t xml:space="preserve"> of i: 1</w:t>
+                              <w:t>Run by thread: First Name! value of i: 1</w:t>
                             </w:r>
                           </w:p>
                           <w:p>
@@ -5824,21 +5151,7 @@
                               <w:rPr>
                                 <w:color w:val="000000" w:themeColor="text1"/>
                               </w:rPr>
-                              <w:t xml:space="preserve">Run by thread: First Name! </w:t>
-                            </w:r>
-                            <w:proofErr w:type="gramStart"/>
-                            <w:r>
-                              <w:rPr>
-                                <w:color w:val="000000" w:themeColor="text1"/>
-                              </w:rPr>
-                              <w:t>value</w:t>
-                            </w:r>
-                            <w:proofErr w:type="gramEnd"/>
-                            <w:r>
-                              <w:rPr>
-                                <w:color w:val="000000" w:themeColor="text1"/>
-                              </w:rPr>
-                              <w:t xml:space="preserve"> of i: 2</w:t>
+                              <w:t>Run by thread: First Name! value of i: 2</w:t>
                             </w:r>
                           </w:p>
                           <w:p>
@@ -5851,21 +5164,7 @@
                               <w:rPr>
                                 <w:color w:val="000000" w:themeColor="text1"/>
                               </w:rPr>
-                              <w:t xml:space="preserve">Run by thread: Third Name! </w:t>
-                            </w:r>
-                            <w:proofErr w:type="gramStart"/>
-                            <w:r>
-                              <w:rPr>
-                                <w:color w:val="000000" w:themeColor="text1"/>
-                              </w:rPr>
-                              <w:t>value</w:t>
-                            </w:r>
-                            <w:proofErr w:type="gramEnd"/>
-                            <w:r>
-                              <w:rPr>
-                                <w:color w:val="000000" w:themeColor="text1"/>
-                              </w:rPr>
-                              <w:t xml:space="preserve"> of i: 0</w:t>
+                              <w:t>Run by thread: Third Name! value of i: 0</w:t>
                             </w:r>
                           </w:p>
                           <w:p>
@@ -5873,15 +5172,7 @@
                               <w:jc w:val="center"/>
                             </w:pPr>
                             <w:r>
-                              <w:t xml:space="preserve">Run by thread: Third Name! </w:t>
-                            </w:r>
-                            <w:proofErr w:type="gramStart"/>
-                            <w:r>
-                              <w:t>value</w:t>
-                            </w:r>
-                            <w:proofErr w:type="gramEnd"/>
-                            <w:r>
-                              <w:t xml:space="preserve"> of i: 2</w:t>
+                              <w:t>Run by thread: Third Name! value of i: 2</w:t>
                             </w:r>
                           </w:p>
                           <w:p>
@@ -5949,21 +5240,7 @@
                         <w:rPr>
                           <w:color w:val="000000" w:themeColor="text1"/>
                         </w:rPr>
-                        <w:t xml:space="preserve">Run by thread: First Name! </w:t>
-                      </w:r>
-                      <w:proofErr w:type="gramStart"/>
-                      <w:r>
-                        <w:rPr>
-                          <w:color w:val="000000" w:themeColor="text1"/>
-                        </w:rPr>
-                        <w:t>value</w:t>
-                      </w:r>
-                      <w:proofErr w:type="gramEnd"/>
-                      <w:r>
-                        <w:rPr>
-                          <w:color w:val="000000" w:themeColor="text1"/>
-                        </w:rPr>
-                        <w:t xml:space="preserve"> of i: 0</w:t>
+                        <w:t>Run by thread: First Name! value of i: 0</w:t>
                       </w:r>
                     </w:p>
                     <w:p>
@@ -5976,21 +5253,7 @@
                         <w:rPr>
                           <w:color w:val="000000" w:themeColor="text1"/>
                         </w:rPr>
-                        <w:t xml:space="preserve">Run by thread: Third Name! </w:t>
-                      </w:r>
-                      <w:proofErr w:type="gramStart"/>
-                      <w:r>
-                        <w:rPr>
-                          <w:color w:val="000000" w:themeColor="text1"/>
-                        </w:rPr>
-                        <w:t>value</w:t>
-                      </w:r>
-                      <w:proofErr w:type="gramEnd"/>
-                      <w:r>
-                        <w:rPr>
-                          <w:color w:val="000000" w:themeColor="text1"/>
-                        </w:rPr>
-                        <w:t xml:space="preserve"> of i: 0</w:t>
+                        <w:t>Run by thread: Third Name! value of i: 0</w:t>
                       </w:r>
                     </w:p>
                     <w:p>
@@ -6003,21 +5266,7 @@
                         <w:rPr>
                           <w:color w:val="000000" w:themeColor="text1"/>
                         </w:rPr>
-                        <w:t xml:space="preserve">Run by thread: Third Name! </w:t>
-                      </w:r>
-                      <w:proofErr w:type="gramStart"/>
-                      <w:r>
-                        <w:rPr>
-                          <w:color w:val="000000" w:themeColor="text1"/>
-                        </w:rPr>
-                        <w:t>value</w:t>
-                      </w:r>
-                      <w:proofErr w:type="gramEnd"/>
-                      <w:r>
-                        <w:rPr>
-                          <w:color w:val="000000" w:themeColor="text1"/>
-                        </w:rPr>
-                        <w:t xml:space="preserve"> of i: 1</w:t>
+                        <w:t>Run by thread: Third Name! value of i: 1</w:t>
                       </w:r>
                     </w:p>
                     <w:p>
@@ -6030,21 +5279,7 @@
                         <w:rPr>
                           <w:color w:val="000000" w:themeColor="text1"/>
                         </w:rPr>
-                        <w:t xml:space="preserve">Run by thread: Third Name! </w:t>
-                      </w:r>
-                      <w:proofErr w:type="gramStart"/>
-                      <w:r>
-                        <w:rPr>
-                          <w:color w:val="000000" w:themeColor="text1"/>
-                        </w:rPr>
-                        <w:t>value</w:t>
-                      </w:r>
-                      <w:proofErr w:type="gramEnd"/>
-                      <w:r>
-                        <w:rPr>
-                          <w:color w:val="000000" w:themeColor="text1"/>
-                        </w:rPr>
-                        <w:t xml:space="preserve"> of i: 2</w:t>
+                        <w:t>Run by thread: Third Name! value of i: 2</w:t>
                       </w:r>
                     </w:p>
                     <w:p>
@@ -6057,21 +5292,7 @@
                         <w:rPr>
                           <w:color w:val="000000" w:themeColor="text1"/>
                         </w:rPr>
-                        <w:t xml:space="preserve">Run by thread: Second Name! </w:t>
-                      </w:r>
-                      <w:proofErr w:type="gramStart"/>
-                      <w:r>
-                        <w:rPr>
-                          <w:color w:val="000000" w:themeColor="text1"/>
-                        </w:rPr>
-                        <w:t>value</w:t>
-                      </w:r>
-                      <w:proofErr w:type="gramEnd"/>
-                      <w:r>
-                        <w:rPr>
-                          <w:color w:val="000000" w:themeColor="text1"/>
-                        </w:rPr>
-                        <w:t xml:space="preserve"> of i: 0</w:t>
+                        <w:t>Run by thread: Second Name! value of i: 0</w:t>
                       </w:r>
                     </w:p>
                     <w:p>
@@ -6084,21 +5305,7 @@
                         <w:rPr>
                           <w:color w:val="000000" w:themeColor="text1"/>
                         </w:rPr>
-                        <w:t xml:space="preserve">Run by thread: First Name! </w:t>
-                      </w:r>
-                      <w:proofErr w:type="gramStart"/>
-                      <w:r>
-                        <w:rPr>
-                          <w:color w:val="000000" w:themeColor="text1"/>
-                        </w:rPr>
-                        <w:t>value</w:t>
-                      </w:r>
-                      <w:proofErr w:type="gramEnd"/>
-                      <w:r>
-                        <w:rPr>
-                          <w:color w:val="000000" w:themeColor="text1"/>
-                        </w:rPr>
-                        <w:t xml:space="preserve"> of i: 1</w:t>
+                        <w:t>Run by thread: First Name! value of i: 1</w:t>
                       </w:r>
                     </w:p>
                     <w:p>
@@ -6111,21 +5318,7 @@
                         <w:rPr>
                           <w:color w:val="000000" w:themeColor="text1"/>
                         </w:rPr>
-                        <w:t xml:space="preserve">Run by thread: Second Name! </w:t>
-                      </w:r>
-                      <w:proofErr w:type="gramStart"/>
-                      <w:r>
-                        <w:rPr>
-                          <w:color w:val="000000" w:themeColor="text1"/>
-                        </w:rPr>
-                        <w:t>value</w:t>
-                      </w:r>
-                      <w:proofErr w:type="gramEnd"/>
-                      <w:r>
-                        <w:rPr>
-                          <w:color w:val="000000" w:themeColor="text1"/>
-                        </w:rPr>
-                        <w:t xml:space="preserve"> of i: 1</w:t>
+                        <w:t>Run by thread: Second Name! value of i: 1</w:t>
                       </w:r>
                     </w:p>
                     <w:p>
@@ -6138,21 +5331,7 @@
                         <w:rPr>
                           <w:color w:val="000000" w:themeColor="text1"/>
                         </w:rPr>
-                        <w:t xml:space="preserve">Run by thread: First Name! </w:t>
-                      </w:r>
-                      <w:proofErr w:type="gramStart"/>
-                      <w:r>
-                        <w:rPr>
-                          <w:color w:val="000000" w:themeColor="text1"/>
-                        </w:rPr>
-                        <w:t>value</w:t>
-                      </w:r>
-                      <w:proofErr w:type="gramEnd"/>
-                      <w:r>
-                        <w:rPr>
-                          <w:color w:val="000000" w:themeColor="text1"/>
-                        </w:rPr>
-                        <w:t xml:space="preserve"> of i: 2</w:t>
+                        <w:t>Run by thread: First Name! value of i: 2</w:t>
                       </w:r>
                     </w:p>
                     <w:p>
@@ -6165,21 +5344,7 @@
                         <w:rPr>
                           <w:color w:val="000000" w:themeColor="text1"/>
                         </w:rPr>
-                        <w:t xml:space="preserve">Run by thread: Second Name! </w:t>
-                      </w:r>
-                      <w:proofErr w:type="gramStart"/>
-                      <w:r>
-                        <w:rPr>
-                          <w:color w:val="000000" w:themeColor="text1"/>
-                        </w:rPr>
-                        <w:t>value</w:t>
-                      </w:r>
-                      <w:proofErr w:type="gramEnd"/>
-                      <w:r>
-                        <w:rPr>
-                          <w:color w:val="000000" w:themeColor="text1"/>
-                        </w:rPr>
-                        <w:t xml:space="preserve"> of i: 2</w:t>
+                        <w:t>Run by thread: Second Name! value of i: 2</w:t>
                       </w:r>
                     </w:p>
                     <w:p>
@@ -6214,21 +5379,7 @@
                         <w:rPr>
                           <w:color w:val="000000" w:themeColor="text1"/>
                         </w:rPr>
-                        <w:t xml:space="preserve">Run by thread: First Name! </w:t>
-                      </w:r>
-                      <w:proofErr w:type="gramStart"/>
-                      <w:r>
-                        <w:rPr>
-                          <w:color w:val="000000" w:themeColor="text1"/>
-                        </w:rPr>
-                        <w:t>value</w:t>
-                      </w:r>
-                      <w:proofErr w:type="gramEnd"/>
-                      <w:r>
-                        <w:rPr>
-                          <w:color w:val="000000" w:themeColor="text1"/>
-                        </w:rPr>
-                        <w:t xml:space="preserve"> of i: 0</w:t>
+                        <w:t>Run by thread: First Name! value of i: 0</w:t>
                       </w:r>
                     </w:p>
                     <w:p>
@@ -6241,21 +5392,7 @@
                         <w:rPr>
                           <w:color w:val="000000" w:themeColor="text1"/>
                         </w:rPr>
-                        <w:t xml:space="preserve">Run by thread: First Name! </w:t>
-                      </w:r>
-                      <w:proofErr w:type="gramStart"/>
-                      <w:r>
-                        <w:rPr>
-                          <w:color w:val="000000" w:themeColor="text1"/>
-                        </w:rPr>
-                        <w:t>value</w:t>
-                      </w:r>
-                      <w:proofErr w:type="gramEnd"/>
-                      <w:r>
-                        <w:rPr>
-                          <w:color w:val="000000" w:themeColor="text1"/>
-                        </w:rPr>
-                        <w:t xml:space="preserve"> of i: 1</w:t>
+                        <w:t>Run by thread: First Name! value of i: 1</w:t>
                       </w:r>
                     </w:p>
                     <w:p>
@@ -6268,21 +5405,7 @@
                         <w:rPr>
                           <w:color w:val="000000" w:themeColor="text1"/>
                         </w:rPr>
-                        <w:t xml:space="preserve">Run by thread: First Name! </w:t>
-                      </w:r>
-                      <w:proofErr w:type="gramStart"/>
-                      <w:r>
-                        <w:rPr>
-                          <w:color w:val="000000" w:themeColor="text1"/>
-                        </w:rPr>
-                        <w:t>value</w:t>
-                      </w:r>
-                      <w:proofErr w:type="gramEnd"/>
-                      <w:r>
-                        <w:rPr>
-                          <w:color w:val="000000" w:themeColor="text1"/>
-                        </w:rPr>
-                        <w:t xml:space="preserve"> of i: 2</w:t>
+                        <w:t>Run by thread: First Name! value of i: 2</w:t>
                       </w:r>
                     </w:p>
                     <w:p>
@@ -6295,21 +5418,7 @@
                         <w:rPr>
                           <w:color w:val="000000" w:themeColor="text1"/>
                         </w:rPr>
-                        <w:t xml:space="preserve">Run by thread: Second Name! </w:t>
-                      </w:r>
-                      <w:proofErr w:type="gramStart"/>
-                      <w:r>
-                        <w:rPr>
-                          <w:color w:val="000000" w:themeColor="text1"/>
-                        </w:rPr>
-                        <w:t>value</w:t>
-                      </w:r>
-                      <w:proofErr w:type="gramEnd"/>
-                      <w:r>
-                        <w:rPr>
-                          <w:color w:val="000000" w:themeColor="text1"/>
-                        </w:rPr>
-                        <w:t xml:space="preserve"> of i: 0</w:t>
+                        <w:t>Run by thread: Second Name! value of i: 0</w:t>
                       </w:r>
                     </w:p>
                     <w:p>
@@ -6322,21 +5431,7 @@
                         <w:rPr>
                           <w:color w:val="000000" w:themeColor="text1"/>
                         </w:rPr>
-                        <w:t xml:space="preserve">Run by thread: Second Name! </w:t>
-                      </w:r>
-                      <w:proofErr w:type="gramStart"/>
-                      <w:r>
-                        <w:rPr>
-                          <w:color w:val="000000" w:themeColor="text1"/>
-                        </w:rPr>
-                        <w:t>value</w:t>
-                      </w:r>
-                      <w:proofErr w:type="gramEnd"/>
-                      <w:r>
-                        <w:rPr>
-                          <w:color w:val="000000" w:themeColor="text1"/>
-                        </w:rPr>
-                        <w:t xml:space="preserve"> of i: 1</w:t>
+                        <w:t>Run by thread: Second Name! value of i: 1</w:t>
                       </w:r>
                     </w:p>
                     <w:p>
@@ -6349,21 +5444,7 @@
                         <w:rPr>
                           <w:color w:val="000000" w:themeColor="text1"/>
                         </w:rPr>
-                        <w:t xml:space="preserve">Run by thread: Second Name! </w:t>
-                      </w:r>
-                      <w:proofErr w:type="gramStart"/>
-                      <w:r>
-                        <w:rPr>
-                          <w:color w:val="000000" w:themeColor="text1"/>
-                        </w:rPr>
-                        <w:t>value</w:t>
-                      </w:r>
-                      <w:proofErr w:type="gramEnd"/>
-                      <w:r>
-                        <w:rPr>
-                          <w:color w:val="000000" w:themeColor="text1"/>
-                        </w:rPr>
-                        <w:t xml:space="preserve"> of i: 2</w:t>
+                        <w:t>Run by thread: Second Name! value of i: 2</w:t>
                       </w:r>
                     </w:p>
                     <w:p>
@@ -6376,21 +5457,7 @@
                         <w:rPr>
                           <w:color w:val="000000" w:themeColor="text1"/>
                         </w:rPr>
-                        <w:t xml:space="preserve">Run by thread: Third Name! </w:t>
-                      </w:r>
-                      <w:proofErr w:type="gramStart"/>
-                      <w:r>
-                        <w:rPr>
-                          <w:color w:val="000000" w:themeColor="text1"/>
-                        </w:rPr>
-                        <w:t>value</w:t>
-                      </w:r>
-                      <w:proofErr w:type="gramEnd"/>
-                      <w:r>
-                        <w:rPr>
-                          <w:color w:val="000000" w:themeColor="text1"/>
-                        </w:rPr>
-                        <w:t xml:space="preserve"> of i: 0</w:t>
+                        <w:t>Run by thread: Third Name! value of i: 0</w:t>
                       </w:r>
                     </w:p>
                     <w:p>
@@ -6403,21 +5470,7 @@
                         <w:rPr>
                           <w:color w:val="000000" w:themeColor="text1"/>
                         </w:rPr>
-                        <w:t xml:space="preserve">Run by thread: Third Name! </w:t>
-                      </w:r>
-                      <w:proofErr w:type="gramStart"/>
-                      <w:r>
-                        <w:rPr>
-                          <w:color w:val="000000" w:themeColor="text1"/>
-                        </w:rPr>
-                        <w:t>value</w:t>
-                      </w:r>
-                      <w:proofErr w:type="gramEnd"/>
-                      <w:r>
-                        <w:rPr>
-                          <w:color w:val="000000" w:themeColor="text1"/>
-                        </w:rPr>
-                        <w:t xml:space="preserve"> of i: 1</w:t>
+                        <w:t>Run by thread: Third Name! value of i: 1</w:t>
                       </w:r>
                     </w:p>
                     <w:p>
@@ -6430,21 +5483,7 @@
                         <w:rPr>
                           <w:color w:val="000000" w:themeColor="text1"/>
                         </w:rPr>
-                        <w:t xml:space="preserve">Run by thread: Third Name! </w:t>
-                      </w:r>
-                      <w:proofErr w:type="gramStart"/>
-                      <w:r>
-                        <w:rPr>
-                          <w:color w:val="000000" w:themeColor="text1"/>
-                        </w:rPr>
-                        <w:t>value</w:t>
-                      </w:r>
-                      <w:proofErr w:type="gramEnd"/>
-                      <w:r>
-                        <w:rPr>
-                          <w:color w:val="000000" w:themeColor="text1"/>
-                        </w:rPr>
-                        <w:t xml:space="preserve"> of i: 2</w:t>
+                        <w:t>Run by thread: Third Name! value of i: 2</w:t>
                       </w:r>
                     </w:p>
                     <w:p>
@@ -6479,21 +5518,7 @@
                         <w:rPr>
                           <w:color w:val="000000" w:themeColor="text1"/>
                         </w:rPr>
-                        <w:t xml:space="preserve">Run by thread: Second Name! </w:t>
-                      </w:r>
-                      <w:proofErr w:type="gramStart"/>
-                      <w:r>
-                        <w:rPr>
-                          <w:color w:val="000000" w:themeColor="text1"/>
-                        </w:rPr>
-                        <w:t>value</w:t>
-                      </w:r>
-                      <w:proofErr w:type="gramEnd"/>
-                      <w:r>
-                        <w:rPr>
-                          <w:color w:val="000000" w:themeColor="text1"/>
-                        </w:rPr>
-                        <w:t xml:space="preserve"> of i: 0</w:t>
+                        <w:t>Run by thread: Second Name! value of i: 0</w:t>
                       </w:r>
                     </w:p>
                     <w:p>
@@ -6506,21 +5531,7 @@
                         <w:rPr>
                           <w:color w:val="000000" w:themeColor="text1"/>
                         </w:rPr>
-                        <w:t xml:space="preserve">Run by thread: Second Name! </w:t>
-                      </w:r>
-                      <w:proofErr w:type="gramStart"/>
-                      <w:r>
-                        <w:rPr>
-                          <w:color w:val="000000" w:themeColor="text1"/>
-                        </w:rPr>
-                        <w:t>value</w:t>
-                      </w:r>
-                      <w:proofErr w:type="gramEnd"/>
-                      <w:r>
-                        <w:rPr>
-                          <w:color w:val="000000" w:themeColor="text1"/>
-                        </w:rPr>
-                        <w:t xml:space="preserve"> of i: 1</w:t>
+                        <w:t>Run by thread: Second Name! value of i: 1</w:t>
                       </w:r>
                     </w:p>
                     <w:p>
@@ -6533,21 +5544,7 @@
                         <w:rPr>
                           <w:color w:val="000000" w:themeColor="text1"/>
                         </w:rPr>
-                        <w:t xml:space="preserve">Run by thread: Second Name! </w:t>
-                      </w:r>
-                      <w:proofErr w:type="gramStart"/>
-                      <w:r>
-                        <w:rPr>
-                          <w:color w:val="000000" w:themeColor="text1"/>
-                        </w:rPr>
-                        <w:t>value</w:t>
-                      </w:r>
-                      <w:proofErr w:type="gramEnd"/>
-                      <w:r>
-                        <w:rPr>
-                          <w:color w:val="000000" w:themeColor="text1"/>
-                        </w:rPr>
-                        <w:t xml:space="preserve"> of i: 2</w:t>
+                        <w:t>Run by thread: Second Name! value of i: 2</w:t>
                       </w:r>
                     </w:p>
                     <w:p>
@@ -6560,21 +5557,7 @@
                         <w:rPr>
                           <w:color w:val="000000" w:themeColor="text1"/>
                         </w:rPr>
-                        <w:t xml:space="preserve">Run by thread: First Name! </w:t>
-                      </w:r>
-                      <w:proofErr w:type="gramStart"/>
-                      <w:r>
-                        <w:rPr>
-                          <w:color w:val="000000" w:themeColor="text1"/>
-                        </w:rPr>
-                        <w:t>value</w:t>
-                      </w:r>
-                      <w:proofErr w:type="gramEnd"/>
-                      <w:r>
-                        <w:rPr>
-                          <w:color w:val="000000" w:themeColor="text1"/>
-                        </w:rPr>
-                        <w:t xml:space="preserve"> of i: 0</w:t>
+                        <w:t>Run by thread: First Name! value of i: 0</w:t>
                       </w:r>
                     </w:p>
                     <w:p>
@@ -6587,21 +5570,7 @@
                         <w:rPr>
                           <w:color w:val="000000" w:themeColor="text1"/>
                         </w:rPr>
-                        <w:t xml:space="preserve">Run by thread: First Name! </w:t>
-                      </w:r>
-                      <w:proofErr w:type="gramStart"/>
-                      <w:r>
-                        <w:rPr>
-                          <w:color w:val="000000" w:themeColor="text1"/>
-                        </w:rPr>
-                        <w:t>value</w:t>
-                      </w:r>
-                      <w:proofErr w:type="gramEnd"/>
-                      <w:r>
-                        <w:rPr>
-                          <w:color w:val="000000" w:themeColor="text1"/>
-                        </w:rPr>
-                        <w:t xml:space="preserve"> of i: 1</w:t>
+                        <w:t>Run by thread: First Name! value of i: 1</w:t>
                       </w:r>
                     </w:p>
                     <w:p>
@@ -6614,21 +5583,7 @@
                         <w:rPr>
                           <w:color w:val="000000" w:themeColor="text1"/>
                         </w:rPr>
-                        <w:t xml:space="preserve">Run by thread: First Name! </w:t>
-                      </w:r>
-                      <w:proofErr w:type="gramStart"/>
-                      <w:r>
-                        <w:rPr>
-                          <w:color w:val="000000" w:themeColor="text1"/>
-                        </w:rPr>
-                        <w:t>value</w:t>
-                      </w:r>
-                      <w:proofErr w:type="gramEnd"/>
-                      <w:r>
-                        <w:rPr>
-                          <w:color w:val="000000" w:themeColor="text1"/>
-                        </w:rPr>
-                        <w:t xml:space="preserve"> of i: 2</w:t>
+                        <w:t>Run by thread: First Name! value of i: 2</w:t>
                       </w:r>
                     </w:p>
                     <w:p>
@@ -6641,21 +5596,7 @@
                         <w:rPr>
                           <w:color w:val="000000" w:themeColor="text1"/>
                         </w:rPr>
-                        <w:t xml:space="preserve">Run by thread: Third Name! </w:t>
-                      </w:r>
-                      <w:proofErr w:type="gramStart"/>
-                      <w:r>
-                        <w:rPr>
-                          <w:color w:val="000000" w:themeColor="text1"/>
-                        </w:rPr>
-                        <w:t>value</w:t>
-                      </w:r>
-                      <w:proofErr w:type="gramEnd"/>
-                      <w:r>
-                        <w:rPr>
-                          <w:color w:val="000000" w:themeColor="text1"/>
-                        </w:rPr>
-                        <w:t xml:space="preserve"> of i: 0</w:t>
+                        <w:t>Run by thread: Third Name! value of i: 0</w:t>
                       </w:r>
                     </w:p>
                     <w:p>
@@ -6663,15 +5604,7 @@
                         <w:jc w:val="center"/>
                       </w:pPr>
                       <w:r>
-                        <w:t xml:space="preserve">Run by thread: Third Name! </w:t>
-                      </w:r>
-                      <w:proofErr w:type="gramStart"/>
-                      <w:r>
-                        <w:t>value</w:t>
-                      </w:r>
-                      <w:proofErr w:type="gramEnd"/>
-                      <w:r>
-                        <w:t xml:space="preserve"> of i: 2</w:t>
+                        <w:t>Run by thread: Third Name! value of i: 2</w:t>
                       </w:r>
                     </w:p>
                     <w:p>
@@ -6750,7 +5683,6 @@
         <w:rPr>
           <w:b/>
         </w:rPr>
-        <w:lastRenderedPageBreak/>
         <w:t>Thread states and transition:</w:t>
       </w:r>
     </w:p>
@@ -6940,16 +5872,11 @@
         <w:t xml:space="preserve"> When a new thread object is created it is said to be in N</w:t>
       </w:r>
       <w:r>
-        <w:t xml:space="preserve">EW state, before it invokes the </w:t>
-      </w:r>
-      <w:proofErr w:type="gramStart"/>
-      <w:r>
-        <w:t>start</w:t>
+        <w:t>EW state, before it invokes the start</w:t>
       </w:r>
       <w:r>
         <w:t>(</w:t>
       </w:r>
-      <w:proofErr w:type="gramEnd"/>
       <w:r>
         <w:t xml:space="preserve">) method. At this point the instance is live but the thread of execution is not considered to be </w:t>
       </w:r>
@@ -7010,7 +5937,11 @@
         <w:t>State RUNNING:</w:t>
       </w:r>
       <w:r>
-        <w:t xml:space="preserve"> This is the state when the thread is actually performing its actions. This happens when the scheduler selects a thread from the thread pool and let it execute. A Thread at this stage can go back to either RUNNABLE state or WAITING/BLOCKING/SLEEPING state or move to DEAD state</w:t>
+        <w:t xml:space="preserve"> This is the state when the thread is actually performing its actions. This happens when the scheduler selects a thread from the thread pool and let it execute. A Thread at this stage can go back </w:t>
+      </w:r>
+      <w:r>
+        <w:lastRenderedPageBreak/>
+        <w:t>to either RUNNABLE state or WAITING/BLOCKING/SLEEPING state or move to DEAD state</w:t>
       </w:r>
       <w:r>
         <w:t>,</w:t>
@@ -7054,7 +5985,6 @@
         <w:rPr>
           <w:u w:val="single"/>
         </w:rPr>
-        <w:lastRenderedPageBreak/>
         <w:t>State WAITING/BLOCKING/SLEEPING:</w:t>
       </w:r>
       <w:r>
@@ -7162,7 +6092,21 @@
         <w:t>i</w:t>
       </w:r>
       <w:r>
-        <w:t xml:space="preserve">s blocked. Once the resource is available it goes back to RUNNABLE state. </w:t>
+        <w:t>s blocked.</w:t>
+      </w:r>
+      <w:r>
+        <w:t xml:space="preserve"> For example it is waiting for some I/O operation to complete or writing some data to file or database</w:t>
+      </w:r>
+      <w:bookmarkStart w:id="0" w:name="_GoBack"/>
+      <w:bookmarkEnd w:id="0"/>
+      <w:r>
+        <w:t>.</w:t>
+      </w:r>
+      <w:r>
+        <w:t xml:space="preserve"> Once the resource is available it goes back to RUNNABLE state. </w:t>
+      </w:r>
+      <w:r>
+        <w:t xml:space="preserve"> </w:t>
       </w:r>
     </w:p>
     <w:p>
@@ -7216,23 +6160,7 @@
         <w:t xml:space="preserve"> </w:t>
       </w:r>
       <w:r>
-        <w:t xml:space="preserve">A thread is considered dead when its </w:t>
-      </w:r>
-      <w:proofErr w:type="gramStart"/>
-      <w:r>
-        <w:t>run(</w:t>
-      </w:r>
-      <w:proofErr w:type="gramEnd"/>
-      <w:r>
-        <w:t xml:space="preserve">) method gets over. The Thread object may stay in the heap, but the thread of execution is over. This Thread cannot be run again calling the </w:t>
-      </w:r>
-      <w:proofErr w:type="gramStart"/>
-      <w:r>
-        <w:t>start(</w:t>
-      </w:r>
-      <w:proofErr w:type="gramEnd"/>
-      <w:r>
-        <w:t xml:space="preserve">) function, as it will throw exception. At this stage the thread is of course not considered to be </w:t>
+        <w:t xml:space="preserve">A thread is considered dead when its run() method gets over. The Thread object may stay in the heap, but the thread of execution is over. This Thread cannot be run again calling the start() function, as it will throw exception. At this stage the thread is of course not considered to be </w:t>
       </w:r>
       <w:r>
         <w:rPr>
@@ -7349,7 +6277,6 @@
         <w:rPr>
           <w:b/>
         </w:rPr>
-        <w:lastRenderedPageBreak/>
         <w:t>Setting up thread priorities:</w:t>
       </w:r>
     </w:p>
@@ -7432,19 +6359,11 @@
                                 <w:color w:val="000000" w:themeColor="text1"/>
                               </w:rPr>
                             </w:pPr>
-                            <w:proofErr w:type="gramStart"/>
-                            <w:r>
-                              <w:rPr>
-                                <w:color w:val="000000" w:themeColor="text1"/>
-                              </w:rPr>
-                              <w:t>public</w:t>
-                            </w:r>
-                            <w:proofErr w:type="gramEnd"/>
-                            <w:r>
-                              <w:rPr>
-                                <w:color w:val="000000" w:themeColor="text1"/>
-                              </w:rPr>
-                              <w:t xml:space="preserve"> class </w:t>
+                            <w:r>
+                              <w:rPr>
+                                <w:color w:val="000000" w:themeColor="text1"/>
+                              </w:rPr>
+                              <w:t xml:space="preserve">public class </w:t>
                             </w:r>
                             <w:proofErr w:type="spellStart"/>
                             <w:r>
@@ -7471,21 +6390,7 @@
                               <w:rPr>
                                 <w:color w:val="000000" w:themeColor="text1"/>
                               </w:rPr>
-                              <w:t xml:space="preserve">    </w:t>
-                            </w:r>
-                            <w:proofErr w:type="gramStart"/>
-                            <w:r>
-                              <w:rPr>
-                                <w:color w:val="000000" w:themeColor="text1"/>
-                              </w:rPr>
-                              <w:t>public</w:t>
-                            </w:r>
-                            <w:proofErr w:type="gramEnd"/>
-                            <w:r>
-                              <w:rPr>
-                                <w:color w:val="000000" w:themeColor="text1"/>
-                              </w:rPr>
-                              <w:t xml:space="preserve"> static void main(String[] </w:t>
+                              <w:t xml:space="preserve">    public static void main(String[] </w:t>
                             </w:r>
                             <w:proofErr w:type="spellStart"/>
                             <w:r>
@@ -7529,7 +6434,6 @@
                               <w:t xml:space="preserve"> t = new </w:t>
                             </w:r>
                             <w:proofErr w:type="spellStart"/>
-                            <w:proofErr w:type="gramStart"/>
                             <w:r>
                               <w:rPr>
                                 <w:color w:val="000000" w:themeColor="text1"/>
@@ -7541,14 +6445,7 @@
                               <w:rPr>
                                 <w:color w:val="000000" w:themeColor="text1"/>
                               </w:rPr>
-                              <w:t>(</w:t>
-                            </w:r>
-                            <w:proofErr w:type="gramEnd"/>
-                            <w:r>
-                              <w:rPr>
-                                <w:color w:val="000000" w:themeColor="text1"/>
-                              </w:rPr>
-                              <w:t>);</w:t>
+                              <w:t>();</w:t>
                             </w:r>
                           </w:p>
                           <w:p>
@@ -7606,19 +6503,11 @@
                           <w:color w:val="000000" w:themeColor="text1"/>
                         </w:rPr>
                       </w:pPr>
-                      <w:proofErr w:type="gramStart"/>
-                      <w:r>
-                        <w:rPr>
-                          <w:color w:val="000000" w:themeColor="text1"/>
-                        </w:rPr>
-                        <w:t>public</w:t>
-                      </w:r>
-                      <w:proofErr w:type="gramEnd"/>
-                      <w:r>
-                        <w:rPr>
-                          <w:color w:val="000000" w:themeColor="text1"/>
-                        </w:rPr>
-                        <w:t xml:space="preserve"> class </w:t>
+                      <w:r>
+                        <w:rPr>
+                          <w:color w:val="000000" w:themeColor="text1"/>
+                        </w:rPr>
+                        <w:t xml:space="preserve">public class </w:t>
                       </w:r>
                       <w:proofErr w:type="spellStart"/>
                       <w:r>
@@ -7645,21 +6534,7 @@
                         <w:rPr>
                           <w:color w:val="000000" w:themeColor="text1"/>
                         </w:rPr>
-                        <w:t xml:space="preserve">    </w:t>
-                      </w:r>
-                      <w:proofErr w:type="gramStart"/>
-                      <w:r>
-                        <w:rPr>
-                          <w:color w:val="000000" w:themeColor="text1"/>
-                        </w:rPr>
-                        <w:t>public</w:t>
-                      </w:r>
-                      <w:proofErr w:type="gramEnd"/>
-                      <w:r>
-                        <w:rPr>
-                          <w:color w:val="000000" w:themeColor="text1"/>
-                        </w:rPr>
-                        <w:t xml:space="preserve"> static void main(String[] </w:t>
+                        <w:t xml:space="preserve">    public static void main(String[] </w:t>
                       </w:r>
                       <w:proofErr w:type="spellStart"/>
                       <w:r>
@@ -7703,7 +6578,6 @@
                         <w:t xml:space="preserve"> t = new </w:t>
                       </w:r>
                       <w:proofErr w:type="spellStart"/>
-                      <w:proofErr w:type="gramStart"/>
                       <w:r>
                         <w:rPr>
                           <w:color w:val="000000" w:themeColor="text1"/>
@@ -7715,14 +6589,7 @@
                         <w:rPr>
                           <w:color w:val="000000" w:themeColor="text1"/>
                         </w:rPr>
-                        <w:t>(</w:t>
-                      </w:r>
-                      <w:proofErr w:type="gramEnd"/>
-                      <w:r>
-                        <w:rPr>
-                          <w:color w:val="000000" w:themeColor="text1"/>
-                        </w:rPr>
-                        <w:t>);</w:t>
+                        <w:t>();</w:t>
                       </w:r>
                     </w:p>
                     <w:p>
@@ -7761,13 +6628,8 @@
     </w:p>
     <w:p>
       <w:r>
-        <w:t xml:space="preserve">   </w:t>
-      </w:r>
-      <w:proofErr w:type="gramStart"/>
-      <w:r>
-        <w:t>public</w:t>
-      </w:r>
-      <w:proofErr w:type="gramEnd"/>
+        <w:t xml:space="preserve">   public</w:t>
+      </w:r>
     </w:p>
     <w:p>
       <w:pPr>
@@ -7948,19 +6810,11 @@
                                 <w:color w:val="000000" w:themeColor="text1"/>
                               </w:rPr>
                             </w:pPr>
-                            <w:proofErr w:type="gramStart"/>
-                            <w:r>
-                              <w:rPr>
-                                <w:color w:val="000000" w:themeColor="text1"/>
-                              </w:rPr>
-                              <w:t>public</w:t>
-                            </w:r>
-                            <w:proofErr w:type="gramEnd"/>
-                            <w:r>
-                              <w:rPr>
-                                <w:color w:val="000000" w:themeColor="text1"/>
-                              </w:rPr>
-                              <w:t xml:space="preserve"> class </w:t>
+                            <w:r>
+                              <w:rPr>
+                                <w:color w:val="000000" w:themeColor="text1"/>
+                              </w:rPr>
+                              <w:t xml:space="preserve">public class </w:t>
                             </w:r>
                             <w:proofErr w:type="spellStart"/>
                             <w:r>
@@ -7987,21 +6841,7 @@
                               <w:rPr>
                                 <w:color w:val="000000" w:themeColor="text1"/>
                               </w:rPr>
-                              <w:t xml:space="preserve">    </w:t>
-                            </w:r>
-                            <w:proofErr w:type="gramStart"/>
-                            <w:r>
-                              <w:rPr>
-                                <w:color w:val="000000" w:themeColor="text1"/>
-                              </w:rPr>
-                              <w:t>public</w:t>
-                            </w:r>
-                            <w:proofErr w:type="gramEnd"/>
-                            <w:r>
-                              <w:rPr>
-                                <w:color w:val="000000" w:themeColor="text1"/>
-                              </w:rPr>
-                              <w:t xml:space="preserve"> static void main(String[] </w:t>
+                              <w:t xml:space="preserve">    public static void main(String[] </w:t>
                             </w:r>
                             <w:proofErr w:type="spellStart"/>
                             <w:r>
@@ -8045,7 +6885,6 @@
                               <w:t xml:space="preserve"> t = new </w:t>
                             </w:r>
                             <w:proofErr w:type="spellStart"/>
-                            <w:proofErr w:type="gramStart"/>
                             <w:r>
                               <w:rPr>
                                 <w:color w:val="000000" w:themeColor="text1"/>
@@ -8057,14 +6896,7 @@
                               <w:rPr>
                                 <w:color w:val="000000" w:themeColor="text1"/>
                               </w:rPr>
-                              <w:t>(</w:t>
-                            </w:r>
-                            <w:proofErr w:type="gramEnd"/>
-                            <w:r>
-                              <w:rPr>
-                                <w:color w:val="000000" w:themeColor="text1"/>
-                              </w:rPr>
-                              <w:t>)</w:t>
+                              <w:t>()</w:t>
                             </w:r>
                             <w:r>
                               <w:rPr>
@@ -8086,7 +6918,6 @@
                               <w:t xml:space="preserve">        </w:t>
                             </w:r>
                             <w:proofErr w:type="spellStart"/>
-                            <w:proofErr w:type="gramStart"/>
                             <w:r>
                               <w:rPr>
                                 <w:color w:val="000000" w:themeColor="text1"/>
@@ -8098,14 +6929,7 @@
                               <w:rPr>
                                 <w:color w:val="000000" w:themeColor="text1"/>
                               </w:rPr>
-                              <w:t>(</w:t>
-                            </w:r>
-                            <w:proofErr w:type="gramEnd"/>
-                            <w:r>
-                              <w:rPr>
-                                <w:color w:val="000000" w:themeColor="text1"/>
-                              </w:rPr>
-                              <w:t>8)</w:t>
+                              <w:t>(8)</w:t>
                             </w:r>
                           </w:p>
                           <w:p>
@@ -8167,7 +6991,6 @@
                               </w:rPr>
                             </w:pPr>
                             <w:proofErr w:type="spellStart"/>
-                            <w:proofErr w:type="gramStart"/>
                             <w:r>
                               <w:rPr>
                                 <w:color w:val="000000" w:themeColor="text1"/>
@@ -8175,7 +6998,6 @@
                               <w:t>dd</w:t>
                             </w:r>
                             <w:proofErr w:type="spellEnd"/>
-                            <w:proofErr w:type="gramEnd"/>
                           </w:p>
                         </w:txbxContent>
                       </wps:txbx>
@@ -8206,19 +7028,11 @@
                           <w:color w:val="000000" w:themeColor="text1"/>
                         </w:rPr>
                       </w:pPr>
-                      <w:proofErr w:type="gramStart"/>
-                      <w:r>
-                        <w:rPr>
-                          <w:color w:val="000000" w:themeColor="text1"/>
-                        </w:rPr>
-                        <w:t>public</w:t>
-                      </w:r>
-                      <w:proofErr w:type="gramEnd"/>
-                      <w:r>
-                        <w:rPr>
-                          <w:color w:val="000000" w:themeColor="text1"/>
-                        </w:rPr>
-                        <w:t xml:space="preserve"> class </w:t>
+                      <w:r>
+                        <w:rPr>
+                          <w:color w:val="000000" w:themeColor="text1"/>
+                        </w:rPr>
+                        <w:t xml:space="preserve">public class </w:t>
                       </w:r>
                       <w:proofErr w:type="spellStart"/>
                       <w:r>
@@ -8245,21 +7059,7 @@
                         <w:rPr>
                           <w:color w:val="000000" w:themeColor="text1"/>
                         </w:rPr>
-                        <w:t xml:space="preserve">    </w:t>
-                      </w:r>
-                      <w:proofErr w:type="gramStart"/>
-                      <w:r>
-                        <w:rPr>
-                          <w:color w:val="000000" w:themeColor="text1"/>
-                        </w:rPr>
-                        <w:t>public</w:t>
-                      </w:r>
-                      <w:proofErr w:type="gramEnd"/>
-                      <w:r>
-                        <w:rPr>
-                          <w:color w:val="000000" w:themeColor="text1"/>
-                        </w:rPr>
-                        <w:t xml:space="preserve"> static void main(String[] </w:t>
+                        <w:t xml:space="preserve">    public static void main(String[] </w:t>
                       </w:r>
                       <w:proofErr w:type="spellStart"/>
                       <w:r>
@@ -8303,7 +7103,6 @@
                         <w:t xml:space="preserve"> t = new </w:t>
                       </w:r>
                       <w:proofErr w:type="spellStart"/>
-                      <w:proofErr w:type="gramStart"/>
                       <w:r>
                         <w:rPr>
                           <w:color w:val="000000" w:themeColor="text1"/>
@@ -8315,14 +7114,7 @@
                         <w:rPr>
                           <w:color w:val="000000" w:themeColor="text1"/>
                         </w:rPr>
-                        <w:t>(</w:t>
-                      </w:r>
-                      <w:proofErr w:type="gramEnd"/>
-                      <w:r>
-                        <w:rPr>
-                          <w:color w:val="000000" w:themeColor="text1"/>
-                        </w:rPr>
-                        <w:t>)</w:t>
+                        <w:t>()</w:t>
                       </w:r>
                       <w:r>
                         <w:rPr>
@@ -8344,7 +7136,6 @@
                         <w:t xml:space="preserve">        </w:t>
                       </w:r>
                       <w:proofErr w:type="spellStart"/>
-                      <w:proofErr w:type="gramStart"/>
                       <w:r>
                         <w:rPr>
                           <w:color w:val="000000" w:themeColor="text1"/>
@@ -8356,14 +7147,7 @@
                         <w:rPr>
                           <w:color w:val="000000" w:themeColor="text1"/>
                         </w:rPr>
-                        <w:t>(</w:t>
-                      </w:r>
-                      <w:proofErr w:type="gramEnd"/>
-                      <w:r>
-                        <w:rPr>
-                          <w:color w:val="000000" w:themeColor="text1"/>
-                        </w:rPr>
-                        <w:t>8)</w:t>
+                        <w:t>(8)</w:t>
                       </w:r>
                     </w:p>
                     <w:p>
@@ -8425,7 +7209,6 @@
                         </w:rPr>
                       </w:pPr>
                       <w:proofErr w:type="spellStart"/>
-                      <w:proofErr w:type="gramStart"/>
                       <w:r>
                         <w:rPr>
                           <w:color w:val="000000" w:themeColor="text1"/>
@@ -8433,7 +7216,6 @@
                         <w:t>dd</w:t>
                       </w:r>
                       <w:proofErr w:type="spellEnd"/>
-                      <w:proofErr w:type="gramEnd"/>
                     </w:p>
                   </w:txbxContent>
                 </v:textbox>
@@ -8567,7 +7349,6 @@
         <w:t xml:space="preserve"> </w:t>
       </w:r>
       <w:proofErr w:type="spellStart"/>
-      <w:proofErr w:type="gramStart"/>
       <w:r>
         <w:rPr>
           <w:b/>
@@ -8575,7 +7356,6 @@
         <w:t>dddacdcadc</w:t>
       </w:r>
       <w:proofErr w:type="spellEnd"/>
-      <w:proofErr w:type="gramEnd"/>
       <w:r>
         <w:rPr>
           <w:b/>
@@ -8669,13 +7449,8 @@
           <w:tab w:val="left" w:pos="2057"/>
         </w:tabs>
       </w:pPr>
-      <w:proofErr w:type="gramStart"/>
-      <w:r>
-        <w:t>yield</w:t>
-      </w:r>
-      <w:proofErr w:type="gramEnd"/>
-      <w:r>
-        <w:t xml:space="preserve"> (</w:t>
+      <w:r>
+        <w:t>yield (</w:t>
       </w:r>
       <w:r>
         <w:t>):  Not guaranteed to make an useful effect. But causes the current running thread to go back to RUNNABLE state from execution, so that other threads in the pool may have a chance to run.</w:t>
@@ -8726,10 +7501,9 @@
         </w:tabs>
       </w:pPr>
       <w:r>
+        <w:lastRenderedPageBreak/>
         <w:t xml:space="preserve"> </w:t>
       </w:r>
-      <w:bookmarkStart w:id="0" w:name="_GoBack"/>
-      <w:bookmarkEnd w:id="0"/>
       <w:r>
         <w:t xml:space="preserve">When a thread completes its </w:t>
       </w:r>

</xml_diff>